<commit_message>
[lab06] Fix: add exchange function
</commit_message>
<xml_diff>
--- a/reports/06-gcd-of-three-numbers.docx
+++ b/reports/06-gcd-of-three-numbers.docx
@@ -2155,1588 +2155,3534 @@
     </w:p>
     <w:p>
       <w:pPr>
-        <w:pStyle w:val="HTMLPreformatted"/>
-        <w:spacing w:line="244" w:lineRule="atLeast"/>
-        <w:rPr>
-          <w:noProof/>
-          <w:color w:val="333333"/>
-        </w:rPr>
-      </w:pPr>
-      <w:r>
-        <w:rPr>
+        <w:tabs>
+          <w:tab w:val="left" w:pos="916"/>
+          <w:tab w:val="left" w:pos="1832"/>
+          <w:tab w:val="left" w:pos="2748"/>
+          <w:tab w:val="left" w:pos="3664"/>
+          <w:tab w:val="left" w:pos="4580"/>
+          <w:tab w:val="left" w:pos="5496"/>
+          <w:tab w:val="left" w:pos="6412"/>
+          <w:tab w:val="left" w:pos="7328"/>
+          <w:tab w:val="left" w:pos="8244"/>
+          <w:tab w:val="left" w:pos="9160"/>
+          <w:tab w:val="left" w:pos="10076"/>
+          <w:tab w:val="left" w:pos="10992"/>
+          <w:tab w:val="left" w:pos="11908"/>
+          <w:tab w:val="left" w:pos="12824"/>
+          <w:tab w:val="left" w:pos="13740"/>
+          <w:tab w:val="left" w:pos="14656"/>
+        </w:tabs>
+        <w:spacing w:after="0" w:line="244" w:lineRule="atLeast"/>
+        <w:rPr>
+          <w:rFonts w:ascii="Courier New" w:eastAsia="Times New Roman" w:hAnsi="Courier New" w:cs="Courier New"/>
+          <w:noProof/>
+          <w:color w:val="333333"/>
+          <w:sz w:val="20"/>
+          <w:szCs w:val="20"/>
+        </w:rPr>
+      </w:pPr>
+      <w:r>
+        <w:rPr>
+          <w:rFonts w:ascii="Courier New" w:eastAsia="Times New Roman" w:hAnsi="Courier New" w:cs="Courier New"/>
           <w:noProof/>
           <w:color w:val="557799"/>
+          <w:sz w:val="20"/>
+          <w:szCs w:val="20"/>
         </w:rPr>
         <w:t>#include &lt;iostream&gt;</w:t>
       </w:r>
-    </w:p>
-    <w:p>
-      <w:pPr>
-        <w:pStyle w:val="HTMLPreformatted"/>
-        <w:spacing w:line="244" w:lineRule="atLeast"/>
-        <w:rPr>
-          <w:noProof/>
-          <w:color w:val="333333"/>
-        </w:rPr>
-      </w:pPr>
-    </w:p>
-    <w:p>
-      <w:pPr>
-        <w:pStyle w:val="HTMLPreformatted"/>
-        <w:spacing w:line="244" w:lineRule="atLeast"/>
-        <w:rPr>
-          <w:noProof/>
-          <w:color w:val="333333"/>
-        </w:rPr>
-      </w:pPr>
-      <w:r>
-        <w:rPr>
+      <w:bookmarkStart w:id="0" w:name="_GoBack"/>
+      <w:bookmarkEnd w:id="0"/>
+    </w:p>
+    <w:p>
+      <w:pPr>
+        <w:tabs>
+          <w:tab w:val="left" w:pos="916"/>
+          <w:tab w:val="left" w:pos="1832"/>
+          <w:tab w:val="left" w:pos="2748"/>
+          <w:tab w:val="left" w:pos="3664"/>
+          <w:tab w:val="left" w:pos="4580"/>
+          <w:tab w:val="left" w:pos="5496"/>
+          <w:tab w:val="left" w:pos="6412"/>
+          <w:tab w:val="left" w:pos="7328"/>
+          <w:tab w:val="left" w:pos="8244"/>
+          <w:tab w:val="left" w:pos="9160"/>
+          <w:tab w:val="left" w:pos="10076"/>
+          <w:tab w:val="left" w:pos="10992"/>
+          <w:tab w:val="left" w:pos="11908"/>
+          <w:tab w:val="left" w:pos="12824"/>
+          <w:tab w:val="left" w:pos="13740"/>
+          <w:tab w:val="left" w:pos="14656"/>
+        </w:tabs>
+        <w:spacing w:after="0" w:line="244" w:lineRule="atLeast"/>
+        <w:rPr>
+          <w:rFonts w:ascii="Courier New" w:eastAsia="Times New Roman" w:hAnsi="Courier New" w:cs="Courier New"/>
+          <w:noProof/>
+          <w:color w:val="333333"/>
+          <w:sz w:val="20"/>
+          <w:szCs w:val="20"/>
+        </w:rPr>
+      </w:pPr>
+      <w:r>
+        <w:rPr>
+          <w:rFonts w:ascii="Courier New" w:eastAsia="Times New Roman" w:hAnsi="Courier New" w:cs="Courier New"/>
           <w:b/>
           <w:bCs/>
           <w:noProof/>
           <w:color w:val="008800"/>
+          <w:sz w:val="20"/>
+          <w:szCs w:val="20"/>
         </w:rPr>
         <w:t>using</w:t>
       </w:r>
       <w:r>
         <w:rPr>
-          <w:noProof/>
-          <w:color w:val="333333"/>
+          <w:rFonts w:ascii="Courier New" w:eastAsia="Times New Roman" w:hAnsi="Courier New" w:cs="Courier New"/>
+          <w:noProof/>
+          <w:color w:val="333333"/>
+          <w:sz w:val="20"/>
+          <w:szCs w:val="20"/>
         </w:rPr>
         <w:t xml:space="preserve"> </w:t>
       </w:r>
       <w:r>
         <w:rPr>
+          <w:rFonts w:ascii="Courier New" w:eastAsia="Times New Roman" w:hAnsi="Courier New" w:cs="Courier New"/>
           <w:b/>
           <w:bCs/>
           <w:noProof/>
           <w:color w:val="008800"/>
+          <w:sz w:val="20"/>
+          <w:szCs w:val="20"/>
         </w:rPr>
         <w:t>namespace</w:t>
       </w:r>
       <w:r>
         <w:rPr>
-          <w:noProof/>
-          <w:color w:val="333333"/>
+          <w:rFonts w:ascii="Courier New" w:eastAsia="Times New Roman" w:hAnsi="Courier New" w:cs="Courier New"/>
+          <w:noProof/>
+          <w:color w:val="333333"/>
+          <w:sz w:val="20"/>
+          <w:szCs w:val="20"/>
         </w:rPr>
         <w:t xml:space="preserve"> std;</w:t>
       </w:r>
     </w:p>
     <w:p>
       <w:pPr>
-        <w:pStyle w:val="HTMLPreformatted"/>
-        <w:spacing w:line="244" w:lineRule="atLeast"/>
-        <w:rPr>
-          <w:noProof/>
-          <w:color w:val="333333"/>
-        </w:rPr>
-      </w:pPr>
-    </w:p>
-    <w:p>
-      <w:pPr>
-        <w:pStyle w:val="HTMLPreformatted"/>
-        <w:spacing w:line="244" w:lineRule="atLeast"/>
-        <w:rPr>
-          <w:noProof/>
-          <w:color w:val="333333"/>
-        </w:rPr>
-      </w:pPr>
-      <w:r>
-        <w:rPr>
+        <w:tabs>
+          <w:tab w:val="left" w:pos="916"/>
+          <w:tab w:val="left" w:pos="1832"/>
+          <w:tab w:val="left" w:pos="2748"/>
+          <w:tab w:val="left" w:pos="3664"/>
+          <w:tab w:val="left" w:pos="4580"/>
+          <w:tab w:val="left" w:pos="5496"/>
+          <w:tab w:val="left" w:pos="6412"/>
+          <w:tab w:val="left" w:pos="7328"/>
+          <w:tab w:val="left" w:pos="8244"/>
+          <w:tab w:val="left" w:pos="9160"/>
+          <w:tab w:val="left" w:pos="10076"/>
+          <w:tab w:val="left" w:pos="10992"/>
+          <w:tab w:val="left" w:pos="11908"/>
+          <w:tab w:val="left" w:pos="12824"/>
+          <w:tab w:val="left" w:pos="13740"/>
+          <w:tab w:val="left" w:pos="14656"/>
+        </w:tabs>
+        <w:spacing w:after="0" w:line="244" w:lineRule="atLeast"/>
+        <w:rPr>
+          <w:rFonts w:ascii="Courier New" w:eastAsia="Times New Roman" w:hAnsi="Courier New" w:cs="Courier New"/>
+          <w:noProof/>
+          <w:color w:val="333333"/>
+          <w:sz w:val="20"/>
+          <w:szCs w:val="20"/>
+        </w:rPr>
+      </w:pPr>
+    </w:p>
+    <w:p>
+      <w:pPr>
+        <w:tabs>
+          <w:tab w:val="left" w:pos="916"/>
+          <w:tab w:val="left" w:pos="1832"/>
+          <w:tab w:val="left" w:pos="2748"/>
+          <w:tab w:val="left" w:pos="3664"/>
+          <w:tab w:val="left" w:pos="4580"/>
+          <w:tab w:val="left" w:pos="5496"/>
+          <w:tab w:val="left" w:pos="6412"/>
+          <w:tab w:val="left" w:pos="7328"/>
+          <w:tab w:val="left" w:pos="8244"/>
+          <w:tab w:val="left" w:pos="9160"/>
+          <w:tab w:val="left" w:pos="10076"/>
+          <w:tab w:val="left" w:pos="10992"/>
+          <w:tab w:val="left" w:pos="11908"/>
+          <w:tab w:val="left" w:pos="12824"/>
+          <w:tab w:val="left" w:pos="13740"/>
+          <w:tab w:val="left" w:pos="14656"/>
+        </w:tabs>
+        <w:spacing w:after="0" w:line="244" w:lineRule="atLeast"/>
+        <w:rPr>
+          <w:rFonts w:ascii="Courier New" w:eastAsia="Times New Roman" w:hAnsi="Courier New" w:cs="Courier New"/>
+          <w:noProof/>
+          <w:color w:val="333333"/>
+          <w:sz w:val="20"/>
+          <w:szCs w:val="20"/>
+        </w:rPr>
+      </w:pPr>
+      <w:r>
+        <w:rPr>
+          <w:rFonts w:ascii="Courier New" w:eastAsia="Times New Roman" w:hAnsi="Courier New" w:cs="Courier New"/>
           <w:b/>
           <w:bCs/>
           <w:noProof/>
           <w:color w:val="333399"/>
+          <w:sz w:val="20"/>
+          <w:szCs w:val="20"/>
         </w:rPr>
         <w:t>void</w:t>
       </w:r>
       <w:r>
         <w:rPr>
-          <w:noProof/>
-          <w:color w:val="333333"/>
+          <w:rFonts w:ascii="Courier New" w:eastAsia="Times New Roman" w:hAnsi="Courier New" w:cs="Courier New"/>
+          <w:noProof/>
+          <w:color w:val="333333"/>
+          <w:sz w:val="20"/>
+          <w:szCs w:val="20"/>
         </w:rPr>
         <w:t xml:space="preserve"> </w:t>
       </w:r>
       <w:r>
         <w:rPr>
+          <w:rFonts w:ascii="Courier New" w:eastAsia="Times New Roman" w:hAnsi="Courier New" w:cs="Courier New"/>
           <w:b/>
           <w:bCs/>
           <w:noProof/>
           <w:color w:val="0066BB"/>
+          <w:sz w:val="20"/>
+          <w:szCs w:val="20"/>
         </w:rPr>
         <w:t>init</w:t>
       </w:r>
       <w:r>
         <w:rPr>
-          <w:noProof/>
-          <w:color w:val="333333"/>
+          <w:rFonts w:ascii="Courier New" w:eastAsia="Times New Roman" w:hAnsi="Courier New" w:cs="Courier New"/>
+          <w:noProof/>
+          <w:color w:val="333333"/>
+          <w:sz w:val="20"/>
+          <w:szCs w:val="20"/>
         </w:rPr>
         <w:t>(</w:t>
       </w:r>
       <w:r>
         <w:rPr>
+          <w:rFonts w:ascii="Courier New" w:eastAsia="Times New Roman" w:hAnsi="Courier New" w:cs="Courier New"/>
           <w:b/>
           <w:bCs/>
           <w:noProof/>
           <w:color w:val="333399"/>
+          <w:sz w:val="20"/>
+          <w:szCs w:val="20"/>
         </w:rPr>
         <w:t>int</w:t>
       </w:r>
       <w:r>
         <w:rPr>
-          <w:noProof/>
-          <w:color w:val="333333"/>
+          <w:rFonts w:ascii="Courier New" w:eastAsia="Times New Roman" w:hAnsi="Courier New" w:cs="Courier New"/>
+          <w:noProof/>
+          <w:color w:val="333333"/>
+          <w:sz w:val="20"/>
+          <w:szCs w:val="20"/>
         </w:rPr>
         <w:t xml:space="preserve"> &amp;, </w:t>
       </w:r>
       <w:r>
         <w:rPr>
+          <w:rFonts w:ascii="Courier New" w:eastAsia="Times New Roman" w:hAnsi="Courier New" w:cs="Courier New"/>
           <w:b/>
           <w:bCs/>
           <w:noProof/>
           <w:color w:val="333399"/>
+          <w:sz w:val="20"/>
+          <w:szCs w:val="20"/>
         </w:rPr>
         <w:t>int</w:t>
       </w:r>
       <w:r>
         <w:rPr>
-          <w:noProof/>
-          <w:color w:val="333333"/>
+          <w:rFonts w:ascii="Courier New" w:eastAsia="Times New Roman" w:hAnsi="Courier New" w:cs="Courier New"/>
+          <w:noProof/>
+          <w:color w:val="333333"/>
+          <w:sz w:val="20"/>
+          <w:szCs w:val="20"/>
         </w:rPr>
         <w:t xml:space="preserve"> &amp;, </w:t>
       </w:r>
       <w:r>
         <w:rPr>
+          <w:rFonts w:ascii="Courier New" w:eastAsia="Times New Roman" w:hAnsi="Courier New" w:cs="Courier New"/>
           <w:b/>
           <w:bCs/>
           <w:noProof/>
           <w:color w:val="333399"/>
+          <w:sz w:val="20"/>
+          <w:szCs w:val="20"/>
         </w:rPr>
         <w:t>int</w:t>
       </w:r>
       <w:r>
         <w:rPr>
-          <w:noProof/>
-          <w:color w:val="333333"/>
+          <w:rFonts w:ascii="Courier New" w:eastAsia="Times New Roman" w:hAnsi="Courier New" w:cs="Courier New"/>
+          <w:noProof/>
+          <w:color w:val="333333"/>
+          <w:sz w:val="20"/>
+          <w:szCs w:val="20"/>
         </w:rPr>
         <w:t xml:space="preserve"> &amp;);   </w:t>
       </w:r>
       <w:r>
         <w:rPr>
+          <w:rFonts w:ascii="Courier New" w:eastAsia="Times New Roman" w:hAnsi="Courier New" w:cs="Courier New"/>
           <w:noProof/>
           <w:color w:val="888888"/>
+          <w:sz w:val="20"/>
+          <w:szCs w:val="20"/>
         </w:rPr>
         <w:t>// введення даних</w:t>
       </w:r>
     </w:p>
     <w:p>
       <w:pPr>
-        <w:pStyle w:val="HTMLPreformatted"/>
-        <w:spacing w:line="244" w:lineRule="atLeast"/>
-        <w:rPr>
-          <w:noProof/>
-          <w:color w:val="333333"/>
-        </w:rPr>
-      </w:pPr>
-      <w:r>
-        <w:rPr>
+        <w:tabs>
+          <w:tab w:val="left" w:pos="916"/>
+          <w:tab w:val="left" w:pos="1832"/>
+          <w:tab w:val="left" w:pos="2748"/>
+          <w:tab w:val="left" w:pos="3664"/>
+          <w:tab w:val="left" w:pos="4580"/>
+          <w:tab w:val="left" w:pos="5496"/>
+          <w:tab w:val="left" w:pos="6412"/>
+          <w:tab w:val="left" w:pos="7328"/>
+          <w:tab w:val="left" w:pos="8244"/>
+          <w:tab w:val="left" w:pos="9160"/>
+          <w:tab w:val="left" w:pos="10076"/>
+          <w:tab w:val="left" w:pos="10992"/>
+          <w:tab w:val="left" w:pos="11908"/>
+          <w:tab w:val="left" w:pos="12824"/>
+          <w:tab w:val="left" w:pos="13740"/>
+          <w:tab w:val="left" w:pos="14656"/>
+        </w:tabs>
+        <w:spacing w:after="0" w:line="244" w:lineRule="atLeast"/>
+        <w:rPr>
+          <w:rFonts w:ascii="Courier New" w:eastAsia="Times New Roman" w:hAnsi="Courier New" w:cs="Courier New"/>
+          <w:noProof/>
+          <w:color w:val="333333"/>
+          <w:sz w:val="20"/>
+          <w:szCs w:val="20"/>
+        </w:rPr>
+      </w:pPr>
+      <w:r>
+        <w:rPr>
+          <w:rFonts w:ascii="Courier New" w:eastAsia="Times New Roman" w:hAnsi="Courier New" w:cs="Courier New"/>
           <w:b/>
           <w:bCs/>
           <w:noProof/>
           <w:color w:val="333399"/>
+          <w:sz w:val="20"/>
+          <w:szCs w:val="20"/>
+        </w:rPr>
+        <w:t>int</w:t>
+      </w:r>
+      <w:r>
+        <w:rPr>
+          <w:rFonts w:ascii="Courier New" w:eastAsia="Times New Roman" w:hAnsi="Courier New" w:cs="Courier New"/>
+          <w:noProof/>
+          <w:color w:val="333333"/>
+          <w:sz w:val="20"/>
+          <w:szCs w:val="20"/>
+        </w:rPr>
+        <w:t xml:space="preserve"> </w:t>
+      </w:r>
+      <w:r>
+        <w:rPr>
+          <w:rFonts w:ascii="Courier New" w:eastAsia="Times New Roman" w:hAnsi="Courier New" w:cs="Courier New"/>
+          <w:b/>
+          <w:bCs/>
+          <w:noProof/>
+          <w:color w:val="0066BB"/>
+          <w:sz w:val="20"/>
+          <w:szCs w:val="20"/>
+        </w:rPr>
+        <w:t>gcd</w:t>
+      </w:r>
+      <w:r>
+        <w:rPr>
+          <w:rFonts w:ascii="Courier New" w:eastAsia="Times New Roman" w:hAnsi="Courier New" w:cs="Courier New"/>
+          <w:noProof/>
+          <w:color w:val="333333"/>
+          <w:sz w:val="20"/>
+          <w:szCs w:val="20"/>
+        </w:rPr>
+        <w:t>(</w:t>
+      </w:r>
+      <w:r>
+        <w:rPr>
+          <w:rFonts w:ascii="Courier New" w:eastAsia="Times New Roman" w:hAnsi="Courier New" w:cs="Courier New"/>
+          <w:b/>
+          <w:bCs/>
+          <w:noProof/>
+          <w:color w:val="333399"/>
+          <w:sz w:val="20"/>
+          <w:szCs w:val="20"/>
+        </w:rPr>
+        <w:t>int</w:t>
+      </w:r>
+      <w:r>
+        <w:rPr>
+          <w:rFonts w:ascii="Courier New" w:eastAsia="Times New Roman" w:hAnsi="Courier New" w:cs="Courier New"/>
+          <w:noProof/>
+          <w:color w:val="333333"/>
+          <w:sz w:val="20"/>
+          <w:szCs w:val="20"/>
+        </w:rPr>
+        <w:t xml:space="preserve">, </w:t>
+      </w:r>
+      <w:r>
+        <w:rPr>
+          <w:rFonts w:ascii="Courier New" w:eastAsia="Times New Roman" w:hAnsi="Courier New" w:cs="Courier New"/>
+          <w:b/>
+          <w:bCs/>
+          <w:noProof/>
+          <w:color w:val="333399"/>
+          <w:sz w:val="20"/>
+          <w:szCs w:val="20"/>
+        </w:rPr>
+        <w:t>int</w:t>
+      </w:r>
+      <w:r>
+        <w:rPr>
+          <w:rFonts w:ascii="Courier New" w:eastAsia="Times New Roman" w:hAnsi="Courier New" w:cs="Courier New"/>
+          <w:noProof/>
+          <w:color w:val="333333"/>
+          <w:sz w:val="20"/>
+          <w:szCs w:val="20"/>
+        </w:rPr>
+        <w:t xml:space="preserve">, </w:t>
+      </w:r>
+      <w:r>
+        <w:rPr>
+          <w:rFonts w:ascii="Courier New" w:eastAsia="Times New Roman" w:hAnsi="Courier New" w:cs="Courier New"/>
+          <w:b/>
+          <w:bCs/>
+          <w:noProof/>
+          <w:color w:val="333399"/>
+          <w:sz w:val="20"/>
+          <w:szCs w:val="20"/>
+        </w:rPr>
+        <w:t>int</w:t>
+      </w:r>
+      <w:r>
+        <w:rPr>
+          <w:rFonts w:ascii="Courier New" w:eastAsia="Times New Roman" w:hAnsi="Courier New" w:cs="Courier New"/>
+          <w:noProof/>
+          <w:color w:val="333333"/>
+          <w:sz w:val="20"/>
+          <w:szCs w:val="20"/>
+        </w:rPr>
+        <w:t xml:space="preserve">);           </w:t>
+      </w:r>
+      <w:r>
+        <w:rPr>
+          <w:rFonts w:ascii="Courier New" w:eastAsia="Times New Roman" w:hAnsi="Courier New" w:cs="Courier New"/>
+          <w:noProof/>
+          <w:color w:val="888888"/>
+          <w:sz w:val="20"/>
+          <w:szCs w:val="20"/>
+        </w:rPr>
+        <w:t>// обчислення найбільшого спільного дільника</w:t>
+      </w:r>
+    </w:p>
+    <w:p>
+      <w:pPr>
+        <w:tabs>
+          <w:tab w:val="left" w:pos="916"/>
+          <w:tab w:val="left" w:pos="1832"/>
+          <w:tab w:val="left" w:pos="2748"/>
+          <w:tab w:val="left" w:pos="3664"/>
+          <w:tab w:val="left" w:pos="4580"/>
+          <w:tab w:val="left" w:pos="5496"/>
+          <w:tab w:val="left" w:pos="6412"/>
+          <w:tab w:val="left" w:pos="7328"/>
+          <w:tab w:val="left" w:pos="8244"/>
+          <w:tab w:val="left" w:pos="9160"/>
+          <w:tab w:val="left" w:pos="10076"/>
+          <w:tab w:val="left" w:pos="10992"/>
+          <w:tab w:val="left" w:pos="11908"/>
+          <w:tab w:val="left" w:pos="12824"/>
+          <w:tab w:val="left" w:pos="13740"/>
+          <w:tab w:val="left" w:pos="14656"/>
+        </w:tabs>
+        <w:spacing w:after="0" w:line="244" w:lineRule="atLeast"/>
+        <w:rPr>
+          <w:rFonts w:ascii="Courier New" w:eastAsia="Times New Roman" w:hAnsi="Courier New" w:cs="Courier New"/>
+          <w:noProof/>
+          <w:color w:val="333333"/>
+          <w:sz w:val="20"/>
+          <w:szCs w:val="20"/>
+        </w:rPr>
+      </w:pPr>
+      <w:r>
+        <w:rPr>
+          <w:rFonts w:ascii="Courier New" w:eastAsia="Times New Roman" w:hAnsi="Courier New" w:cs="Courier New"/>
+          <w:b/>
+          <w:bCs/>
+          <w:noProof/>
+          <w:color w:val="008800"/>
+          <w:sz w:val="20"/>
+          <w:szCs w:val="20"/>
         </w:rPr>
         <w:lastRenderedPageBreak/>
+        <w:t>template</w:t>
+      </w:r>
+      <w:r>
+        <w:rPr>
+          <w:rFonts w:ascii="Courier New" w:eastAsia="Times New Roman" w:hAnsi="Courier New" w:cs="Courier New"/>
+          <w:noProof/>
+          <w:color w:val="333333"/>
+          <w:sz w:val="20"/>
+          <w:szCs w:val="20"/>
+        </w:rPr>
+        <w:t xml:space="preserve"> &lt;</w:t>
+      </w:r>
+      <w:r>
+        <w:rPr>
+          <w:rFonts w:ascii="Courier New" w:eastAsia="Times New Roman" w:hAnsi="Courier New" w:cs="Courier New"/>
+          <w:b/>
+          <w:bCs/>
+          <w:noProof/>
+          <w:color w:val="008800"/>
+          <w:sz w:val="20"/>
+          <w:szCs w:val="20"/>
+        </w:rPr>
+        <w:t>typename</w:t>
+      </w:r>
+      <w:r>
+        <w:rPr>
+          <w:rFonts w:ascii="Courier New" w:eastAsia="Times New Roman" w:hAnsi="Courier New" w:cs="Courier New"/>
+          <w:noProof/>
+          <w:color w:val="333333"/>
+          <w:sz w:val="20"/>
+          <w:szCs w:val="20"/>
+        </w:rPr>
+        <w:t xml:space="preserve"> T&gt; </w:t>
+      </w:r>
+      <w:r>
+        <w:rPr>
+          <w:rFonts w:ascii="Courier New" w:eastAsia="Times New Roman" w:hAnsi="Courier New" w:cs="Courier New"/>
+          <w:b/>
+          <w:bCs/>
+          <w:noProof/>
+          <w:color w:val="333399"/>
+          <w:sz w:val="20"/>
+          <w:szCs w:val="20"/>
+        </w:rPr>
+        <w:t>void</w:t>
+      </w:r>
+      <w:r>
+        <w:rPr>
+          <w:rFonts w:ascii="Courier New" w:eastAsia="Times New Roman" w:hAnsi="Courier New" w:cs="Courier New"/>
+          <w:noProof/>
+          <w:color w:val="333333"/>
+          <w:sz w:val="20"/>
+          <w:szCs w:val="20"/>
+        </w:rPr>
+        <w:t xml:space="preserve"> exchange(T &amp;, T &amp;); </w:t>
+      </w:r>
+      <w:r>
+        <w:rPr>
+          <w:rFonts w:ascii="Courier New" w:eastAsia="Times New Roman" w:hAnsi="Courier New" w:cs="Courier New"/>
+          <w:noProof/>
+          <w:color w:val="888888"/>
+          <w:sz w:val="20"/>
+          <w:szCs w:val="20"/>
+        </w:rPr>
+        <w:t>// обмін двох змінних</w:t>
+      </w:r>
+    </w:p>
+    <w:p>
+      <w:pPr>
+        <w:tabs>
+          <w:tab w:val="left" w:pos="916"/>
+          <w:tab w:val="left" w:pos="1832"/>
+          <w:tab w:val="left" w:pos="2748"/>
+          <w:tab w:val="left" w:pos="3664"/>
+          <w:tab w:val="left" w:pos="4580"/>
+          <w:tab w:val="left" w:pos="5496"/>
+          <w:tab w:val="left" w:pos="6412"/>
+          <w:tab w:val="left" w:pos="7328"/>
+          <w:tab w:val="left" w:pos="8244"/>
+          <w:tab w:val="left" w:pos="9160"/>
+          <w:tab w:val="left" w:pos="10076"/>
+          <w:tab w:val="left" w:pos="10992"/>
+          <w:tab w:val="left" w:pos="11908"/>
+          <w:tab w:val="left" w:pos="12824"/>
+          <w:tab w:val="left" w:pos="13740"/>
+          <w:tab w:val="left" w:pos="14656"/>
+        </w:tabs>
+        <w:spacing w:after="0" w:line="244" w:lineRule="atLeast"/>
+        <w:rPr>
+          <w:rFonts w:ascii="Courier New" w:eastAsia="Times New Roman" w:hAnsi="Courier New" w:cs="Courier New"/>
+          <w:noProof/>
+          <w:color w:val="333333"/>
+          <w:sz w:val="20"/>
+          <w:szCs w:val="20"/>
+        </w:rPr>
+      </w:pPr>
+      <w:r>
+        <w:rPr>
+          <w:rFonts w:ascii="Courier New" w:eastAsia="Times New Roman" w:hAnsi="Courier New" w:cs="Courier New"/>
+          <w:b/>
+          <w:bCs/>
+          <w:noProof/>
+          <w:color w:val="333399"/>
+          <w:sz w:val="20"/>
+          <w:szCs w:val="20"/>
+        </w:rPr>
+        <w:t>void</w:t>
+      </w:r>
+      <w:r>
+        <w:rPr>
+          <w:rFonts w:ascii="Courier New" w:eastAsia="Times New Roman" w:hAnsi="Courier New" w:cs="Courier New"/>
+          <w:noProof/>
+          <w:color w:val="333333"/>
+          <w:sz w:val="20"/>
+          <w:szCs w:val="20"/>
+        </w:rPr>
+        <w:t xml:space="preserve"> </w:t>
+      </w:r>
+      <w:r>
+        <w:rPr>
+          <w:rFonts w:ascii="Courier New" w:eastAsia="Times New Roman" w:hAnsi="Courier New" w:cs="Courier New"/>
+          <w:b/>
+          <w:bCs/>
+          <w:noProof/>
+          <w:color w:val="0066BB"/>
+          <w:sz w:val="20"/>
+          <w:szCs w:val="20"/>
+        </w:rPr>
+        <w:t>browse</w:t>
+      </w:r>
+      <w:r>
+        <w:rPr>
+          <w:rFonts w:ascii="Courier New" w:eastAsia="Times New Roman" w:hAnsi="Courier New" w:cs="Courier New"/>
+          <w:noProof/>
+          <w:color w:val="333333"/>
+          <w:sz w:val="20"/>
+          <w:szCs w:val="20"/>
+        </w:rPr>
+        <w:t>(</w:t>
+      </w:r>
+      <w:r>
+        <w:rPr>
+          <w:rFonts w:ascii="Courier New" w:eastAsia="Times New Roman" w:hAnsi="Courier New" w:cs="Courier New"/>
+          <w:b/>
+          <w:bCs/>
+          <w:noProof/>
+          <w:color w:val="333399"/>
+          <w:sz w:val="20"/>
+          <w:szCs w:val="20"/>
+        </w:rPr>
         <w:t>int</w:t>
       </w:r>
       <w:r>
         <w:rPr>
-          <w:noProof/>
-          <w:color w:val="333333"/>
+          <w:rFonts w:ascii="Courier New" w:eastAsia="Times New Roman" w:hAnsi="Courier New" w:cs="Courier New"/>
+          <w:noProof/>
+          <w:color w:val="333333"/>
+          <w:sz w:val="20"/>
+          <w:szCs w:val="20"/>
+        </w:rPr>
+        <w:t xml:space="preserve">, </w:t>
+      </w:r>
+      <w:r>
+        <w:rPr>
+          <w:rFonts w:ascii="Courier New" w:eastAsia="Times New Roman" w:hAnsi="Courier New" w:cs="Courier New"/>
+          <w:b/>
+          <w:bCs/>
+          <w:noProof/>
+          <w:color w:val="333399"/>
+          <w:sz w:val="20"/>
+          <w:szCs w:val="20"/>
+        </w:rPr>
+        <w:t>int</w:t>
+      </w:r>
+      <w:r>
+        <w:rPr>
+          <w:rFonts w:ascii="Courier New" w:eastAsia="Times New Roman" w:hAnsi="Courier New" w:cs="Courier New"/>
+          <w:noProof/>
+          <w:color w:val="333333"/>
+          <w:sz w:val="20"/>
+          <w:szCs w:val="20"/>
+        </w:rPr>
+        <w:t xml:space="preserve">, </w:t>
+      </w:r>
+      <w:r>
+        <w:rPr>
+          <w:rFonts w:ascii="Courier New" w:eastAsia="Times New Roman" w:hAnsi="Courier New" w:cs="Courier New"/>
+          <w:b/>
+          <w:bCs/>
+          <w:noProof/>
+          <w:color w:val="333399"/>
+          <w:sz w:val="20"/>
+          <w:szCs w:val="20"/>
+        </w:rPr>
+        <w:t>int</w:t>
+      </w:r>
+      <w:r>
+        <w:rPr>
+          <w:rFonts w:ascii="Courier New" w:eastAsia="Times New Roman" w:hAnsi="Courier New" w:cs="Courier New"/>
+          <w:noProof/>
+          <w:color w:val="333333"/>
+          <w:sz w:val="20"/>
+          <w:szCs w:val="20"/>
+        </w:rPr>
+        <w:t xml:space="preserve">, </w:t>
+      </w:r>
+      <w:r>
+        <w:rPr>
+          <w:rFonts w:ascii="Courier New" w:eastAsia="Times New Roman" w:hAnsi="Courier New" w:cs="Courier New"/>
+          <w:b/>
+          <w:bCs/>
+          <w:noProof/>
+          <w:color w:val="333399"/>
+          <w:sz w:val="20"/>
+          <w:szCs w:val="20"/>
+        </w:rPr>
+        <w:t>int</w:t>
+      </w:r>
+      <w:r>
+        <w:rPr>
+          <w:rFonts w:ascii="Courier New" w:eastAsia="Times New Roman" w:hAnsi="Courier New" w:cs="Courier New"/>
+          <w:noProof/>
+          <w:color w:val="333333"/>
+          <w:sz w:val="20"/>
+          <w:szCs w:val="20"/>
+        </w:rPr>
+        <w:t xml:space="preserve">);  </w:t>
+      </w:r>
+      <w:r>
+        <w:rPr>
+          <w:rFonts w:ascii="Courier New" w:eastAsia="Times New Roman" w:hAnsi="Courier New" w:cs="Courier New"/>
+          <w:noProof/>
+          <w:color w:val="888888"/>
+          <w:sz w:val="20"/>
+          <w:szCs w:val="20"/>
+        </w:rPr>
+        <w:t>// вивдення результатів</w:t>
+      </w:r>
+    </w:p>
+    <w:p>
+      <w:pPr>
+        <w:tabs>
+          <w:tab w:val="left" w:pos="916"/>
+          <w:tab w:val="left" w:pos="1832"/>
+          <w:tab w:val="left" w:pos="2748"/>
+          <w:tab w:val="left" w:pos="3664"/>
+          <w:tab w:val="left" w:pos="4580"/>
+          <w:tab w:val="left" w:pos="5496"/>
+          <w:tab w:val="left" w:pos="6412"/>
+          <w:tab w:val="left" w:pos="7328"/>
+          <w:tab w:val="left" w:pos="8244"/>
+          <w:tab w:val="left" w:pos="9160"/>
+          <w:tab w:val="left" w:pos="10076"/>
+          <w:tab w:val="left" w:pos="10992"/>
+          <w:tab w:val="left" w:pos="11908"/>
+          <w:tab w:val="left" w:pos="12824"/>
+          <w:tab w:val="left" w:pos="13740"/>
+          <w:tab w:val="left" w:pos="14656"/>
+        </w:tabs>
+        <w:spacing w:after="0" w:line="244" w:lineRule="atLeast"/>
+        <w:rPr>
+          <w:rFonts w:ascii="Courier New" w:eastAsia="Times New Roman" w:hAnsi="Courier New" w:cs="Courier New"/>
+          <w:noProof/>
+          <w:color w:val="333333"/>
+          <w:sz w:val="20"/>
+          <w:szCs w:val="20"/>
+        </w:rPr>
+      </w:pPr>
+    </w:p>
+    <w:p>
+      <w:pPr>
+        <w:tabs>
+          <w:tab w:val="left" w:pos="916"/>
+          <w:tab w:val="left" w:pos="1832"/>
+          <w:tab w:val="left" w:pos="2748"/>
+          <w:tab w:val="left" w:pos="3664"/>
+          <w:tab w:val="left" w:pos="4580"/>
+          <w:tab w:val="left" w:pos="5496"/>
+          <w:tab w:val="left" w:pos="6412"/>
+          <w:tab w:val="left" w:pos="7328"/>
+          <w:tab w:val="left" w:pos="8244"/>
+          <w:tab w:val="left" w:pos="9160"/>
+          <w:tab w:val="left" w:pos="10076"/>
+          <w:tab w:val="left" w:pos="10992"/>
+          <w:tab w:val="left" w:pos="11908"/>
+          <w:tab w:val="left" w:pos="12824"/>
+          <w:tab w:val="left" w:pos="13740"/>
+          <w:tab w:val="left" w:pos="14656"/>
+        </w:tabs>
+        <w:spacing w:after="0" w:line="244" w:lineRule="atLeast"/>
+        <w:rPr>
+          <w:rFonts w:ascii="Courier New" w:eastAsia="Times New Roman" w:hAnsi="Courier New" w:cs="Courier New"/>
+          <w:noProof/>
+          <w:color w:val="333333"/>
+          <w:sz w:val="20"/>
+          <w:szCs w:val="20"/>
+        </w:rPr>
+      </w:pPr>
+      <w:r>
+        <w:rPr>
+          <w:rFonts w:ascii="Courier New" w:eastAsia="Times New Roman" w:hAnsi="Courier New" w:cs="Courier New"/>
+          <w:b/>
+          <w:bCs/>
+          <w:noProof/>
+          <w:color w:val="333399"/>
+          <w:sz w:val="20"/>
+          <w:szCs w:val="20"/>
+        </w:rPr>
+        <w:t>int</w:t>
+      </w:r>
+      <w:r>
+        <w:rPr>
+          <w:rFonts w:ascii="Courier New" w:eastAsia="Times New Roman" w:hAnsi="Courier New" w:cs="Courier New"/>
+          <w:noProof/>
+          <w:color w:val="333333"/>
+          <w:sz w:val="20"/>
+          <w:szCs w:val="20"/>
         </w:rPr>
         <w:t xml:space="preserve"> </w:t>
       </w:r>
       <w:r>
         <w:rPr>
+          <w:rFonts w:ascii="Courier New" w:eastAsia="Times New Roman" w:hAnsi="Courier New" w:cs="Courier New"/>
           <w:b/>
           <w:bCs/>
           <w:noProof/>
           <w:color w:val="0066BB"/>
+          <w:sz w:val="20"/>
+          <w:szCs w:val="20"/>
+        </w:rPr>
+        <w:t>main</w:t>
+      </w:r>
+      <w:r>
+        <w:rPr>
+          <w:rFonts w:ascii="Courier New" w:eastAsia="Times New Roman" w:hAnsi="Courier New" w:cs="Courier New"/>
+          <w:noProof/>
+          <w:color w:val="333333"/>
+          <w:sz w:val="20"/>
+          <w:szCs w:val="20"/>
+        </w:rPr>
+        <w:t>() {</w:t>
+      </w:r>
+    </w:p>
+    <w:p>
+      <w:pPr>
+        <w:tabs>
+          <w:tab w:val="left" w:pos="916"/>
+          <w:tab w:val="left" w:pos="1832"/>
+          <w:tab w:val="left" w:pos="2748"/>
+          <w:tab w:val="left" w:pos="3664"/>
+          <w:tab w:val="left" w:pos="4580"/>
+          <w:tab w:val="left" w:pos="5496"/>
+          <w:tab w:val="left" w:pos="6412"/>
+          <w:tab w:val="left" w:pos="7328"/>
+          <w:tab w:val="left" w:pos="8244"/>
+          <w:tab w:val="left" w:pos="9160"/>
+          <w:tab w:val="left" w:pos="10076"/>
+          <w:tab w:val="left" w:pos="10992"/>
+          <w:tab w:val="left" w:pos="11908"/>
+          <w:tab w:val="left" w:pos="12824"/>
+          <w:tab w:val="left" w:pos="13740"/>
+          <w:tab w:val="left" w:pos="14656"/>
+        </w:tabs>
+        <w:spacing w:after="0" w:line="244" w:lineRule="atLeast"/>
+        <w:rPr>
+          <w:rFonts w:ascii="Courier New" w:eastAsia="Times New Roman" w:hAnsi="Courier New" w:cs="Courier New"/>
+          <w:noProof/>
+          <w:color w:val="333333"/>
+          <w:sz w:val="20"/>
+          <w:szCs w:val="20"/>
+        </w:rPr>
+      </w:pPr>
+      <w:r>
+        <w:rPr>
+          <w:rFonts w:ascii="Courier New" w:eastAsia="Times New Roman" w:hAnsi="Courier New" w:cs="Courier New"/>
+          <w:noProof/>
+          <w:color w:val="333333"/>
+          <w:sz w:val="20"/>
+          <w:szCs w:val="20"/>
+        </w:rPr>
+        <w:t xml:space="preserve">    </w:t>
+      </w:r>
+      <w:r>
+        <w:rPr>
+          <w:rFonts w:ascii="Courier New" w:eastAsia="Times New Roman" w:hAnsi="Courier New" w:cs="Courier New"/>
+          <w:b/>
+          <w:bCs/>
+          <w:noProof/>
+          <w:color w:val="333399"/>
+          <w:sz w:val="20"/>
+          <w:szCs w:val="20"/>
+        </w:rPr>
+        <w:t>int</w:t>
+      </w:r>
+      <w:r>
+        <w:rPr>
+          <w:rFonts w:ascii="Courier New" w:eastAsia="Times New Roman" w:hAnsi="Courier New" w:cs="Courier New"/>
+          <w:noProof/>
+          <w:color w:val="333333"/>
+          <w:sz w:val="20"/>
+          <w:szCs w:val="20"/>
+        </w:rPr>
+        <w:t xml:space="preserve"> a, b, c,</w:t>
+      </w:r>
+    </w:p>
+    <w:p>
+      <w:pPr>
+        <w:tabs>
+          <w:tab w:val="left" w:pos="916"/>
+          <w:tab w:val="left" w:pos="1832"/>
+          <w:tab w:val="left" w:pos="2748"/>
+          <w:tab w:val="left" w:pos="3664"/>
+          <w:tab w:val="left" w:pos="4580"/>
+          <w:tab w:val="left" w:pos="5496"/>
+          <w:tab w:val="left" w:pos="6412"/>
+          <w:tab w:val="left" w:pos="7328"/>
+          <w:tab w:val="left" w:pos="8244"/>
+          <w:tab w:val="left" w:pos="9160"/>
+          <w:tab w:val="left" w:pos="10076"/>
+          <w:tab w:val="left" w:pos="10992"/>
+          <w:tab w:val="left" w:pos="11908"/>
+          <w:tab w:val="left" w:pos="12824"/>
+          <w:tab w:val="left" w:pos="13740"/>
+          <w:tab w:val="left" w:pos="14656"/>
+        </w:tabs>
+        <w:spacing w:after="0" w:line="244" w:lineRule="atLeast"/>
+        <w:rPr>
+          <w:rFonts w:ascii="Courier New" w:eastAsia="Times New Roman" w:hAnsi="Courier New" w:cs="Courier New"/>
+          <w:noProof/>
+          <w:color w:val="333333"/>
+          <w:sz w:val="20"/>
+          <w:szCs w:val="20"/>
+        </w:rPr>
+      </w:pPr>
+      <w:r>
+        <w:rPr>
+          <w:rFonts w:ascii="Courier New" w:eastAsia="Times New Roman" w:hAnsi="Courier New" w:cs="Courier New"/>
+          <w:noProof/>
+          <w:color w:val="333333"/>
+          <w:sz w:val="20"/>
+          <w:szCs w:val="20"/>
+        </w:rPr>
+        <w:t xml:space="preserve">        result;</w:t>
+      </w:r>
+    </w:p>
+    <w:p>
+      <w:pPr>
+        <w:tabs>
+          <w:tab w:val="left" w:pos="916"/>
+          <w:tab w:val="left" w:pos="1832"/>
+          <w:tab w:val="left" w:pos="2748"/>
+          <w:tab w:val="left" w:pos="3664"/>
+          <w:tab w:val="left" w:pos="4580"/>
+          <w:tab w:val="left" w:pos="5496"/>
+          <w:tab w:val="left" w:pos="6412"/>
+          <w:tab w:val="left" w:pos="7328"/>
+          <w:tab w:val="left" w:pos="8244"/>
+          <w:tab w:val="left" w:pos="9160"/>
+          <w:tab w:val="left" w:pos="10076"/>
+          <w:tab w:val="left" w:pos="10992"/>
+          <w:tab w:val="left" w:pos="11908"/>
+          <w:tab w:val="left" w:pos="12824"/>
+          <w:tab w:val="left" w:pos="13740"/>
+          <w:tab w:val="left" w:pos="14656"/>
+        </w:tabs>
+        <w:spacing w:after="0" w:line="244" w:lineRule="atLeast"/>
+        <w:rPr>
+          <w:rFonts w:ascii="Courier New" w:eastAsia="Times New Roman" w:hAnsi="Courier New" w:cs="Courier New"/>
+          <w:noProof/>
+          <w:color w:val="333333"/>
+          <w:sz w:val="20"/>
+          <w:szCs w:val="20"/>
+        </w:rPr>
+      </w:pPr>
+    </w:p>
+    <w:p>
+      <w:pPr>
+        <w:tabs>
+          <w:tab w:val="left" w:pos="916"/>
+          <w:tab w:val="left" w:pos="1832"/>
+          <w:tab w:val="left" w:pos="2748"/>
+          <w:tab w:val="left" w:pos="3664"/>
+          <w:tab w:val="left" w:pos="4580"/>
+          <w:tab w:val="left" w:pos="5496"/>
+          <w:tab w:val="left" w:pos="6412"/>
+          <w:tab w:val="left" w:pos="7328"/>
+          <w:tab w:val="left" w:pos="8244"/>
+          <w:tab w:val="left" w:pos="9160"/>
+          <w:tab w:val="left" w:pos="10076"/>
+          <w:tab w:val="left" w:pos="10992"/>
+          <w:tab w:val="left" w:pos="11908"/>
+          <w:tab w:val="left" w:pos="12824"/>
+          <w:tab w:val="left" w:pos="13740"/>
+          <w:tab w:val="left" w:pos="14656"/>
+        </w:tabs>
+        <w:spacing w:after="0" w:line="244" w:lineRule="atLeast"/>
+        <w:rPr>
+          <w:rFonts w:ascii="Courier New" w:eastAsia="Times New Roman" w:hAnsi="Courier New" w:cs="Courier New"/>
+          <w:noProof/>
+          <w:color w:val="333333"/>
+          <w:sz w:val="20"/>
+          <w:szCs w:val="20"/>
+        </w:rPr>
+      </w:pPr>
+      <w:r>
+        <w:rPr>
+          <w:rFonts w:ascii="Courier New" w:eastAsia="Times New Roman" w:hAnsi="Courier New" w:cs="Courier New"/>
+          <w:noProof/>
+          <w:color w:val="333333"/>
+          <w:sz w:val="20"/>
+          <w:szCs w:val="20"/>
+        </w:rPr>
+        <w:t xml:space="preserve">    init(a, b, c);</w:t>
+      </w:r>
+    </w:p>
+    <w:p>
+      <w:pPr>
+        <w:tabs>
+          <w:tab w:val="left" w:pos="916"/>
+          <w:tab w:val="left" w:pos="1832"/>
+          <w:tab w:val="left" w:pos="2748"/>
+          <w:tab w:val="left" w:pos="3664"/>
+          <w:tab w:val="left" w:pos="4580"/>
+          <w:tab w:val="left" w:pos="5496"/>
+          <w:tab w:val="left" w:pos="6412"/>
+          <w:tab w:val="left" w:pos="7328"/>
+          <w:tab w:val="left" w:pos="8244"/>
+          <w:tab w:val="left" w:pos="9160"/>
+          <w:tab w:val="left" w:pos="10076"/>
+          <w:tab w:val="left" w:pos="10992"/>
+          <w:tab w:val="left" w:pos="11908"/>
+          <w:tab w:val="left" w:pos="12824"/>
+          <w:tab w:val="left" w:pos="13740"/>
+          <w:tab w:val="left" w:pos="14656"/>
+        </w:tabs>
+        <w:spacing w:after="0" w:line="244" w:lineRule="atLeast"/>
+        <w:rPr>
+          <w:rFonts w:ascii="Courier New" w:eastAsia="Times New Roman" w:hAnsi="Courier New" w:cs="Courier New"/>
+          <w:noProof/>
+          <w:color w:val="333333"/>
+          <w:sz w:val="20"/>
+          <w:szCs w:val="20"/>
+        </w:rPr>
+      </w:pPr>
+      <w:r>
+        <w:rPr>
+          <w:rFonts w:ascii="Courier New" w:eastAsia="Times New Roman" w:hAnsi="Courier New" w:cs="Courier New"/>
+          <w:noProof/>
+          <w:color w:val="333333"/>
+          <w:sz w:val="20"/>
+          <w:szCs w:val="20"/>
+        </w:rPr>
+        <w:t xml:space="preserve">    result = gcd(a, b, c);</w:t>
+      </w:r>
+    </w:p>
+    <w:p>
+      <w:pPr>
+        <w:tabs>
+          <w:tab w:val="left" w:pos="916"/>
+          <w:tab w:val="left" w:pos="1832"/>
+          <w:tab w:val="left" w:pos="2748"/>
+          <w:tab w:val="left" w:pos="3664"/>
+          <w:tab w:val="left" w:pos="4580"/>
+          <w:tab w:val="left" w:pos="5496"/>
+          <w:tab w:val="left" w:pos="6412"/>
+          <w:tab w:val="left" w:pos="7328"/>
+          <w:tab w:val="left" w:pos="8244"/>
+          <w:tab w:val="left" w:pos="9160"/>
+          <w:tab w:val="left" w:pos="10076"/>
+          <w:tab w:val="left" w:pos="10992"/>
+          <w:tab w:val="left" w:pos="11908"/>
+          <w:tab w:val="left" w:pos="12824"/>
+          <w:tab w:val="left" w:pos="13740"/>
+          <w:tab w:val="left" w:pos="14656"/>
+        </w:tabs>
+        <w:spacing w:after="0" w:line="244" w:lineRule="atLeast"/>
+        <w:rPr>
+          <w:rFonts w:ascii="Courier New" w:eastAsia="Times New Roman" w:hAnsi="Courier New" w:cs="Courier New"/>
+          <w:noProof/>
+          <w:color w:val="333333"/>
+          <w:sz w:val="20"/>
+          <w:szCs w:val="20"/>
+        </w:rPr>
+      </w:pPr>
+      <w:r>
+        <w:rPr>
+          <w:rFonts w:ascii="Courier New" w:eastAsia="Times New Roman" w:hAnsi="Courier New" w:cs="Courier New"/>
+          <w:noProof/>
+          <w:color w:val="333333"/>
+          <w:sz w:val="20"/>
+          <w:szCs w:val="20"/>
+        </w:rPr>
+        <w:t xml:space="preserve">    browse(a, b, c, result);</w:t>
+      </w:r>
+    </w:p>
+    <w:p>
+      <w:pPr>
+        <w:tabs>
+          <w:tab w:val="left" w:pos="916"/>
+          <w:tab w:val="left" w:pos="1832"/>
+          <w:tab w:val="left" w:pos="2748"/>
+          <w:tab w:val="left" w:pos="3664"/>
+          <w:tab w:val="left" w:pos="4580"/>
+          <w:tab w:val="left" w:pos="5496"/>
+          <w:tab w:val="left" w:pos="6412"/>
+          <w:tab w:val="left" w:pos="7328"/>
+          <w:tab w:val="left" w:pos="8244"/>
+          <w:tab w:val="left" w:pos="9160"/>
+          <w:tab w:val="left" w:pos="10076"/>
+          <w:tab w:val="left" w:pos="10992"/>
+          <w:tab w:val="left" w:pos="11908"/>
+          <w:tab w:val="left" w:pos="12824"/>
+          <w:tab w:val="left" w:pos="13740"/>
+          <w:tab w:val="left" w:pos="14656"/>
+        </w:tabs>
+        <w:spacing w:after="0" w:line="244" w:lineRule="atLeast"/>
+        <w:rPr>
+          <w:rFonts w:ascii="Courier New" w:eastAsia="Times New Roman" w:hAnsi="Courier New" w:cs="Courier New"/>
+          <w:noProof/>
+          <w:color w:val="333333"/>
+          <w:sz w:val="20"/>
+          <w:szCs w:val="20"/>
+        </w:rPr>
+      </w:pPr>
+    </w:p>
+    <w:p>
+      <w:pPr>
+        <w:tabs>
+          <w:tab w:val="left" w:pos="916"/>
+          <w:tab w:val="left" w:pos="1832"/>
+          <w:tab w:val="left" w:pos="2748"/>
+          <w:tab w:val="left" w:pos="3664"/>
+          <w:tab w:val="left" w:pos="4580"/>
+          <w:tab w:val="left" w:pos="5496"/>
+          <w:tab w:val="left" w:pos="6412"/>
+          <w:tab w:val="left" w:pos="7328"/>
+          <w:tab w:val="left" w:pos="8244"/>
+          <w:tab w:val="left" w:pos="9160"/>
+          <w:tab w:val="left" w:pos="10076"/>
+          <w:tab w:val="left" w:pos="10992"/>
+          <w:tab w:val="left" w:pos="11908"/>
+          <w:tab w:val="left" w:pos="12824"/>
+          <w:tab w:val="left" w:pos="13740"/>
+          <w:tab w:val="left" w:pos="14656"/>
+        </w:tabs>
+        <w:spacing w:after="0" w:line="244" w:lineRule="atLeast"/>
+        <w:rPr>
+          <w:rFonts w:ascii="Courier New" w:eastAsia="Times New Roman" w:hAnsi="Courier New" w:cs="Courier New"/>
+          <w:noProof/>
+          <w:color w:val="333333"/>
+          <w:sz w:val="20"/>
+          <w:szCs w:val="20"/>
+        </w:rPr>
+      </w:pPr>
+      <w:r>
+        <w:rPr>
+          <w:rFonts w:ascii="Courier New" w:eastAsia="Times New Roman" w:hAnsi="Courier New" w:cs="Courier New"/>
+          <w:noProof/>
+          <w:color w:val="333333"/>
+          <w:sz w:val="20"/>
+          <w:szCs w:val="20"/>
+        </w:rPr>
+        <w:t xml:space="preserve">    </w:t>
+      </w:r>
+      <w:r>
+        <w:rPr>
+          <w:rFonts w:ascii="Courier New" w:eastAsia="Times New Roman" w:hAnsi="Courier New" w:cs="Courier New"/>
+          <w:b/>
+          <w:bCs/>
+          <w:noProof/>
+          <w:color w:val="008800"/>
+          <w:sz w:val="20"/>
+          <w:szCs w:val="20"/>
+        </w:rPr>
+        <w:t>return</w:t>
+      </w:r>
+      <w:r>
+        <w:rPr>
+          <w:rFonts w:ascii="Courier New" w:eastAsia="Times New Roman" w:hAnsi="Courier New" w:cs="Courier New"/>
+          <w:noProof/>
+          <w:color w:val="333333"/>
+          <w:sz w:val="20"/>
+          <w:szCs w:val="20"/>
+        </w:rPr>
+        <w:t xml:space="preserve"> </w:t>
+      </w:r>
+      <w:r>
+        <w:rPr>
+          <w:rFonts w:ascii="Courier New" w:eastAsia="Times New Roman" w:hAnsi="Courier New" w:cs="Courier New"/>
+          <w:b/>
+          <w:bCs/>
+          <w:noProof/>
+          <w:color w:val="0000DD"/>
+          <w:sz w:val="20"/>
+          <w:szCs w:val="20"/>
+        </w:rPr>
+        <w:t>0</w:t>
+      </w:r>
+      <w:r>
+        <w:rPr>
+          <w:rFonts w:ascii="Courier New" w:eastAsia="Times New Roman" w:hAnsi="Courier New" w:cs="Courier New"/>
+          <w:noProof/>
+          <w:color w:val="333333"/>
+          <w:sz w:val="20"/>
+          <w:szCs w:val="20"/>
+        </w:rPr>
+        <w:t>;</w:t>
+      </w:r>
+    </w:p>
+    <w:p>
+      <w:pPr>
+        <w:tabs>
+          <w:tab w:val="left" w:pos="916"/>
+          <w:tab w:val="left" w:pos="1832"/>
+          <w:tab w:val="left" w:pos="2748"/>
+          <w:tab w:val="left" w:pos="3664"/>
+          <w:tab w:val="left" w:pos="4580"/>
+          <w:tab w:val="left" w:pos="5496"/>
+          <w:tab w:val="left" w:pos="6412"/>
+          <w:tab w:val="left" w:pos="7328"/>
+          <w:tab w:val="left" w:pos="8244"/>
+          <w:tab w:val="left" w:pos="9160"/>
+          <w:tab w:val="left" w:pos="10076"/>
+          <w:tab w:val="left" w:pos="10992"/>
+          <w:tab w:val="left" w:pos="11908"/>
+          <w:tab w:val="left" w:pos="12824"/>
+          <w:tab w:val="left" w:pos="13740"/>
+          <w:tab w:val="left" w:pos="14656"/>
+        </w:tabs>
+        <w:spacing w:after="0" w:line="244" w:lineRule="atLeast"/>
+        <w:rPr>
+          <w:rFonts w:ascii="Courier New" w:eastAsia="Times New Roman" w:hAnsi="Courier New" w:cs="Courier New"/>
+          <w:noProof/>
+          <w:color w:val="333333"/>
+          <w:sz w:val="20"/>
+          <w:szCs w:val="20"/>
+        </w:rPr>
+      </w:pPr>
+      <w:r>
+        <w:rPr>
+          <w:rFonts w:ascii="Courier New" w:eastAsia="Times New Roman" w:hAnsi="Courier New" w:cs="Courier New"/>
+          <w:noProof/>
+          <w:color w:val="333333"/>
+          <w:sz w:val="20"/>
+          <w:szCs w:val="20"/>
+        </w:rPr>
+        <w:t>}</w:t>
+      </w:r>
+    </w:p>
+    <w:p>
+      <w:pPr>
+        <w:tabs>
+          <w:tab w:val="left" w:pos="916"/>
+          <w:tab w:val="left" w:pos="1832"/>
+          <w:tab w:val="left" w:pos="2748"/>
+          <w:tab w:val="left" w:pos="3664"/>
+          <w:tab w:val="left" w:pos="4580"/>
+          <w:tab w:val="left" w:pos="5496"/>
+          <w:tab w:val="left" w:pos="6412"/>
+          <w:tab w:val="left" w:pos="7328"/>
+          <w:tab w:val="left" w:pos="8244"/>
+          <w:tab w:val="left" w:pos="9160"/>
+          <w:tab w:val="left" w:pos="10076"/>
+          <w:tab w:val="left" w:pos="10992"/>
+          <w:tab w:val="left" w:pos="11908"/>
+          <w:tab w:val="left" w:pos="12824"/>
+          <w:tab w:val="left" w:pos="13740"/>
+          <w:tab w:val="left" w:pos="14656"/>
+        </w:tabs>
+        <w:spacing w:after="0" w:line="244" w:lineRule="atLeast"/>
+        <w:rPr>
+          <w:rFonts w:ascii="Courier New" w:eastAsia="Times New Roman" w:hAnsi="Courier New" w:cs="Courier New"/>
+          <w:noProof/>
+          <w:color w:val="333333"/>
+          <w:sz w:val="20"/>
+          <w:szCs w:val="20"/>
+        </w:rPr>
+      </w:pPr>
+    </w:p>
+    <w:p>
+      <w:pPr>
+        <w:tabs>
+          <w:tab w:val="left" w:pos="916"/>
+          <w:tab w:val="left" w:pos="1832"/>
+          <w:tab w:val="left" w:pos="2748"/>
+          <w:tab w:val="left" w:pos="3664"/>
+          <w:tab w:val="left" w:pos="4580"/>
+          <w:tab w:val="left" w:pos="5496"/>
+          <w:tab w:val="left" w:pos="6412"/>
+          <w:tab w:val="left" w:pos="7328"/>
+          <w:tab w:val="left" w:pos="8244"/>
+          <w:tab w:val="left" w:pos="9160"/>
+          <w:tab w:val="left" w:pos="10076"/>
+          <w:tab w:val="left" w:pos="10992"/>
+          <w:tab w:val="left" w:pos="11908"/>
+          <w:tab w:val="left" w:pos="12824"/>
+          <w:tab w:val="left" w:pos="13740"/>
+          <w:tab w:val="left" w:pos="14656"/>
+        </w:tabs>
+        <w:spacing w:after="0" w:line="244" w:lineRule="atLeast"/>
+        <w:rPr>
+          <w:rFonts w:ascii="Courier New" w:eastAsia="Times New Roman" w:hAnsi="Courier New" w:cs="Courier New"/>
+          <w:noProof/>
+          <w:color w:val="333333"/>
+          <w:sz w:val="20"/>
+          <w:szCs w:val="20"/>
+        </w:rPr>
+      </w:pPr>
+      <w:r>
+        <w:rPr>
+          <w:rFonts w:ascii="Courier New" w:eastAsia="Times New Roman" w:hAnsi="Courier New" w:cs="Courier New"/>
+          <w:b/>
+          <w:bCs/>
+          <w:noProof/>
+          <w:color w:val="333399"/>
+          <w:sz w:val="20"/>
+          <w:szCs w:val="20"/>
+        </w:rPr>
+        <w:t>void</w:t>
+      </w:r>
+      <w:r>
+        <w:rPr>
+          <w:rFonts w:ascii="Courier New" w:eastAsia="Times New Roman" w:hAnsi="Courier New" w:cs="Courier New"/>
+          <w:noProof/>
+          <w:color w:val="333333"/>
+          <w:sz w:val="20"/>
+          <w:szCs w:val="20"/>
+        </w:rPr>
+        <w:t xml:space="preserve"> </w:t>
+      </w:r>
+      <w:r>
+        <w:rPr>
+          <w:rFonts w:ascii="Courier New" w:eastAsia="Times New Roman" w:hAnsi="Courier New" w:cs="Courier New"/>
+          <w:b/>
+          <w:bCs/>
+          <w:noProof/>
+          <w:color w:val="0066BB"/>
+          <w:sz w:val="20"/>
+          <w:szCs w:val="20"/>
+        </w:rPr>
+        <w:t>init</w:t>
+      </w:r>
+      <w:r>
+        <w:rPr>
+          <w:rFonts w:ascii="Courier New" w:eastAsia="Times New Roman" w:hAnsi="Courier New" w:cs="Courier New"/>
+          <w:noProof/>
+          <w:color w:val="333333"/>
+          <w:sz w:val="20"/>
+          <w:szCs w:val="20"/>
+        </w:rPr>
+        <w:t>(</w:t>
+      </w:r>
+      <w:r>
+        <w:rPr>
+          <w:rFonts w:ascii="Courier New" w:eastAsia="Times New Roman" w:hAnsi="Courier New" w:cs="Courier New"/>
+          <w:b/>
+          <w:bCs/>
+          <w:noProof/>
+          <w:color w:val="333399"/>
+          <w:sz w:val="20"/>
+          <w:szCs w:val="20"/>
+        </w:rPr>
+        <w:t>int</w:t>
+      </w:r>
+      <w:r>
+        <w:rPr>
+          <w:rFonts w:ascii="Courier New" w:eastAsia="Times New Roman" w:hAnsi="Courier New" w:cs="Courier New"/>
+          <w:noProof/>
+          <w:color w:val="333333"/>
+          <w:sz w:val="20"/>
+          <w:szCs w:val="20"/>
+        </w:rPr>
+        <w:t xml:space="preserve"> &amp;a, </w:t>
+      </w:r>
+      <w:r>
+        <w:rPr>
+          <w:rFonts w:ascii="Courier New" w:eastAsia="Times New Roman" w:hAnsi="Courier New" w:cs="Courier New"/>
+          <w:b/>
+          <w:bCs/>
+          <w:noProof/>
+          <w:color w:val="333399"/>
+          <w:sz w:val="20"/>
+          <w:szCs w:val="20"/>
+        </w:rPr>
+        <w:t>int</w:t>
+      </w:r>
+      <w:r>
+        <w:rPr>
+          <w:rFonts w:ascii="Courier New" w:eastAsia="Times New Roman" w:hAnsi="Courier New" w:cs="Courier New"/>
+          <w:noProof/>
+          <w:color w:val="333333"/>
+          <w:sz w:val="20"/>
+          <w:szCs w:val="20"/>
+        </w:rPr>
+        <w:t xml:space="preserve"> &amp;b, </w:t>
+      </w:r>
+      <w:r>
+        <w:rPr>
+          <w:rFonts w:ascii="Courier New" w:eastAsia="Times New Roman" w:hAnsi="Courier New" w:cs="Courier New"/>
+          <w:b/>
+          <w:bCs/>
+          <w:noProof/>
+          <w:color w:val="333399"/>
+          <w:sz w:val="20"/>
+          <w:szCs w:val="20"/>
+        </w:rPr>
+        <w:t>int</w:t>
+      </w:r>
+      <w:r>
+        <w:rPr>
+          <w:rFonts w:ascii="Courier New" w:eastAsia="Times New Roman" w:hAnsi="Courier New" w:cs="Courier New"/>
+          <w:noProof/>
+          <w:color w:val="333333"/>
+          <w:sz w:val="20"/>
+          <w:szCs w:val="20"/>
+        </w:rPr>
+        <w:t xml:space="preserve"> &amp;c) {</w:t>
+      </w:r>
+    </w:p>
+    <w:p>
+      <w:pPr>
+        <w:tabs>
+          <w:tab w:val="left" w:pos="916"/>
+          <w:tab w:val="left" w:pos="1832"/>
+          <w:tab w:val="left" w:pos="2748"/>
+          <w:tab w:val="left" w:pos="3664"/>
+          <w:tab w:val="left" w:pos="4580"/>
+          <w:tab w:val="left" w:pos="5496"/>
+          <w:tab w:val="left" w:pos="6412"/>
+          <w:tab w:val="left" w:pos="7328"/>
+          <w:tab w:val="left" w:pos="8244"/>
+          <w:tab w:val="left" w:pos="9160"/>
+          <w:tab w:val="left" w:pos="10076"/>
+          <w:tab w:val="left" w:pos="10992"/>
+          <w:tab w:val="left" w:pos="11908"/>
+          <w:tab w:val="left" w:pos="12824"/>
+          <w:tab w:val="left" w:pos="13740"/>
+          <w:tab w:val="left" w:pos="14656"/>
+        </w:tabs>
+        <w:spacing w:after="0" w:line="244" w:lineRule="atLeast"/>
+        <w:rPr>
+          <w:rFonts w:ascii="Courier New" w:eastAsia="Times New Roman" w:hAnsi="Courier New" w:cs="Courier New"/>
+          <w:noProof/>
+          <w:color w:val="333333"/>
+          <w:sz w:val="20"/>
+          <w:szCs w:val="20"/>
+        </w:rPr>
+      </w:pPr>
+      <w:r>
+        <w:rPr>
+          <w:rFonts w:ascii="Courier New" w:eastAsia="Times New Roman" w:hAnsi="Courier New" w:cs="Courier New"/>
+          <w:noProof/>
+          <w:color w:val="333333"/>
+          <w:sz w:val="20"/>
+          <w:szCs w:val="20"/>
+        </w:rPr>
+        <w:t xml:space="preserve">    cout &lt;&lt; </w:t>
+      </w:r>
+      <w:r>
+        <w:rPr>
+          <w:rFonts w:ascii="Courier New" w:eastAsia="Times New Roman" w:hAnsi="Courier New" w:cs="Courier New"/>
+          <w:noProof/>
+          <w:color w:val="333333"/>
+          <w:sz w:val="20"/>
+          <w:szCs w:val="20"/>
+          <w:shd w:val="clear" w:color="auto" w:fill="FFF0F0"/>
+        </w:rPr>
+        <w:t>"Введіть а: "</w:t>
+      </w:r>
+      <w:r>
+        <w:rPr>
+          <w:rFonts w:ascii="Courier New" w:eastAsia="Times New Roman" w:hAnsi="Courier New" w:cs="Courier New"/>
+          <w:noProof/>
+          <w:color w:val="333333"/>
+          <w:sz w:val="20"/>
+          <w:szCs w:val="20"/>
+        </w:rPr>
+        <w:t>; cin &gt;&gt; a;</w:t>
+      </w:r>
+    </w:p>
+    <w:p>
+      <w:pPr>
+        <w:tabs>
+          <w:tab w:val="left" w:pos="916"/>
+          <w:tab w:val="left" w:pos="1832"/>
+          <w:tab w:val="left" w:pos="2748"/>
+          <w:tab w:val="left" w:pos="3664"/>
+          <w:tab w:val="left" w:pos="4580"/>
+          <w:tab w:val="left" w:pos="5496"/>
+          <w:tab w:val="left" w:pos="6412"/>
+          <w:tab w:val="left" w:pos="7328"/>
+          <w:tab w:val="left" w:pos="8244"/>
+          <w:tab w:val="left" w:pos="9160"/>
+          <w:tab w:val="left" w:pos="10076"/>
+          <w:tab w:val="left" w:pos="10992"/>
+          <w:tab w:val="left" w:pos="11908"/>
+          <w:tab w:val="left" w:pos="12824"/>
+          <w:tab w:val="left" w:pos="13740"/>
+          <w:tab w:val="left" w:pos="14656"/>
+        </w:tabs>
+        <w:spacing w:after="0" w:line="244" w:lineRule="atLeast"/>
+        <w:rPr>
+          <w:rFonts w:ascii="Courier New" w:eastAsia="Times New Roman" w:hAnsi="Courier New" w:cs="Courier New"/>
+          <w:noProof/>
+          <w:color w:val="333333"/>
+          <w:sz w:val="20"/>
+          <w:szCs w:val="20"/>
+        </w:rPr>
+      </w:pPr>
+      <w:r>
+        <w:rPr>
+          <w:rFonts w:ascii="Courier New" w:eastAsia="Times New Roman" w:hAnsi="Courier New" w:cs="Courier New"/>
+          <w:noProof/>
+          <w:color w:val="333333"/>
+          <w:sz w:val="20"/>
+          <w:szCs w:val="20"/>
+        </w:rPr>
+        <w:t xml:space="preserve">    cout &lt;&lt; </w:t>
+      </w:r>
+      <w:r>
+        <w:rPr>
+          <w:rFonts w:ascii="Courier New" w:eastAsia="Times New Roman" w:hAnsi="Courier New" w:cs="Courier New"/>
+          <w:noProof/>
+          <w:color w:val="333333"/>
+          <w:sz w:val="20"/>
+          <w:szCs w:val="20"/>
+          <w:shd w:val="clear" w:color="auto" w:fill="FFF0F0"/>
+        </w:rPr>
+        <w:t>"Введіть b: "</w:t>
+      </w:r>
+      <w:r>
+        <w:rPr>
+          <w:rFonts w:ascii="Courier New" w:eastAsia="Times New Roman" w:hAnsi="Courier New" w:cs="Courier New"/>
+          <w:noProof/>
+          <w:color w:val="333333"/>
+          <w:sz w:val="20"/>
+          <w:szCs w:val="20"/>
+        </w:rPr>
+        <w:t>; cin &gt;&gt; b;</w:t>
+      </w:r>
+    </w:p>
+    <w:p>
+      <w:pPr>
+        <w:tabs>
+          <w:tab w:val="left" w:pos="916"/>
+          <w:tab w:val="left" w:pos="1832"/>
+          <w:tab w:val="left" w:pos="2748"/>
+          <w:tab w:val="left" w:pos="3664"/>
+          <w:tab w:val="left" w:pos="4580"/>
+          <w:tab w:val="left" w:pos="5496"/>
+          <w:tab w:val="left" w:pos="6412"/>
+          <w:tab w:val="left" w:pos="7328"/>
+          <w:tab w:val="left" w:pos="8244"/>
+          <w:tab w:val="left" w:pos="9160"/>
+          <w:tab w:val="left" w:pos="10076"/>
+          <w:tab w:val="left" w:pos="10992"/>
+          <w:tab w:val="left" w:pos="11908"/>
+          <w:tab w:val="left" w:pos="12824"/>
+          <w:tab w:val="left" w:pos="13740"/>
+          <w:tab w:val="left" w:pos="14656"/>
+        </w:tabs>
+        <w:spacing w:after="0" w:line="244" w:lineRule="atLeast"/>
+        <w:rPr>
+          <w:rFonts w:ascii="Courier New" w:eastAsia="Times New Roman" w:hAnsi="Courier New" w:cs="Courier New"/>
+          <w:noProof/>
+          <w:color w:val="333333"/>
+          <w:sz w:val="20"/>
+          <w:szCs w:val="20"/>
+        </w:rPr>
+      </w:pPr>
+      <w:r>
+        <w:rPr>
+          <w:rFonts w:ascii="Courier New" w:eastAsia="Times New Roman" w:hAnsi="Courier New" w:cs="Courier New"/>
+          <w:noProof/>
+          <w:color w:val="333333"/>
+          <w:sz w:val="20"/>
+          <w:szCs w:val="20"/>
+        </w:rPr>
+        <w:t xml:space="preserve">    cout &lt;&lt; </w:t>
+      </w:r>
+      <w:r>
+        <w:rPr>
+          <w:rFonts w:ascii="Courier New" w:eastAsia="Times New Roman" w:hAnsi="Courier New" w:cs="Courier New"/>
+          <w:noProof/>
+          <w:color w:val="333333"/>
+          <w:sz w:val="20"/>
+          <w:szCs w:val="20"/>
+          <w:shd w:val="clear" w:color="auto" w:fill="FFF0F0"/>
+        </w:rPr>
+        <w:t>"Введіть c: "</w:t>
+      </w:r>
+      <w:r>
+        <w:rPr>
+          <w:rFonts w:ascii="Courier New" w:eastAsia="Times New Roman" w:hAnsi="Courier New" w:cs="Courier New"/>
+          <w:noProof/>
+          <w:color w:val="333333"/>
+          <w:sz w:val="20"/>
+          <w:szCs w:val="20"/>
+        </w:rPr>
+        <w:t>; cin &gt;&gt; c;</w:t>
+      </w:r>
+    </w:p>
+    <w:p>
+      <w:pPr>
+        <w:tabs>
+          <w:tab w:val="left" w:pos="916"/>
+          <w:tab w:val="left" w:pos="1832"/>
+          <w:tab w:val="left" w:pos="2748"/>
+          <w:tab w:val="left" w:pos="3664"/>
+          <w:tab w:val="left" w:pos="4580"/>
+          <w:tab w:val="left" w:pos="5496"/>
+          <w:tab w:val="left" w:pos="6412"/>
+          <w:tab w:val="left" w:pos="7328"/>
+          <w:tab w:val="left" w:pos="8244"/>
+          <w:tab w:val="left" w:pos="9160"/>
+          <w:tab w:val="left" w:pos="10076"/>
+          <w:tab w:val="left" w:pos="10992"/>
+          <w:tab w:val="left" w:pos="11908"/>
+          <w:tab w:val="left" w:pos="12824"/>
+          <w:tab w:val="left" w:pos="13740"/>
+          <w:tab w:val="left" w:pos="14656"/>
+        </w:tabs>
+        <w:spacing w:after="0" w:line="244" w:lineRule="atLeast"/>
+        <w:rPr>
+          <w:rFonts w:ascii="Courier New" w:eastAsia="Times New Roman" w:hAnsi="Courier New" w:cs="Courier New"/>
+          <w:noProof/>
+          <w:color w:val="333333"/>
+          <w:sz w:val="20"/>
+          <w:szCs w:val="20"/>
+        </w:rPr>
+      </w:pPr>
+      <w:r>
+        <w:rPr>
+          <w:rFonts w:ascii="Courier New" w:eastAsia="Times New Roman" w:hAnsi="Courier New" w:cs="Courier New"/>
+          <w:noProof/>
+          <w:color w:val="333333"/>
+          <w:sz w:val="20"/>
+          <w:szCs w:val="20"/>
+        </w:rPr>
+        <w:t>}</w:t>
+      </w:r>
+    </w:p>
+    <w:p>
+      <w:pPr>
+        <w:tabs>
+          <w:tab w:val="left" w:pos="916"/>
+          <w:tab w:val="left" w:pos="1832"/>
+          <w:tab w:val="left" w:pos="2748"/>
+          <w:tab w:val="left" w:pos="3664"/>
+          <w:tab w:val="left" w:pos="4580"/>
+          <w:tab w:val="left" w:pos="5496"/>
+          <w:tab w:val="left" w:pos="6412"/>
+          <w:tab w:val="left" w:pos="7328"/>
+          <w:tab w:val="left" w:pos="8244"/>
+          <w:tab w:val="left" w:pos="9160"/>
+          <w:tab w:val="left" w:pos="10076"/>
+          <w:tab w:val="left" w:pos="10992"/>
+          <w:tab w:val="left" w:pos="11908"/>
+          <w:tab w:val="left" w:pos="12824"/>
+          <w:tab w:val="left" w:pos="13740"/>
+          <w:tab w:val="left" w:pos="14656"/>
+        </w:tabs>
+        <w:spacing w:after="0" w:line="244" w:lineRule="atLeast"/>
+        <w:rPr>
+          <w:rFonts w:ascii="Courier New" w:eastAsia="Times New Roman" w:hAnsi="Courier New" w:cs="Courier New"/>
+          <w:noProof/>
+          <w:color w:val="333333"/>
+          <w:sz w:val="20"/>
+          <w:szCs w:val="20"/>
+        </w:rPr>
+      </w:pPr>
+    </w:p>
+    <w:p>
+      <w:pPr>
+        <w:tabs>
+          <w:tab w:val="left" w:pos="916"/>
+          <w:tab w:val="left" w:pos="1832"/>
+          <w:tab w:val="left" w:pos="2748"/>
+          <w:tab w:val="left" w:pos="3664"/>
+          <w:tab w:val="left" w:pos="4580"/>
+          <w:tab w:val="left" w:pos="5496"/>
+          <w:tab w:val="left" w:pos="6412"/>
+          <w:tab w:val="left" w:pos="7328"/>
+          <w:tab w:val="left" w:pos="8244"/>
+          <w:tab w:val="left" w:pos="9160"/>
+          <w:tab w:val="left" w:pos="10076"/>
+          <w:tab w:val="left" w:pos="10992"/>
+          <w:tab w:val="left" w:pos="11908"/>
+          <w:tab w:val="left" w:pos="12824"/>
+          <w:tab w:val="left" w:pos="13740"/>
+          <w:tab w:val="left" w:pos="14656"/>
+        </w:tabs>
+        <w:spacing w:after="0" w:line="244" w:lineRule="atLeast"/>
+        <w:rPr>
+          <w:rFonts w:ascii="Courier New" w:eastAsia="Times New Roman" w:hAnsi="Courier New" w:cs="Courier New"/>
+          <w:noProof/>
+          <w:color w:val="333333"/>
+          <w:sz w:val="20"/>
+          <w:szCs w:val="20"/>
+        </w:rPr>
+      </w:pPr>
+      <w:r>
+        <w:rPr>
+          <w:rFonts w:ascii="Courier New" w:eastAsia="Times New Roman" w:hAnsi="Courier New" w:cs="Courier New"/>
+          <w:noProof/>
+          <w:color w:val="888888"/>
+          <w:sz w:val="20"/>
+          <w:szCs w:val="20"/>
+        </w:rPr>
+        <w:t>// Знаходить найбільше спільне кратне ТРЬОХ чисел.</w:t>
+      </w:r>
+    </w:p>
+    <w:p>
+      <w:pPr>
+        <w:tabs>
+          <w:tab w:val="left" w:pos="916"/>
+          <w:tab w:val="left" w:pos="1832"/>
+          <w:tab w:val="left" w:pos="2748"/>
+          <w:tab w:val="left" w:pos="3664"/>
+          <w:tab w:val="left" w:pos="4580"/>
+          <w:tab w:val="left" w:pos="5496"/>
+          <w:tab w:val="left" w:pos="6412"/>
+          <w:tab w:val="left" w:pos="7328"/>
+          <w:tab w:val="left" w:pos="8244"/>
+          <w:tab w:val="left" w:pos="9160"/>
+          <w:tab w:val="left" w:pos="10076"/>
+          <w:tab w:val="left" w:pos="10992"/>
+          <w:tab w:val="left" w:pos="11908"/>
+          <w:tab w:val="left" w:pos="12824"/>
+          <w:tab w:val="left" w:pos="13740"/>
+          <w:tab w:val="left" w:pos="14656"/>
+        </w:tabs>
+        <w:spacing w:after="0" w:line="244" w:lineRule="atLeast"/>
+        <w:rPr>
+          <w:rFonts w:ascii="Courier New" w:eastAsia="Times New Roman" w:hAnsi="Courier New" w:cs="Courier New"/>
+          <w:noProof/>
+          <w:color w:val="333333"/>
+          <w:sz w:val="20"/>
+          <w:szCs w:val="20"/>
+        </w:rPr>
+      </w:pPr>
+      <w:r>
+        <w:rPr>
+          <w:rFonts w:ascii="Courier New" w:eastAsia="Times New Roman" w:hAnsi="Courier New" w:cs="Courier New"/>
+          <w:noProof/>
+          <w:color w:val="888888"/>
+          <w:sz w:val="20"/>
+          <w:szCs w:val="20"/>
+        </w:rPr>
+        <w:t>// Використувує власитвість НСД(a, b, c) = НСД(НСД(a, b), c)</w:t>
+      </w:r>
+    </w:p>
+    <w:p>
+      <w:pPr>
+        <w:tabs>
+          <w:tab w:val="left" w:pos="916"/>
+          <w:tab w:val="left" w:pos="1832"/>
+          <w:tab w:val="left" w:pos="2748"/>
+          <w:tab w:val="left" w:pos="3664"/>
+          <w:tab w:val="left" w:pos="4580"/>
+          <w:tab w:val="left" w:pos="5496"/>
+          <w:tab w:val="left" w:pos="6412"/>
+          <w:tab w:val="left" w:pos="7328"/>
+          <w:tab w:val="left" w:pos="8244"/>
+          <w:tab w:val="left" w:pos="9160"/>
+          <w:tab w:val="left" w:pos="10076"/>
+          <w:tab w:val="left" w:pos="10992"/>
+          <w:tab w:val="left" w:pos="11908"/>
+          <w:tab w:val="left" w:pos="12824"/>
+          <w:tab w:val="left" w:pos="13740"/>
+          <w:tab w:val="left" w:pos="14656"/>
+        </w:tabs>
+        <w:spacing w:after="0" w:line="244" w:lineRule="atLeast"/>
+        <w:rPr>
+          <w:rFonts w:ascii="Courier New" w:eastAsia="Times New Roman" w:hAnsi="Courier New" w:cs="Courier New"/>
+          <w:noProof/>
+          <w:color w:val="333333"/>
+          <w:sz w:val="20"/>
+          <w:szCs w:val="20"/>
+        </w:rPr>
+      </w:pPr>
+      <w:r>
+        <w:rPr>
+          <w:rFonts w:ascii="Courier New" w:eastAsia="Times New Roman" w:hAnsi="Courier New" w:cs="Courier New"/>
+          <w:b/>
+          <w:bCs/>
+          <w:noProof/>
+          <w:color w:val="008800"/>
+          <w:sz w:val="20"/>
+          <w:szCs w:val="20"/>
+        </w:rPr>
+        <w:t>inline</w:t>
+      </w:r>
+      <w:r>
+        <w:rPr>
+          <w:rFonts w:ascii="Courier New" w:eastAsia="Times New Roman" w:hAnsi="Courier New" w:cs="Courier New"/>
+          <w:noProof/>
+          <w:color w:val="333333"/>
+          <w:sz w:val="20"/>
+          <w:szCs w:val="20"/>
+        </w:rPr>
+        <w:t xml:space="preserve"> </w:t>
+      </w:r>
+      <w:r>
+        <w:rPr>
+          <w:rFonts w:ascii="Courier New" w:eastAsia="Times New Roman" w:hAnsi="Courier New" w:cs="Courier New"/>
+          <w:b/>
+          <w:bCs/>
+          <w:noProof/>
+          <w:color w:val="333399"/>
+          <w:sz w:val="20"/>
+          <w:szCs w:val="20"/>
+        </w:rPr>
+        <w:t>int</w:t>
+      </w:r>
+      <w:r>
+        <w:rPr>
+          <w:rFonts w:ascii="Courier New" w:eastAsia="Times New Roman" w:hAnsi="Courier New" w:cs="Courier New"/>
+          <w:noProof/>
+          <w:color w:val="333333"/>
+          <w:sz w:val="20"/>
+          <w:szCs w:val="20"/>
+        </w:rPr>
+        <w:t xml:space="preserve"> </w:t>
+      </w:r>
+      <w:r>
+        <w:rPr>
+          <w:rFonts w:ascii="Courier New" w:eastAsia="Times New Roman" w:hAnsi="Courier New" w:cs="Courier New"/>
+          <w:b/>
+          <w:bCs/>
+          <w:noProof/>
+          <w:color w:val="0066BB"/>
+          <w:sz w:val="20"/>
+          <w:szCs w:val="20"/>
         </w:rPr>
         <w:t>gcd</w:t>
       </w:r>
       <w:r>
         <w:rPr>
-          <w:noProof/>
-          <w:color w:val="333333"/>
+          <w:rFonts w:ascii="Courier New" w:eastAsia="Times New Roman" w:hAnsi="Courier New" w:cs="Courier New"/>
+          <w:noProof/>
+          <w:color w:val="333333"/>
+          <w:sz w:val="20"/>
+          <w:szCs w:val="20"/>
         </w:rPr>
         <w:t>(</w:t>
       </w:r>
       <w:r>
         <w:rPr>
+          <w:rFonts w:ascii="Courier New" w:eastAsia="Times New Roman" w:hAnsi="Courier New" w:cs="Courier New"/>
           <w:b/>
           <w:bCs/>
           <w:noProof/>
           <w:color w:val="333399"/>
+          <w:sz w:val="20"/>
+          <w:szCs w:val="20"/>
         </w:rPr>
         <w:t>int</w:t>
       </w:r>
       <w:r>
         <w:rPr>
-          <w:noProof/>
-          <w:color w:val="333333"/>
+          <w:rFonts w:ascii="Courier New" w:eastAsia="Times New Roman" w:hAnsi="Courier New" w:cs="Courier New"/>
+          <w:noProof/>
+          <w:color w:val="333333"/>
+          <w:sz w:val="20"/>
+          <w:szCs w:val="20"/>
+        </w:rPr>
+        <w:t xml:space="preserve"> a, </w:t>
+      </w:r>
+      <w:r>
+        <w:rPr>
+          <w:rFonts w:ascii="Courier New" w:eastAsia="Times New Roman" w:hAnsi="Courier New" w:cs="Courier New"/>
+          <w:b/>
+          <w:bCs/>
+          <w:noProof/>
+          <w:color w:val="333399"/>
+          <w:sz w:val="20"/>
+          <w:szCs w:val="20"/>
+        </w:rPr>
+        <w:t>int</w:t>
+      </w:r>
+      <w:r>
+        <w:rPr>
+          <w:rFonts w:ascii="Courier New" w:eastAsia="Times New Roman" w:hAnsi="Courier New" w:cs="Courier New"/>
+          <w:noProof/>
+          <w:color w:val="333333"/>
+          <w:sz w:val="20"/>
+          <w:szCs w:val="20"/>
+        </w:rPr>
+        <w:t xml:space="preserve"> b, </w:t>
+      </w:r>
+      <w:r>
+        <w:rPr>
+          <w:rFonts w:ascii="Courier New" w:eastAsia="Times New Roman" w:hAnsi="Courier New" w:cs="Courier New"/>
+          <w:b/>
+          <w:bCs/>
+          <w:noProof/>
+          <w:color w:val="333399"/>
+          <w:sz w:val="20"/>
+          <w:szCs w:val="20"/>
+        </w:rPr>
+        <w:t>int</w:t>
+      </w:r>
+      <w:r>
+        <w:rPr>
+          <w:rFonts w:ascii="Courier New" w:eastAsia="Times New Roman" w:hAnsi="Courier New" w:cs="Courier New"/>
+          <w:noProof/>
+          <w:color w:val="333333"/>
+          <w:sz w:val="20"/>
+          <w:szCs w:val="20"/>
+        </w:rPr>
+        <w:t xml:space="preserve"> c) {</w:t>
+      </w:r>
+    </w:p>
+    <w:p>
+      <w:pPr>
+        <w:tabs>
+          <w:tab w:val="left" w:pos="916"/>
+          <w:tab w:val="left" w:pos="1832"/>
+          <w:tab w:val="left" w:pos="2748"/>
+          <w:tab w:val="left" w:pos="3664"/>
+          <w:tab w:val="left" w:pos="4580"/>
+          <w:tab w:val="left" w:pos="5496"/>
+          <w:tab w:val="left" w:pos="6412"/>
+          <w:tab w:val="left" w:pos="7328"/>
+          <w:tab w:val="left" w:pos="8244"/>
+          <w:tab w:val="left" w:pos="9160"/>
+          <w:tab w:val="left" w:pos="10076"/>
+          <w:tab w:val="left" w:pos="10992"/>
+          <w:tab w:val="left" w:pos="11908"/>
+          <w:tab w:val="left" w:pos="12824"/>
+          <w:tab w:val="left" w:pos="13740"/>
+          <w:tab w:val="left" w:pos="14656"/>
+        </w:tabs>
+        <w:spacing w:after="0" w:line="244" w:lineRule="atLeast"/>
+        <w:rPr>
+          <w:rFonts w:ascii="Courier New" w:eastAsia="Times New Roman" w:hAnsi="Courier New" w:cs="Courier New"/>
+          <w:noProof/>
+          <w:color w:val="333333"/>
+          <w:sz w:val="20"/>
+          <w:szCs w:val="20"/>
+        </w:rPr>
+      </w:pPr>
+      <w:r>
+        <w:rPr>
+          <w:rFonts w:ascii="Courier New" w:eastAsia="Times New Roman" w:hAnsi="Courier New" w:cs="Courier New"/>
+          <w:noProof/>
+          <w:color w:val="333333"/>
+          <w:sz w:val="20"/>
+          <w:szCs w:val="20"/>
+        </w:rPr>
+        <w:t xml:space="preserve">    </w:t>
+      </w:r>
+      <w:r>
+        <w:rPr>
+          <w:rFonts w:ascii="Courier New" w:eastAsia="Times New Roman" w:hAnsi="Courier New" w:cs="Courier New"/>
+          <w:b/>
+          <w:bCs/>
+          <w:noProof/>
+          <w:color w:val="333399"/>
+          <w:sz w:val="20"/>
+          <w:szCs w:val="20"/>
+        </w:rPr>
+        <w:t>int</w:t>
+      </w:r>
+      <w:r>
+        <w:rPr>
+          <w:rFonts w:ascii="Courier New" w:eastAsia="Times New Roman" w:hAnsi="Courier New" w:cs="Courier New"/>
+          <w:noProof/>
+          <w:color w:val="333333"/>
+          <w:sz w:val="20"/>
+          <w:szCs w:val="20"/>
+        </w:rPr>
+        <w:t xml:space="preserve"> gcd(</w:t>
+      </w:r>
+      <w:r>
+        <w:rPr>
+          <w:rFonts w:ascii="Courier New" w:eastAsia="Times New Roman" w:hAnsi="Courier New" w:cs="Courier New"/>
+          <w:b/>
+          <w:bCs/>
+          <w:noProof/>
+          <w:color w:val="333399"/>
+          <w:sz w:val="20"/>
+          <w:szCs w:val="20"/>
+        </w:rPr>
+        <w:t>int</w:t>
+      </w:r>
+      <w:r>
+        <w:rPr>
+          <w:rFonts w:ascii="Courier New" w:eastAsia="Times New Roman" w:hAnsi="Courier New" w:cs="Courier New"/>
+          <w:noProof/>
+          <w:color w:val="333333"/>
+          <w:sz w:val="20"/>
+          <w:szCs w:val="20"/>
         </w:rPr>
         <w:t xml:space="preserve">, </w:t>
       </w:r>
       <w:r>
         <w:rPr>
+          <w:rFonts w:ascii="Courier New" w:eastAsia="Times New Roman" w:hAnsi="Courier New" w:cs="Courier New"/>
           <w:b/>
           <w:bCs/>
           <w:noProof/>
           <w:color w:val="333399"/>
+          <w:sz w:val="20"/>
+          <w:szCs w:val="20"/>
         </w:rPr>
         <w:t>int</w:t>
       </w:r>
       <w:r>
         <w:rPr>
-          <w:noProof/>
-          <w:color w:val="333333"/>
-        </w:rPr>
-        <w:t xml:space="preserve">, </w:t>
-      </w:r>
-      <w:r>
-        <w:rPr>
+          <w:rFonts w:ascii="Courier New" w:eastAsia="Times New Roman" w:hAnsi="Courier New" w:cs="Courier New"/>
+          <w:noProof/>
+          <w:color w:val="333333"/>
+          <w:sz w:val="20"/>
+          <w:szCs w:val="20"/>
+        </w:rPr>
+        <w:t>);</w:t>
+      </w:r>
+    </w:p>
+    <w:p>
+      <w:pPr>
+        <w:tabs>
+          <w:tab w:val="left" w:pos="916"/>
+          <w:tab w:val="left" w:pos="1832"/>
+          <w:tab w:val="left" w:pos="2748"/>
+          <w:tab w:val="left" w:pos="3664"/>
+          <w:tab w:val="left" w:pos="4580"/>
+          <w:tab w:val="left" w:pos="5496"/>
+          <w:tab w:val="left" w:pos="6412"/>
+          <w:tab w:val="left" w:pos="7328"/>
+          <w:tab w:val="left" w:pos="8244"/>
+          <w:tab w:val="left" w:pos="9160"/>
+          <w:tab w:val="left" w:pos="10076"/>
+          <w:tab w:val="left" w:pos="10992"/>
+          <w:tab w:val="left" w:pos="11908"/>
+          <w:tab w:val="left" w:pos="12824"/>
+          <w:tab w:val="left" w:pos="13740"/>
+          <w:tab w:val="left" w:pos="14656"/>
+        </w:tabs>
+        <w:spacing w:after="0" w:line="244" w:lineRule="atLeast"/>
+        <w:rPr>
+          <w:rFonts w:ascii="Courier New" w:eastAsia="Times New Roman" w:hAnsi="Courier New" w:cs="Courier New"/>
+          <w:noProof/>
+          <w:color w:val="333333"/>
+          <w:sz w:val="20"/>
+          <w:szCs w:val="20"/>
+        </w:rPr>
+      </w:pPr>
+    </w:p>
+    <w:p>
+      <w:pPr>
+        <w:tabs>
+          <w:tab w:val="left" w:pos="916"/>
+          <w:tab w:val="left" w:pos="1832"/>
+          <w:tab w:val="left" w:pos="2748"/>
+          <w:tab w:val="left" w:pos="3664"/>
+          <w:tab w:val="left" w:pos="4580"/>
+          <w:tab w:val="left" w:pos="5496"/>
+          <w:tab w:val="left" w:pos="6412"/>
+          <w:tab w:val="left" w:pos="7328"/>
+          <w:tab w:val="left" w:pos="8244"/>
+          <w:tab w:val="left" w:pos="9160"/>
+          <w:tab w:val="left" w:pos="10076"/>
+          <w:tab w:val="left" w:pos="10992"/>
+          <w:tab w:val="left" w:pos="11908"/>
+          <w:tab w:val="left" w:pos="12824"/>
+          <w:tab w:val="left" w:pos="13740"/>
+          <w:tab w:val="left" w:pos="14656"/>
+        </w:tabs>
+        <w:spacing w:after="0" w:line="244" w:lineRule="atLeast"/>
+        <w:rPr>
+          <w:rFonts w:ascii="Courier New" w:eastAsia="Times New Roman" w:hAnsi="Courier New" w:cs="Courier New"/>
+          <w:noProof/>
+          <w:color w:val="333333"/>
+          <w:sz w:val="20"/>
+          <w:szCs w:val="20"/>
+        </w:rPr>
+      </w:pPr>
+      <w:r>
+        <w:rPr>
+          <w:rFonts w:ascii="Courier New" w:eastAsia="Times New Roman" w:hAnsi="Courier New" w:cs="Courier New"/>
+          <w:noProof/>
+          <w:color w:val="333333"/>
+          <w:sz w:val="20"/>
+          <w:szCs w:val="20"/>
+        </w:rPr>
+        <w:t xml:space="preserve">    </w:t>
+      </w:r>
+      <w:r>
+        <w:rPr>
+          <w:rFonts w:ascii="Courier New" w:eastAsia="Times New Roman" w:hAnsi="Courier New" w:cs="Courier New"/>
+          <w:b/>
+          <w:bCs/>
+          <w:noProof/>
+          <w:color w:val="008800"/>
+          <w:sz w:val="20"/>
+          <w:szCs w:val="20"/>
+        </w:rPr>
+        <w:t>return</w:t>
+      </w:r>
+      <w:r>
+        <w:rPr>
+          <w:rFonts w:ascii="Courier New" w:eastAsia="Times New Roman" w:hAnsi="Courier New" w:cs="Courier New"/>
+          <w:noProof/>
+          <w:color w:val="333333"/>
+          <w:sz w:val="20"/>
+          <w:szCs w:val="20"/>
+        </w:rPr>
+        <w:t xml:space="preserve"> gcd(gcd(a, b), c);</w:t>
+      </w:r>
+    </w:p>
+    <w:p>
+      <w:pPr>
+        <w:tabs>
+          <w:tab w:val="left" w:pos="916"/>
+          <w:tab w:val="left" w:pos="1832"/>
+          <w:tab w:val="left" w:pos="2748"/>
+          <w:tab w:val="left" w:pos="3664"/>
+          <w:tab w:val="left" w:pos="4580"/>
+          <w:tab w:val="left" w:pos="5496"/>
+          <w:tab w:val="left" w:pos="6412"/>
+          <w:tab w:val="left" w:pos="7328"/>
+          <w:tab w:val="left" w:pos="8244"/>
+          <w:tab w:val="left" w:pos="9160"/>
+          <w:tab w:val="left" w:pos="10076"/>
+          <w:tab w:val="left" w:pos="10992"/>
+          <w:tab w:val="left" w:pos="11908"/>
+          <w:tab w:val="left" w:pos="12824"/>
+          <w:tab w:val="left" w:pos="13740"/>
+          <w:tab w:val="left" w:pos="14656"/>
+        </w:tabs>
+        <w:spacing w:after="0" w:line="244" w:lineRule="atLeast"/>
+        <w:rPr>
+          <w:rFonts w:ascii="Courier New" w:eastAsia="Times New Roman" w:hAnsi="Courier New" w:cs="Courier New"/>
+          <w:noProof/>
+          <w:color w:val="333333"/>
+          <w:sz w:val="20"/>
+          <w:szCs w:val="20"/>
+        </w:rPr>
+      </w:pPr>
+      <w:r>
+        <w:rPr>
+          <w:rFonts w:ascii="Courier New" w:eastAsia="Times New Roman" w:hAnsi="Courier New" w:cs="Courier New"/>
+          <w:noProof/>
+          <w:color w:val="333333"/>
+          <w:sz w:val="20"/>
+          <w:szCs w:val="20"/>
+        </w:rPr>
+        <w:t>}</w:t>
+      </w:r>
+    </w:p>
+    <w:p>
+      <w:pPr>
+        <w:tabs>
+          <w:tab w:val="left" w:pos="916"/>
+          <w:tab w:val="left" w:pos="1832"/>
+          <w:tab w:val="left" w:pos="2748"/>
+          <w:tab w:val="left" w:pos="3664"/>
+          <w:tab w:val="left" w:pos="4580"/>
+          <w:tab w:val="left" w:pos="5496"/>
+          <w:tab w:val="left" w:pos="6412"/>
+          <w:tab w:val="left" w:pos="7328"/>
+          <w:tab w:val="left" w:pos="8244"/>
+          <w:tab w:val="left" w:pos="9160"/>
+          <w:tab w:val="left" w:pos="10076"/>
+          <w:tab w:val="left" w:pos="10992"/>
+          <w:tab w:val="left" w:pos="11908"/>
+          <w:tab w:val="left" w:pos="12824"/>
+          <w:tab w:val="left" w:pos="13740"/>
+          <w:tab w:val="left" w:pos="14656"/>
+        </w:tabs>
+        <w:spacing w:after="0" w:line="244" w:lineRule="atLeast"/>
+        <w:rPr>
+          <w:rFonts w:ascii="Courier New" w:eastAsia="Times New Roman" w:hAnsi="Courier New" w:cs="Courier New"/>
+          <w:noProof/>
+          <w:color w:val="333333"/>
+          <w:sz w:val="20"/>
+          <w:szCs w:val="20"/>
+        </w:rPr>
+      </w:pPr>
+    </w:p>
+    <w:p>
+      <w:pPr>
+        <w:tabs>
+          <w:tab w:val="left" w:pos="916"/>
+          <w:tab w:val="left" w:pos="1832"/>
+          <w:tab w:val="left" w:pos="2748"/>
+          <w:tab w:val="left" w:pos="3664"/>
+          <w:tab w:val="left" w:pos="4580"/>
+          <w:tab w:val="left" w:pos="5496"/>
+          <w:tab w:val="left" w:pos="6412"/>
+          <w:tab w:val="left" w:pos="7328"/>
+          <w:tab w:val="left" w:pos="8244"/>
+          <w:tab w:val="left" w:pos="9160"/>
+          <w:tab w:val="left" w:pos="10076"/>
+          <w:tab w:val="left" w:pos="10992"/>
+          <w:tab w:val="left" w:pos="11908"/>
+          <w:tab w:val="left" w:pos="12824"/>
+          <w:tab w:val="left" w:pos="13740"/>
+          <w:tab w:val="left" w:pos="14656"/>
+        </w:tabs>
+        <w:spacing w:after="0" w:line="244" w:lineRule="atLeast"/>
+        <w:rPr>
+          <w:rFonts w:ascii="Courier New" w:eastAsia="Times New Roman" w:hAnsi="Courier New" w:cs="Courier New"/>
+          <w:noProof/>
+          <w:color w:val="333333"/>
+          <w:sz w:val="20"/>
+          <w:szCs w:val="20"/>
+        </w:rPr>
+      </w:pPr>
+      <w:r>
+        <w:rPr>
+          <w:rFonts w:ascii="Courier New" w:eastAsia="Times New Roman" w:hAnsi="Courier New" w:cs="Courier New"/>
+          <w:b/>
+          <w:bCs/>
+          <w:noProof/>
+          <w:color w:val="008800"/>
+          <w:sz w:val="20"/>
+          <w:szCs w:val="20"/>
+        </w:rPr>
+        <w:t>template</w:t>
+      </w:r>
+      <w:r>
+        <w:rPr>
+          <w:rFonts w:ascii="Courier New" w:eastAsia="Times New Roman" w:hAnsi="Courier New" w:cs="Courier New"/>
+          <w:noProof/>
+          <w:color w:val="333333"/>
+          <w:sz w:val="20"/>
+          <w:szCs w:val="20"/>
+        </w:rPr>
+        <w:t xml:space="preserve"> &lt;</w:t>
+      </w:r>
+      <w:r>
+        <w:rPr>
+          <w:rFonts w:ascii="Courier New" w:eastAsia="Times New Roman" w:hAnsi="Courier New" w:cs="Courier New"/>
+          <w:b/>
+          <w:bCs/>
+          <w:noProof/>
+          <w:color w:val="008800"/>
+          <w:sz w:val="20"/>
+          <w:szCs w:val="20"/>
+        </w:rPr>
+        <w:t>typename</w:t>
+      </w:r>
+      <w:r>
+        <w:rPr>
+          <w:rFonts w:ascii="Courier New" w:eastAsia="Times New Roman" w:hAnsi="Courier New" w:cs="Courier New"/>
+          <w:noProof/>
+          <w:color w:val="333333"/>
+          <w:sz w:val="20"/>
+          <w:szCs w:val="20"/>
+        </w:rPr>
+        <w:t xml:space="preserve"> T&gt;</w:t>
+      </w:r>
+    </w:p>
+    <w:p>
+      <w:pPr>
+        <w:tabs>
+          <w:tab w:val="left" w:pos="916"/>
+          <w:tab w:val="left" w:pos="1832"/>
+          <w:tab w:val="left" w:pos="2748"/>
+          <w:tab w:val="left" w:pos="3664"/>
+          <w:tab w:val="left" w:pos="4580"/>
+          <w:tab w:val="left" w:pos="5496"/>
+          <w:tab w:val="left" w:pos="6412"/>
+          <w:tab w:val="left" w:pos="7328"/>
+          <w:tab w:val="left" w:pos="8244"/>
+          <w:tab w:val="left" w:pos="9160"/>
+          <w:tab w:val="left" w:pos="10076"/>
+          <w:tab w:val="left" w:pos="10992"/>
+          <w:tab w:val="left" w:pos="11908"/>
+          <w:tab w:val="left" w:pos="12824"/>
+          <w:tab w:val="left" w:pos="13740"/>
+          <w:tab w:val="left" w:pos="14656"/>
+        </w:tabs>
+        <w:spacing w:after="0" w:line="244" w:lineRule="atLeast"/>
+        <w:rPr>
+          <w:rFonts w:ascii="Courier New" w:eastAsia="Times New Roman" w:hAnsi="Courier New" w:cs="Courier New"/>
+          <w:noProof/>
+          <w:color w:val="333333"/>
+          <w:sz w:val="20"/>
+          <w:szCs w:val="20"/>
+        </w:rPr>
+      </w:pPr>
+      <w:r>
+        <w:rPr>
+          <w:rFonts w:ascii="Courier New" w:eastAsia="Times New Roman" w:hAnsi="Courier New" w:cs="Courier New"/>
           <w:b/>
           <w:bCs/>
           <w:noProof/>
           <w:color w:val="333399"/>
+          <w:sz w:val="20"/>
+          <w:szCs w:val="20"/>
+        </w:rPr>
+        <w:t>void</w:t>
+      </w:r>
+      <w:r>
+        <w:rPr>
+          <w:rFonts w:ascii="Courier New" w:eastAsia="Times New Roman" w:hAnsi="Courier New" w:cs="Courier New"/>
+          <w:noProof/>
+          <w:color w:val="333333"/>
+          <w:sz w:val="20"/>
+          <w:szCs w:val="20"/>
+        </w:rPr>
+        <w:t xml:space="preserve"> exchange(T &amp;a, T &amp;b) {</w:t>
+      </w:r>
+    </w:p>
+    <w:p>
+      <w:pPr>
+        <w:tabs>
+          <w:tab w:val="left" w:pos="916"/>
+          <w:tab w:val="left" w:pos="1832"/>
+          <w:tab w:val="left" w:pos="2748"/>
+          <w:tab w:val="left" w:pos="3664"/>
+          <w:tab w:val="left" w:pos="4580"/>
+          <w:tab w:val="left" w:pos="5496"/>
+          <w:tab w:val="left" w:pos="6412"/>
+          <w:tab w:val="left" w:pos="7328"/>
+          <w:tab w:val="left" w:pos="8244"/>
+          <w:tab w:val="left" w:pos="9160"/>
+          <w:tab w:val="left" w:pos="10076"/>
+          <w:tab w:val="left" w:pos="10992"/>
+          <w:tab w:val="left" w:pos="11908"/>
+          <w:tab w:val="left" w:pos="12824"/>
+          <w:tab w:val="left" w:pos="13740"/>
+          <w:tab w:val="left" w:pos="14656"/>
+        </w:tabs>
+        <w:spacing w:after="0" w:line="244" w:lineRule="atLeast"/>
+        <w:rPr>
+          <w:rFonts w:ascii="Courier New" w:eastAsia="Times New Roman" w:hAnsi="Courier New" w:cs="Courier New"/>
+          <w:noProof/>
+          <w:color w:val="333333"/>
+          <w:sz w:val="20"/>
+          <w:szCs w:val="20"/>
+        </w:rPr>
+      </w:pPr>
+      <w:r>
+        <w:rPr>
+          <w:rFonts w:ascii="Courier New" w:eastAsia="Times New Roman" w:hAnsi="Courier New" w:cs="Courier New"/>
+          <w:noProof/>
+          <w:color w:val="333333"/>
+          <w:sz w:val="20"/>
+          <w:szCs w:val="20"/>
+        </w:rPr>
+        <w:t xml:space="preserve">    T temp;</w:t>
+      </w:r>
+    </w:p>
+    <w:p>
+      <w:pPr>
+        <w:tabs>
+          <w:tab w:val="left" w:pos="916"/>
+          <w:tab w:val="left" w:pos="1832"/>
+          <w:tab w:val="left" w:pos="2748"/>
+          <w:tab w:val="left" w:pos="3664"/>
+          <w:tab w:val="left" w:pos="4580"/>
+          <w:tab w:val="left" w:pos="5496"/>
+          <w:tab w:val="left" w:pos="6412"/>
+          <w:tab w:val="left" w:pos="7328"/>
+          <w:tab w:val="left" w:pos="8244"/>
+          <w:tab w:val="left" w:pos="9160"/>
+          <w:tab w:val="left" w:pos="10076"/>
+          <w:tab w:val="left" w:pos="10992"/>
+          <w:tab w:val="left" w:pos="11908"/>
+          <w:tab w:val="left" w:pos="12824"/>
+          <w:tab w:val="left" w:pos="13740"/>
+          <w:tab w:val="left" w:pos="14656"/>
+        </w:tabs>
+        <w:spacing w:after="0" w:line="244" w:lineRule="atLeast"/>
+        <w:rPr>
+          <w:rFonts w:ascii="Courier New" w:eastAsia="Times New Roman" w:hAnsi="Courier New" w:cs="Courier New"/>
+          <w:noProof/>
+          <w:color w:val="333333"/>
+          <w:sz w:val="20"/>
+          <w:szCs w:val="20"/>
+        </w:rPr>
+      </w:pPr>
+      <w:r>
+        <w:rPr>
+          <w:rFonts w:ascii="Courier New" w:eastAsia="Times New Roman" w:hAnsi="Courier New" w:cs="Courier New"/>
+          <w:noProof/>
+          <w:color w:val="333333"/>
+          <w:sz w:val="20"/>
+          <w:szCs w:val="20"/>
+        </w:rPr>
+        <w:t xml:space="preserve">    temp = a;</w:t>
+      </w:r>
+    </w:p>
+    <w:p>
+      <w:pPr>
+        <w:tabs>
+          <w:tab w:val="left" w:pos="916"/>
+          <w:tab w:val="left" w:pos="1832"/>
+          <w:tab w:val="left" w:pos="2748"/>
+          <w:tab w:val="left" w:pos="3664"/>
+          <w:tab w:val="left" w:pos="4580"/>
+          <w:tab w:val="left" w:pos="5496"/>
+          <w:tab w:val="left" w:pos="6412"/>
+          <w:tab w:val="left" w:pos="7328"/>
+          <w:tab w:val="left" w:pos="8244"/>
+          <w:tab w:val="left" w:pos="9160"/>
+          <w:tab w:val="left" w:pos="10076"/>
+          <w:tab w:val="left" w:pos="10992"/>
+          <w:tab w:val="left" w:pos="11908"/>
+          <w:tab w:val="left" w:pos="12824"/>
+          <w:tab w:val="left" w:pos="13740"/>
+          <w:tab w:val="left" w:pos="14656"/>
+        </w:tabs>
+        <w:spacing w:after="0" w:line="244" w:lineRule="atLeast"/>
+        <w:rPr>
+          <w:rFonts w:ascii="Courier New" w:eastAsia="Times New Roman" w:hAnsi="Courier New" w:cs="Courier New"/>
+          <w:noProof/>
+          <w:color w:val="333333"/>
+          <w:sz w:val="20"/>
+          <w:szCs w:val="20"/>
+        </w:rPr>
+      </w:pPr>
+      <w:r>
+        <w:rPr>
+          <w:rFonts w:ascii="Courier New" w:eastAsia="Times New Roman" w:hAnsi="Courier New" w:cs="Courier New"/>
+          <w:noProof/>
+          <w:color w:val="333333"/>
+          <w:sz w:val="20"/>
+          <w:szCs w:val="20"/>
+        </w:rPr>
+        <w:t xml:space="preserve">    a = b;</w:t>
+      </w:r>
+    </w:p>
+    <w:p>
+      <w:pPr>
+        <w:tabs>
+          <w:tab w:val="left" w:pos="916"/>
+          <w:tab w:val="left" w:pos="1832"/>
+          <w:tab w:val="left" w:pos="2748"/>
+          <w:tab w:val="left" w:pos="3664"/>
+          <w:tab w:val="left" w:pos="4580"/>
+          <w:tab w:val="left" w:pos="5496"/>
+          <w:tab w:val="left" w:pos="6412"/>
+          <w:tab w:val="left" w:pos="7328"/>
+          <w:tab w:val="left" w:pos="8244"/>
+          <w:tab w:val="left" w:pos="9160"/>
+          <w:tab w:val="left" w:pos="10076"/>
+          <w:tab w:val="left" w:pos="10992"/>
+          <w:tab w:val="left" w:pos="11908"/>
+          <w:tab w:val="left" w:pos="12824"/>
+          <w:tab w:val="left" w:pos="13740"/>
+          <w:tab w:val="left" w:pos="14656"/>
+        </w:tabs>
+        <w:spacing w:after="0" w:line="244" w:lineRule="atLeast"/>
+        <w:rPr>
+          <w:rFonts w:ascii="Courier New" w:eastAsia="Times New Roman" w:hAnsi="Courier New" w:cs="Courier New"/>
+          <w:noProof/>
+          <w:color w:val="333333"/>
+          <w:sz w:val="20"/>
+          <w:szCs w:val="20"/>
+        </w:rPr>
+      </w:pPr>
+      <w:r>
+        <w:rPr>
+          <w:rFonts w:ascii="Courier New" w:eastAsia="Times New Roman" w:hAnsi="Courier New" w:cs="Courier New"/>
+          <w:noProof/>
+          <w:color w:val="333333"/>
+          <w:sz w:val="20"/>
+          <w:szCs w:val="20"/>
+        </w:rPr>
+        <w:t xml:space="preserve">    b = temp;</w:t>
+      </w:r>
+    </w:p>
+    <w:p>
+      <w:pPr>
+        <w:tabs>
+          <w:tab w:val="left" w:pos="916"/>
+          <w:tab w:val="left" w:pos="1832"/>
+          <w:tab w:val="left" w:pos="2748"/>
+          <w:tab w:val="left" w:pos="3664"/>
+          <w:tab w:val="left" w:pos="4580"/>
+          <w:tab w:val="left" w:pos="5496"/>
+          <w:tab w:val="left" w:pos="6412"/>
+          <w:tab w:val="left" w:pos="7328"/>
+          <w:tab w:val="left" w:pos="8244"/>
+          <w:tab w:val="left" w:pos="9160"/>
+          <w:tab w:val="left" w:pos="10076"/>
+          <w:tab w:val="left" w:pos="10992"/>
+          <w:tab w:val="left" w:pos="11908"/>
+          <w:tab w:val="left" w:pos="12824"/>
+          <w:tab w:val="left" w:pos="13740"/>
+          <w:tab w:val="left" w:pos="14656"/>
+        </w:tabs>
+        <w:spacing w:after="0" w:line="244" w:lineRule="atLeast"/>
+        <w:rPr>
+          <w:rFonts w:ascii="Courier New" w:eastAsia="Times New Roman" w:hAnsi="Courier New" w:cs="Courier New"/>
+          <w:noProof/>
+          <w:color w:val="333333"/>
+          <w:sz w:val="20"/>
+          <w:szCs w:val="20"/>
+        </w:rPr>
+      </w:pPr>
+      <w:r>
+        <w:rPr>
+          <w:rFonts w:ascii="Courier New" w:eastAsia="Times New Roman" w:hAnsi="Courier New" w:cs="Courier New"/>
+          <w:noProof/>
+          <w:color w:val="333333"/>
+          <w:sz w:val="20"/>
+          <w:szCs w:val="20"/>
+        </w:rPr>
+        <w:t>}</w:t>
+      </w:r>
+    </w:p>
+    <w:p>
+      <w:pPr>
+        <w:tabs>
+          <w:tab w:val="left" w:pos="916"/>
+          <w:tab w:val="left" w:pos="1832"/>
+          <w:tab w:val="left" w:pos="2748"/>
+          <w:tab w:val="left" w:pos="3664"/>
+          <w:tab w:val="left" w:pos="4580"/>
+          <w:tab w:val="left" w:pos="5496"/>
+          <w:tab w:val="left" w:pos="6412"/>
+          <w:tab w:val="left" w:pos="7328"/>
+          <w:tab w:val="left" w:pos="8244"/>
+          <w:tab w:val="left" w:pos="9160"/>
+          <w:tab w:val="left" w:pos="10076"/>
+          <w:tab w:val="left" w:pos="10992"/>
+          <w:tab w:val="left" w:pos="11908"/>
+          <w:tab w:val="left" w:pos="12824"/>
+          <w:tab w:val="left" w:pos="13740"/>
+          <w:tab w:val="left" w:pos="14656"/>
+        </w:tabs>
+        <w:spacing w:after="0" w:line="244" w:lineRule="atLeast"/>
+        <w:rPr>
+          <w:rFonts w:ascii="Courier New" w:eastAsia="Times New Roman" w:hAnsi="Courier New" w:cs="Courier New"/>
+          <w:noProof/>
+          <w:color w:val="333333"/>
+          <w:sz w:val="20"/>
+          <w:szCs w:val="20"/>
+        </w:rPr>
+      </w:pPr>
+    </w:p>
+    <w:p>
+      <w:pPr>
+        <w:tabs>
+          <w:tab w:val="left" w:pos="916"/>
+          <w:tab w:val="left" w:pos="1832"/>
+          <w:tab w:val="left" w:pos="2748"/>
+          <w:tab w:val="left" w:pos="3664"/>
+          <w:tab w:val="left" w:pos="4580"/>
+          <w:tab w:val="left" w:pos="5496"/>
+          <w:tab w:val="left" w:pos="6412"/>
+          <w:tab w:val="left" w:pos="7328"/>
+          <w:tab w:val="left" w:pos="8244"/>
+          <w:tab w:val="left" w:pos="9160"/>
+          <w:tab w:val="left" w:pos="10076"/>
+          <w:tab w:val="left" w:pos="10992"/>
+          <w:tab w:val="left" w:pos="11908"/>
+          <w:tab w:val="left" w:pos="12824"/>
+          <w:tab w:val="left" w:pos="13740"/>
+          <w:tab w:val="left" w:pos="14656"/>
+        </w:tabs>
+        <w:spacing w:after="0" w:line="244" w:lineRule="atLeast"/>
+        <w:rPr>
+          <w:rFonts w:ascii="Courier New" w:eastAsia="Times New Roman" w:hAnsi="Courier New" w:cs="Courier New"/>
+          <w:noProof/>
+          <w:color w:val="333333"/>
+          <w:sz w:val="20"/>
+          <w:szCs w:val="20"/>
+        </w:rPr>
+      </w:pPr>
+      <w:r>
+        <w:rPr>
+          <w:rFonts w:ascii="Courier New" w:eastAsia="Times New Roman" w:hAnsi="Courier New" w:cs="Courier New"/>
+          <w:noProof/>
+          <w:color w:val="888888"/>
+          <w:sz w:val="20"/>
+          <w:szCs w:val="20"/>
+        </w:rPr>
+        <w:t>// Знаходить найбільше спільне кратне ДВОХ чисел.</w:t>
+      </w:r>
+    </w:p>
+    <w:p>
+      <w:pPr>
+        <w:tabs>
+          <w:tab w:val="left" w:pos="916"/>
+          <w:tab w:val="left" w:pos="1832"/>
+          <w:tab w:val="left" w:pos="2748"/>
+          <w:tab w:val="left" w:pos="3664"/>
+          <w:tab w:val="left" w:pos="4580"/>
+          <w:tab w:val="left" w:pos="5496"/>
+          <w:tab w:val="left" w:pos="6412"/>
+          <w:tab w:val="left" w:pos="7328"/>
+          <w:tab w:val="left" w:pos="8244"/>
+          <w:tab w:val="left" w:pos="9160"/>
+          <w:tab w:val="left" w:pos="10076"/>
+          <w:tab w:val="left" w:pos="10992"/>
+          <w:tab w:val="left" w:pos="11908"/>
+          <w:tab w:val="left" w:pos="12824"/>
+          <w:tab w:val="left" w:pos="13740"/>
+          <w:tab w:val="left" w:pos="14656"/>
+        </w:tabs>
+        <w:spacing w:after="0" w:line="244" w:lineRule="atLeast"/>
+        <w:rPr>
+          <w:rFonts w:ascii="Courier New" w:eastAsia="Times New Roman" w:hAnsi="Courier New" w:cs="Courier New"/>
+          <w:noProof/>
+          <w:color w:val="333333"/>
+          <w:sz w:val="20"/>
+          <w:szCs w:val="20"/>
+        </w:rPr>
+      </w:pPr>
+      <w:r>
+        <w:rPr>
+          <w:rFonts w:ascii="Courier New" w:eastAsia="Times New Roman" w:hAnsi="Courier New" w:cs="Courier New"/>
+          <w:noProof/>
+          <w:color w:val="888888"/>
+          <w:sz w:val="20"/>
+          <w:szCs w:val="20"/>
+        </w:rPr>
+        <w:t>// Використовує алгоритм Евкліда.</w:t>
+      </w:r>
+    </w:p>
+    <w:p>
+      <w:pPr>
+        <w:tabs>
+          <w:tab w:val="left" w:pos="916"/>
+          <w:tab w:val="left" w:pos="1832"/>
+          <w:tab w:val="left" w:pos="2748"/>
+          <w:tab w:val="left" w:pos="3664"/>
+          <w:tab w:val="left" w:pos="4580"/>
+          <w:tab w:val="left" w:pos="5496"/>
+          <w:tab w:val="left" w:pos="6412"/>
+          <w:tab w:val="left" w:pos="7328"/>
+          <w:tab w:val="left" w:pos="8244"/>
+          <w:tab w:val="left" w:pos="9160"/>
+          <w:tab w:val="left" w:pos="10076"/>
+          <w:tab w:val="left" w:pos="10992"/>
+          <w:tab w:val="left" w:pos="11908"/>
+          <w:tab w:val="left" w:pos="12824"/>
+          <w:tab w:val="left" w:pos="13740"/>
+          <w:tab w:val="left" w:pos="14656"/>
+        </w:tabs>
+        <w:spacing w:after="0" w:line="244" w:lineRule="atLeast"/>
+        <w:rPr>
+          <w:rFonts w:ascii="Courier New" w:eastAsia="Times New Roman" w:hAnsi="Courier New" w:cs="Courier New"/>
+          <w:noProof/>
+          <w:color w:val="333333"/>
+          <w:sz w:val="20"/>
+          <w:szCs w:val="20"/>
+        </w:rPr>
+      </w:pPr>
+      <w:r>
+        <w:rPr>
+          <w:rFonts w:ascii="Courier New" w:eastAsia="Times New Roman" w:hAnsi="Courier New" w:cs="Courier New"/>
+          <w:b/>
+          <w:bCs/>
+          <w:noProof/>
+          <w:color w:val="333399"/>
+          <w:sz w:val="20"/>
+          <w:szCs w:val="20"/>
         </w:rPr>
         <w:t>int</w:t>
       </w:r>
       <w:r>
         <w:rPr>
-          <w:noProof/>
-          <w:color w:val="333333"/>
-        </w:rPr>
-        <w:t xml:space="preserve">);           </w:t>
-      </w:r>
-      <w:r>
-        <w:rPr>
-          <w:noProof/>
-          <w:color w:val="888888"/>
-        </w:rPr>
-        <w:t>// обчислення найбільшого спільного дільника</w:t>
-      </w:r>
-    </w:p>
-    <w:p>
-      <w:pPr>
-        <w:pStyle w:val="HTMLPreformatted"/>
-        <w:spacing w:line="244" w:lineRule="atLeast"/>
-        <w:rPr>
-          <w:noProof/>
-          <w:color w:val="333333"/>
-        </w:rPr>
-      </w:pPr>
-      <w:r>
-        <w:rPr>
+          <w:rFonts w:ascii="Courier New" w:eastAsia="Times New Roman" w:hAnsi="Courier New" w:cs="Courier New"/>
+          <w:noProof/>
+          <w:color w:val="333333"/>
+          <w:sz w:val="20"/>
+          <w:szCs w:val="20"/>
+        </w:rPr>
+        <w:t xml:space="preserve"> gcd(</w:t>
+      </w:r>
+      <w:r>
+        <w:rPr>
+          <w:rFonts w:ascii="Courier New" w:eastAsia="Times New Roman" w:hAnsi="Courier New" w:cs="Courier New"/>
           <w:b/>
           <w:bCs/>
           <w:noProof/>
           <w:color w:val="333399"/>
+          <w:sz w:val="20"/>
+          <w:szCs w:val="20"/>
+        </w:rPr>
+        <w:t>int</w:t>
+      </w:r>
+      <w:r>
+        <w:rPr>
+          <w:rFonts w:ascii="Courier New" w:eastAsia="Times New Roman" w:hAnsi="Courier New" w:cs="Courier New"/>
+          <w:noProof/>
+          <w:color w:val="333333"/>
+          <w:sz w:val="20"/>
+          <w:szCs w:val="20"/>
+        </w:rPr>
+        <w:t xml:space="preserve"> a, </w:t>
+      </w:r>
+      <w:r>
+        <w:rPr>
+          <w:rFonts w:ascii="Courier New" w:eastAsia="Times New Roman" w:hAnsi="Courier New" w:cs="Courier New"/>
+          <w:b/>
+          <w:bCs/>
+          <w:noProof/>
+          <w:color w:val="333399"/>
+          <w:sz w:val="20"/>
+          <w:szCs w:val="20"/>
+        </w:rPr>
+        <w:t>int</w:t>
+      </w:r>
+      <w:r>
+        <w:rPr>
+          <w:rFonts w:ascii="Courier New" w:eastAsia="Times New Roman" w:hAnsi="Courier New" w:cs="Courier New"/>
+          <w:noProof/>
+          <w:color w:val="333333"/>
+          <w:sz w:val="20"/>
+          <w:szCs w:val="20"/>
+        </w:rPr>
+        <w:t xml:space="preserve"> b) {</w:t>
+      </w:r>
+    </w:p>
+    <w:p>
+      <w:pPr>
+        <w:tabs>
+          <w:tab w:val="left" w:pos="916"/>
+          <w:tab w:val="left" w:pos="1832"/>
+          <w:tab w:val="left" w:pos="2748"/>
+          <w:tab w:val="left" w:pos="3664"/>
+          <w:tab w:val="left" w:pos="4580"/>
+          <w:tab w:val="left" w:pos="5496"/>
+          <w:tab w:val="left" w:pos="6412"/>
+          <w:tab w:val="left" w:pos="7328"/>
+          <w:tab w:val="left" w:pos="8244"/>
+          <w:tab w:val="left" w:pos="9160"/>
+          <w:tab w:val="left" w:pos="10076"/>
+          <w:tab w:val="left" w:pos="10992"/>
+          <w:tab w:val="left" w:pos="11908"/>
+          <w:tab w:val="left" w:pos="12824"/>
+          <w:tab w:val="left" w:pos="13740"/>
+          <w:tab w:val="left" w:pos="14656"/>
+        </w:tabs>
+        <w:spacing w:after="0" w:line="244" w:lineRule="atLeast"/>
+        <w:rPr>
+          <w:rFonts w:ascii="Courier New" w:eastAsia="Times New Roman" w:hAnsi="Courier New" w:cs="Courier New"/>
+          <w:noProof/>
+          <w:color w:val="333333"/>
+          <w:sz w:val="20"/>
+          <w:szCs w:val="20"/>
+        </w:rPr>
+      </w:pPr>
+      <w:r>
+        <w:rPr>
+          <w:rFonts w:ascii="Courier New" w:eastAsia="Times New Roman" w:hAnsi="Courier New" w:cs="Courier New"/>
+          <w:noProof/>
+          <w:color w:val="333333"/>
+          <w:sz w:val="20"/>
+          <w:szCs w:val="20"/>
+        </w:rPr>
+        <w:t xml:space="preserve">    </w:t>
+      </w:r>
+      <w:r>
+        <w:rPr>
+          <w:rFonts w:ascii="Courier New" w:eastAsia="Times New Roman" w:hAnsi="Courier New" w:cs="Courier New"/>
+          <w:b/>
+          <w:bCs/>
+          <w:noProof/>
+          <w:color w:val="008800"/>
+          <w:sz w:val="20"/>
+          <w:szCs w:val="20"/>
+        </w:rPr>
+        <w:t>if</w:t>
+      </w:r>
+      <w:r>
+        <w:rPr>
+          <w:rFonts w:ascii="Courier New" w:eastAsia="Times New Roman" w:hAnsi="Courier New" w:cs="Courier New"/>
+          <w:noProof/>
+          <w:color w:val="333333"/>
+          <w:sz w:val="20"/>
+          <w:szCs w:val="20"/>
+        </w:rPr>
+        <w:t xml:space="preserve"> (a &lt; b)</w:t>
+      </w:r>
+    </w:p>
+    <w:p>
+      <w:pPr>
+        <w:tabs>
+          <w:tab w:val="left" w:pos="916"/>
+          <w:tab w:val="left" w:pos="1832"/>
+          <w:tab w:val="left" w:pos="2748"/>
+          <w:tab w:val="left" w:pos="3664"/>
+          <w:tab w:val="left" w:pos="4580"/>
+          <w:tab w:val="left" w:pos="5496"/>
+          <w:tab w:val="left" w:pos="6412"/>
+          <w:tab w:val="left" w:pos="7328"/>
+          <w:tab w:val="left" w:pos="8244"/>
+          <w:tab w:val="left" w:pos="9160"/>
+          <w:tab w:val="left" w:pos="10076"/>
+          <w:tab w:val="left" w:pos="10992"/>
+          <w:tab w:val="left" w:pos="11908"/>
+          <w:tab w:val="left" w:pos="12824"/>
+          <w:tab w:val="left" w:pos="13740"/>
+          <w:tab w:val="left" w:pos="14656"/>
+        </w:tabs>
+        <w:spacing w:after="0" w:line="244" w:lineRule="atLeast"/>
+        <w:rPr>
+          <w:rFonts w:ascii="Courier New" w:eastAsia="Times New Roman" w:hAnsi="Courier New" w:cs="Courier New"/>
+          <w:noProof/>
+          <w:color w:val="333333"/>
+          <w:sz w:val="20"/>
+          <w:szCs w:val="20"/>
+        </w:rPr>
+      </w:pPr>
+      <w:r>
+        <w:rPr>
+          <w:rFonts w:ascii="Courier New" w:eastAsia="Times New Roman" w:hAnsi="Courier New" w:cs="Courier New"/>
+          <w:noProof/>
+          <w:color w:val="333333"/>
+          <w:sz w:val="20"/>
+          <w:szCs w:val="20"/>
+        </w:rPr>
+        <w:t xml:space="preserve">        exchange(a, b);</w:t>
+      </w:r>
+    </w:p>
+    <w:p>
+      <w:pPr>
+        <w:tabs>
+          <w:tab w:val="left" w:pos="916"/>
+          <w:tab w:val="left" w:pos="1832"/>
+          <w:tab w:val="left" w:pos="2748"/>
+          <w:tab w:val="left" w:pos="3664"/>
+          <w:tab w:val="left" w:pos="4580"/>
+          <w:tab w:val="left" w:pos="5496"/>
+          <w:tab w:val="left" w:pos="6412"/>
+          <w:tab w:val="left" w:pos="7328"/>
+          <w:tab w:val="left" w:pos="8244"/>
+          <w:tab w:val="left" w:pos="9160"/>
+          <w:tab w:val="left" w:pos="10076"/>
+          <w:tab w:val="left" w:pos="10992"/>
+          <w:tab w:val="left" w:pos="11908"/>
+          <w:tab w:val="left" w:pos="12824"/>
+          <w:tab w:val="left" w:pos="13740"/>
+          <w:tab w:val="left" w:pos="14656"/>
+        </w:tabs>
+        <w:spacing w:after="0" w:line="244" w:lineRule="atLeast"/>
+        <w:rPr>
+          <w:rFonts w:ascii="Courier New" w:eastAsia="Times New Roman" w:hAnsi="Courier New" w:cs="Courier New"/>
+          <w:noProof/>
+          <w:color w:val="333333"/>
+          <w:sz w:val="20"/>
+          <w:szCs w:val="20"/>
+        </w:rPr>
+      </w:pPr>
+    </w:p>
+    <w:p>
+      <w:pPr>
+        <w:tabs>
+          <w:tab w:val="left" w:pos="916"/>
+          <w:tab w:val="left" w:pos="1832"/>
+          <w:tab w:val="left" w:pos="2748"/>
+          <w:tab w:val="left" w:pos="3664"/>
+          <w:tab w:val="left" w:pos="4580"/>
+          <w:tab w:val="left" w:pos="5496"/>
+          <w:tab w:val="left" w:pos="6412"/>
+          <w:tab w:val="left" w:pos="7328"/>
+          <w:tab w:val="left" w:pos="8244"/>
+          <w:tab w:val="left" w:pos="9160"/>
+          <w:tab w:val="left" w:pos="10076"/>
+          <w:tab w:val="left" w:pos="10992"/>
+          <w:tab w:val="left" w:pos="11908"/>
+          <w:tab w:val="left" w:pos="12824"/>
+          <w:tab w:val="left" w:pos="13740"/>
+          <w:tab w:val="left" w:pos="14656"/>
+        </w:tabs>
+        <w:spacing w:after="0" w:line="244" w:lineRule="atLeast"/>
+        <w:rPr>
+          <w:rFonts w:ascii="Courier New" w:eastAsia="Times New Roman" w:hAnsi="Courier New" w:cs="Courier New"/>
+          <w:noProof/>
+          <w:color w:val="333333"/>
+          <w:sz w:val="20"/>
+          <w:szCs w:val="20"/>
+        </w:rPr>
+      </w:pPr>
+      <w:r>
+        <w:rPr>
+          <w:rFonts w:ascii="Courier New" w:eastAsia="Times New Roman" w:hAnsi="Courier New" w:cs="Courier New"/>
+          <w:noProof/>
+          <w:color w:val="333333"/>
+          <w:sz w:val="20"/>
+          <w:szCs w:val="20"/>
+        </w:rPr>
+        <w:t xml:space="preserve">    </w:t>
+      </w:r>
+      <w:r>
+        <w:rPr>
+          <w:rFonts w:ascii="Courier New" w:eastAsia="Times New Roman" w:hAnsi="Courier New" w:cs="Courier New"/>
+          <w:b/>
+          <w:bCs/>
+          <w:noProof/>
+          <w:color w:val="008800"/>
+          <w:sz w:val="20"/>
+          <w:szCs w:val="20"/>
+        </w:rPr>
+        <w:t>while</w:t>
+      </w:r>
+      <w:r>
+        <w:rPr>
+          <w:rFonts w:ascii="Courier New" w:eastAsia="Times New Roman" w:hAnsi="Courier New" w:cs="Courier New"/>
+          <w:noProof/>
+          <w:color w:val="333333"/>
+          <w:sz w:val="20"/>
+          <w:szCs w:val="20"/>
+        </w:rPr>
+        <w:t xml:space="preserve"> (b != </w:t>
+      </w:r>
+      <w:r>
+        <w:rPr>
+          <w:rFonts w:ascii="Courier New" w:eastAsia="Times New Roman" w:hAnsi="Courier New" w:cs="Courier New"/>
+          <w:b/>
+          <w:bCs/>
+          <w:noProof/>
+          <w:color w:val="0000DD"/>
+          <w:sz w:val="20"/>
+          <w:szCs w:val="20"/>
+        </w:rPr>
+        <w:t>0</w:t>
+      </w:r>
+      <w:r>
+        <w:rPr>
+          <w:rFonts w:ascii="Courier New" w:eastAsia="Times New Roman" w:hAnsi="Courier New" w:cs="Courier New"/>
+          <w:noProof/>
+          <w:color w:val="333333"/>
+          <w:sz w:val="20"/>
+          <w:szCs w:val="20"/>
+        </w:rPr>
+        <w:t>) {</w:t>
+      </w:r>
+    </w:p>
+    <w:p>
+      <w:pPr>
+        <w:tabs>
+          <w:tab w:val="left" w:pos="916"/>
+          <w:tab w:val="left" w:pos="1832"/>
+          <w:tab w:val="left" w:pos="2748"/>
+          <w:tab w:val="left" w:pos="3664"/>
+          <w:tab w:val="left" w:pos="4580"/>
+          <w:tab w:val="left" w:pos="5496"/>
+          <w:tab w:val="left" w:pos="6412"/>
+          <w:tab w:val="left" w:pos="7328"/>
+          <w:tab w:val="left" w:pos="8244"/>
+          <w:tab w:val="left" w:pos="9160"/>
+          <w:tab w:val="left" w:pos="10076"/>
+          <w:tab w:val="left" w:pos="10992"/>
+          <w:tab w:val="left" w:pos="11908"/>
+          <w:tab w:val="left" w:pos="12824"/>
+          <w:tab w:val="left" w:pos="13740"/>
+          <w:tab w:val="left" w:pos="14656"/>
+        </w:tabs>
+        <w:spacing w:after="0" w:line="244" w:lineRule="atLeast"/>
+        <w:rPr>
+          <w:rFonts w:ascii="Courier New" w:eastAsia="Times New Roman" w:hAnsi="Courier New" w:cs="Courier New"/>
+          <w:noProof/>
+          <w:color w:val="333333"/>
+          <w:sz w:val="20"/>
+          <w:szCs w:val="20"/>
+        </w:rPr>
+      </w:pPr>
+      <w:r>
+        <w:rPr>
+          <w:rFonts w:ascii="Courier New" w:eastAsia="Times New Roman" w:hAnsi="Courier New" w:cs="Courier New"/>
+          <w:noProof/>
+          <w:color w:val="333333"/>
+          <w:sz w:val="20"/>
+          <w:szCs w:val="20"/>
+        </w:rPr>
+        <w:t xml:space="preserve">        a %= b;</w:t>
+      </w:r>
+    </w:p>
+    <w:p>
+      <w:pPr>
+        <w:tabs>
+          <w:tab w:val="left" w:pos="916"/>
+          <w:tab w:val="left" w:pos="1832"/>
+          <w:tab w:val="left" w:pos="2748"/>
+          <w:tab w:val="left" w:pos="3664"/>
+          <w:tab w:val="left" w:pos="4580"/>
+          <w:tab w:val="left" w:pos="5496"/>
+          <w:tab w:val="left" w:pos="6412"/>
+          <w:tab w:val="left" w:pos="7328"/>
+          <w:tab w:val="left" w:pos="8244"/>
+          <w:tab w:val="left" w:pos="9160"/>
+          <w:tab w:val="left" w:pos="10076"/>
+          <w:tab w:val="left" w:pos="10992"/>
+          <w:tab w:val="left" w:pos="11908"/>
+          <w:tab w:val="left" w:pos="12824"/>
+          <w:tab w:val="left" w:pos="13740"/>
+          <w:tab w:val="left" w:pos="14656"/>
+        </w:tabs>
+        <w:spacing w:after="0" w:line="244" w:lineRule="atLeast"/>
+        <w:rPr>
+          <w:rFonts w:ascii="Courier New" w:eastAsia="Times New Roman" w:hAnsi="Courier New" w:cs="Courier New"/>
+          <w:noProof/>
+          <w:color w:val="333333"/>
+          <w:sz w:val="20"/>
+          <w:szCs w:val="20"/>
+        </w:rPr>
+      </w:pPr>
+      <w:r>
+        <w:rPr>
+          <w:rFonts w:ascii="Courier New" w:eastAsia="Times New Roman" w:hAnsi="Courier New" w:cs="Courier New"/>
+          <w:noProof/>
+          <w:color w:val="333333"/>
+          <w:sz w:val="20"/>
+          <w:szCs w:val="20"/>
+        </w:rPr>
+        <w:t xml:space="preserve">        exchange(a, b);</w:t>
+      </w:r>
+    </w:p>
+    <w:p>
+      <w:pPr>
+        <w:tabs>
+          <w:tab w:val="left" w:pos="916"/>
+          <w:tab w:val="left" w:pos="1832"/>
+          <w:tab w:val="left" w:pos="2748"/>
+          <w:tab w:val="left" w:pos="3664"/>
+          <w:tab w:val="left" w:pos="4580"/>
+          <w:tab w:val="left" w:pos="5496"/>
+          <w:tab w:val="left" w:pos="6412"/>
+          <w:tab w:val="left" w:pos="7328"/>
+          <w:tab w:val="left" w:pos="8244"/>
+          <w:tab w:val="left" w:pos="9160"/>
+          <w:tab w:val="left" w:pos="10076"/>
+          <w:tab w:val="left" w:pos="10992"/>
+          <w:tab w:val="left" w:pos="11908"/>
+          <w:tab w:val="left" w:pos="12824"/>
+          <w:tab w:val="left" w:pos="13740"/>
+          <w:tab w:val="left" w:pos="14656"/>
+        </w:tabs>
+        <w:spacing w:after="0" w:line="244" w:lineRule="atLeast"/>
+        <w:rPr>
+          <w:rFonts w:ascii="Courier New" w:eastAsia="Times New Roman" w:hAnsi="Courier New" w:cs="Courier New"/>
+          <w:noProof/>
+          <w:color w:val="333333"/>
+          <w:sz w:val="20"/>
+          <w:szCs w:val="20"/>
+        </w:rPr>
+      </w:pPr>
+      <w:r>
+        <w:rPr>
+          <w:rFonts w:ascii="Courier New" w:eastAsia="Times New Roman" w:hAnsi="Courier New" w:cs="Courier New"/>
+          <w:noProof/>
+          <w:color w:val="333333"/>
+          <w:sz w:val="20"/>
+          <w:szCs w:val="20"/>
+        </w:rPr>
+        <w:t xml:space="preserve">    }</w:t>
+      </w:r>
+    </w:p>
+    <w:p>
+      <w:pPr>
+        <w:tabs>
+          <w:tab w:val="left" w:pos="916"/>
+          <w:tab w:val="left" w:pos="1832"/>
+          <w:tab w:val="left" w:pos="2748"/>
+          <w:tab w:val="left" w:pos="3664"/>
+          <w:tab w:val="left" w:pos="4580"/>
+          <w:tab w:val="left" w:pos="5496"/>
+          <w:tab w:val="left" w:pos="6412"/>
+          <w:tab w:val="left" w:pos="7328"/>
+          <w:tab w:val="left" w:pos="8244"/>
+          <w:tab w:val="left" w:pos="9160"/>
+          <w:tab w:val="left" w:pos="10076"/>
+          <w:tab w:val="left" w:pos="10992"/>
+          <w:tab w:val="left" w:pos="11908"/>
+          <w:tab w:val="left" w:pos="12824"/>
+          <w:tab w:val="left" w:pos="13740"/>
+          <w:tab w:val="left" w:pos="14656"/>
+        </w:tabs>
+        <w:spacing w:after="0" w:line="244" w:lineRule="atLeast"/>
+        <w:rPr>
+          <w:rFonts w:ascii="Courier New" w:eastAsia="Times New Roman" w:hAnsi="Courier New" w:cs="Courier New"/>
+          <w:noProof/>
+          <w:color w:val="333333"/>
+          <w:sz w:val="20"/>
+          <w:szCs w:val="20"/>
+        </w:rPr>
+      </w:pPr>
+    </w:p>
+    <w:p>
+      <w:pPr>
+        <w:tabs>
+          <w:tab w:val="left" w:pos="916"/>
+          <w:tab w:val="left" w:pos="1832"/>
+          <w:tab w:val="left" w:pos="2748"/>
+          <w:tab w:val="left" w:pos="3664"/>
+          <w:tab w:val="left" w:pos="4580"/>
+          <w:tab w:val="left" w:pos="5496"/>
+          <w:tab w:val="left" w:pos="6412"/>
+          <w:tab w:val="left" w:pos="7328"/>
+          <w:tab w:val="left" w:pos="8244"/>
+          <w:tab w:val="left" w:pos="9160"/>
+          <w:tab w:val="left" w:pos="10076"/>
+          <w:tab w:val="left" w:pos="10992"/>
+          <w:tab w:val="left" w:pos="11908"/>
+          <w:tab w:val="left" w:pos="12824"/>
+          <w:tab w:val="left" w:pos="13740"/>
+          <w:tab w:val="left" w:pos="14656"/>
+        </w:tabs>
+        <w:spacing w:after="0" w:line="244" w:lineRule="atLeast"/>
+        <w:rPr>
+          <w:rFonts w:ascii="Courier New" w:eastAsia="Times New Roman" w:hAnsi="Courier New" w:cs="Courier New"/>
+          <w:noProof/>
+          <w:color w:val="333333"/>
+          <w:sz w:val="20"/>
+          <w:szCs w:val="20"/>
+        </w:rPr>
+      </w:pPr>
+      <w:r>
+        <w:rPr>
+          <w:rFonts w:ascii="Courier New" w:eastAsia="Times New Roman" w:hAnsi="Courier New" w:cs="Courier New"/>
+          <w:noProof/>
+          <w:color w:val="333333"/>
+          <w:sz w:val="20"/>
+          <w:szCs w:val="20"/>
+        </w:rPr>
+        <w:t xml:space="preserve">    </w:t>
+      </w:r>
+      <w:r>
+        <w:rPr>
+          <w:rFonts w:ascii="Courier New" w:eastAsia="Times New Roman" w:hAnsi="Courier New" w:cs="Courier New"/>
+          <w:b/>
+          <w:bCs/>
+          <w:noProof/>
+          <w:color w:val="008800"/>
+          <w:sz w:val="20"/>
+          <w:szCs w:val="20"/>
+        </w:rPr>
+        <w:t>return</w:t>
+      </w:r>
+      <w:r>
+        <w:rPr>
+          <w:rFonts w:ascii="Courier New" w:eastAsia="Times New Roman" w:hAnsi="Courier New" w:cs="Courier New"/>
+          <w:noProof/>
+          <w:color w:val="333333"/>
+          <w:sz w:val="20"/>
+          <w:szCs w:val="20"/>
+        </w:rPr>
+        <w:t xml:space="preserve"> abs(a);</w:t>
+      </w:r>
+    </w:p>
+    <w:p>
+      <w:pPr>
+        <w:tabs>
+          <w:tab w:val="left" w:pos="916"/>
+          <w:tab w:val="left" w:pos="1832"/>
+          <w:tab w:val="left" w:pos="2748"/>
+          <w:tab w:val="left" w:pos="3664"/>
+          <w:tab w:val="left" w:pos="4580"/>
+          <w:tab w:val="left" w:pos="5496"/>
+          <w:tab w:val="left" w:pos="6412"/>
+          <w:tab w:val="left" w:pos="7328"/>
+          <w:tab w:val="left" w:pos="8244"/>
+          <w:tab w:val="left" w:pos="9160"/>
+          <w:tab w:val="left" w:pos="10076"/>
+          <w:tab w:val="left" w:pos="10992"/>
+          <w:tab w:val="left" w:pos="11908"/>
+          <w:tab w:val="left" w:pos="12824"/>
+          <w:tab w:val="left" w:pos="13740"/>
+          <w:tab w:val="left" w:pos="14656"/>
+        </w:tabs>
+        <w:spacing w:after="0" w:line="244" w:lineRule="atLeast"/>
+        <w:rPr>
+          <w:rFonts w:ascii="Courier New" w:eastAsia="Times New Roman" w:hAnsi="Courier New" w:cs="Courier New"/>
+          <w:noProof/>
+          <w:color w:val="333333"/>
+          <w:sz w:val="20"/>
+          <w:szCs w:val="20"/>
+        </w:rPr>
+      </w:pPr>
+      <w:r>
+        <w:rPr>
+          <w:rFonts w:ascii="Courier New" w:eastAsia="Times New Roman" w:hAnsi="Courier New" w:cs="Courier New"/>
+          <w:noProof/>
+          <w:color w:val="333333"/>
+          <w:sz w:val="20"/>
+          <w:szCs w:val="20"/>
+        </w:rPr>
+        <w:t>}</w:t>
+      </w:r>
+    </w:p>
+    <w:p>
+      <w:pPr>
+        <w:tabs>
+          <w:tab w:val="left" w:pos="916"/>
+          <w:tab w:val="left" w:pos="1832"/>
+          <w:tab w:val="left" w:pos="2748"/>
+          <w:tab w:val="left" w:pos="3664"/>
+          <w:tab w:val="left" w:pos="4580"/>
+          <w:tab w:val="left" w:pos="5496"/>
+          <w:tab w:val="left" w:pos="6412"/>
+          <w:tab w:val="left" w:pos="7328"/>
+          <w:tab w:val="left" w:pos="8244"/>
+          <w:tab w:val="left" w:pos="9160"/>
+          <w:tab w:val="left" w:pos="10076"/>
+          <w:tab w:val="left" w:pos="10992"/>
+          <w:tab w:val="left" w:pos="11908"/>
+          <w:tab w:val="left" w:pos="12824"/>
+          <w:tab w:val="left" w:pos="13740"/>
+          <w:tab w:val="left" w:pos="14656"/>
+        </w:tabs>
+        <w:spacing w:after="0" w:line="244" w:lineRule="atLeast"/>
+        <w:rPr>
+          <w:rFonts w:ascii="Courier New" w:eastAsia="Times New Roman" w:hAnsi="Courier New" w:cs="Courier New"/>
+          <w:noProof/>
+          <w:color w:val="333333"/>
+          <w:sz w:val="20"/>
+          <w:szCs w:val="20"/>
+        </w:rPr>
+      </w:pPr>
+    </w:p>
+    <w:p>
+      <w:pPr>
+        <w:tabs>
+          <w:tab w:val="left" w:pos="916"/>
+          <w:tab w:val="left" w:pos="1832"/>
+          <w:tab w:val="left" w:pos="2748"/>
+          <w:tab w:val="left" w:pos="3664"/>
+          <w:tab w:val="left" w:pos="4580"/>
+          <w:tab w:val="left" w:pos="5496"/>
+          <w:tab w:val="left" w:pos="6412"/>
+          <w:tab w:val="left" w:pos="7328"/>
+          <w:tab w:val="left" w:pos="8244"/>
+          <w:tab w:val="left" w:pos="9160"/>
+          <w:tab w:val="left" w:pos="10076"/>
+          <w:tab w:val="left" w:pos="10992"/>
+          <w:tab w:val="left" w:pos="11908"/>
+          <w:tab w:val="left" w:pos="12824"/>
+          <w:tab w:val="left" w:pos="13740"/>
+          <w:tab w:val="left" w:pos="14656"/>
+        </w:tabs>
+        <w:spacing w:after="0" w:line="244" w:lineRule="atLeast"/>
+        <w:rPr>
+          <w:rFonts w:ascii="Courier New" w:eastAsia="Times New Roman" w:hAnsi="Courier New" w:cs="Courier New"/>
+          <w:noProof/>
+          <w:color w:val="333333"/>
+          <w:sz w:val="20"/>
+          <w:szCs w:val="20"/>
+        </w:rPr>
+      </w:pPr>
+    </w:p>
+    <w:p>
+      <w:pPr>
+        <w:tabs>
+          <w:tab w:val="left" w:pos="916"/>
+          <w:tab w:val="left" w:pos="1832"/>
+          <w:tab w:val="left" w:pos="2748"/>
+          <w:tab w:val="left" w:pos="3664"/>
+          <w:tab w:val="left" w:pos="4580"/>
+          <w:tab w:val="left" w:pos="5496"/>
+          <w:tab w:val="left" w:pos="6412"/>
+          <w:tab w:val="left" w:pos="7328"/>
+          <w:tab w:val="left" w:pos="8244"/>
+          <w:tab w:val="left" w:pos="9160"/>
+          <w:tab w:val="left" w:pos="10076"/>
+          <w:tab w:val="left" w:pos="10992"/>
+          <w:tab w:val="left" w:pos="11908"/>
+          <w:tab w:val="left" w:pos="12824"/>
+          <w:tab w:val="left" w:pos="13740"/>
+          <w:tab w:val="left" w:pos="14656"/>
+        </w:tabs>
+        <w:spacing w:after="0" w:line="244" w:lineRule="atLeast"/>
+        <w:rPr>
+          <w:rFonts w:ascii="Courier New" w:eastAsia="Times New Roman" w:hAnsi="Courier New" w:cs="Courier New"/>
+          <w:noProof/>
+          <w:color w:val="333333"/>
+          <w:sz w:val="20"/>
+          <w:szCs w:val="20"/>
+        </w:rPr>
+      </w:pPr>
+      <w:r>
+        <w:rPr>
+          <w:rFonts w:ascii="Courier New" w:eastAsia="Times New Roman" w:hAnsi="Courier New" w:cs="Courier New"/>
+          <w:b/>
+          <w:bCs/>
+          <w:noProof/>
+          <w:color w:val="333399"/>
+          <w:sz w:val="20"/>
+          <w:szCs w:val="20"/>
         </w:rPr>
         <w:t>void</w:t>
       </w:r>
       <w:r>
         <w:rPr>
-          <w:noProof/>
-          <w:color w:val="333333"/>
-        </w:rPr>
-        <w:t xml:space="preserve"> </w:t>
-      </w:r>
-      <w:r>
-        <w:rPr>
-          <w:b/>
-          <w:bCs/>
-          <w:noProof/>
-          <w:color w:val="0066BB"/>
-        </w:rPr>
-        <w:t>browse</w:t>
-      </w:r>
-      <w:r>
-        <w:rPr>
-          <w:noProof/>
-          <w:color w:val="333333"/>
-        </w:rPr>
-        <w:t>(</w:t>
-      </w:r>
-      <w:r>
-        <w:rPr>
+          <w:rFonts w:ascii="Courier New" w:eastAsia="Times New Roman" w:hAnsi="Courier New" w:cs="Courier New"/>
+          <w:noProof/>
+          <w:color w:val="333333"/>
+          <w:sz w:val="20"/>
+          <w:szCs w:val="20"/>
+        </w:rPr>
+        <w:t xml:space="preserve"> browse(</w:t>
+      </w:r>
+      <w:r>
+        <w:rPr>
+          <w:rFonts w:ascii="Courier New" w:eastAsia="Times New Roman" w:hAnsi="Courier New" w:cs="Courier New"/>
           <w:b/>
           <w:bCs/>
           <w:noProof/>
           <w:color w:val="333399"/>
+          <w:sz w:val="20"/>
+          <w:szCs w:val="20"/>
         </w:rPr>
         <w:t>int</w:t>
       </w:r>
       <w:r>
         <w:rPr>
-          <w:noProof/>
-          <w:color w:val="333333"/>
-        </w:rPr>
-        <w:t xml:space="preserve">, </w:t>
-      </w:r>
-      <w:r>
-        <w:rPr>
+          <w:rFonts w:ascii="Courier New" w:eastAsia="Times New Roman" w:hAnsi="Courier New" w:cs="Courier New"/>
+          <w:noProof/>
+          <w:color w:val="333333"/>
+          <w:sz w:val="20"/>
+          <w:szCs w:val="20"/>
+        </w:rPr>
+        <w:t xml:space="preserve"> a, </w:t>
+      </w:r>
+      <w:r>
+        <w:rPr>
+          <w:rFonts w:ascii="Courier New" w:eastAsia="Times New Roman" w:hAnsi="Courier New" w:cs="Courier New"/>
           <w:b/>
           <w:bCs/>
           <w:noProof/>
           <w:color w:val="333399"/>
+          <w:sz w:val="20"/>
+          <w:szCs w:val="20"/>
         </w:rPr>
         <w:t>int</w:t>
       </w:r>
       <w:r>
         <w:rPr>
-          <w:noProof/>
-          <w:color w:val="333333"/>
-        </w:rPr>
-        <w:t xml:space="preserve">, </w:t>
-      </w:r>
-      <w:r>
-        <w:rPr>
+          <w:rFonts w:ascii="Courier New" w:eastAsia="Times New Roman" w:hAnsi="Courier New" w:cs="Courier New"/>
+          <w:noProof/>
+          <w:color w:val="333333"/>
+          <w:sz w:val="20"/>
+          <w:szCs w:val="20"/>
+        </w:rPr>
+        <w:t xml:space="preserve"> b, </w:t>
+      </w:r>
+      <w:r>
+        <w:rPr>
+          <w:rFonts w:ascii="Courier New" w:eastAsia="Times New Roman" w:hAnsi="Courier New" w:cs="Courier New"/>
           <w:b/>
           <w:bCs/>
           <w:noProof/>
           <w:color w:val="333399"/>
+          <w:sz w:val="20"/>
+          <w:szCs w:val="20"/>
         </w:rPr>
         <w:t>int</w:t>
       </w:r>
       <w:r>
         <w:rPr>
-          <w:noProof/>
-          <w:color w:val="333333"/>
-        </w:rPr>
-        <w:t xml:space="preserve">, </w:t>
-      </w:r>
-      <w:r>
-        <w:rPr>
+          <w:rFonts w:ascii="Courier New" w:eastAsia="Times New Roman" w:hAnsi="Courier New" w:cs="Courier New"/>
+          <w:noProof/>
+          <w:color w:val="333333"/>
+          <w:sz w:val="20"/>
+          <w:szCs w:val="20"/>
+        </w:rPr>
+        <w:t xml:space="preserve"> c, </w:t>
+      </w:r>
+      <w:r>
+        <w:rPr>
+          <w:rFonts w:ascii="Courier New" w:eastAsia="Times New Roman" w:hAnsi="Courier New" w:cs="Courier New"/>
           <w:b/>
           <w:bCs/>
           <w:noProof/>
           <w:color w:val="333399"/>
+          <w:sz w:val="20"/>
+          <w:szCs w:val="20"/>
         </w:rPr>
         <w:t>int</w:t>
       </w:r>
       <w:r>
         <w:rPr>
-          <w:noProof/>
-          <w:color w:val="333333"/>
-        </w:rPr>
-        <w:t xml:space="preserve">);  </w:t>
-      </w:r>
-      <w:r>
-        <w:rPr>
-          <w:noProof/>
-          <w:color w:val="888888"/>
-        </w:rPr>
-        <w:t>// вивдення результатів</w:t>
-      </w:r>
-    </w:p>
-    <w:p>
-      <w:pPr>
-        <w:pStyle w:val="HTMLPreformatted"/>
-        <w:spacing w:line="244" w:lineRule="atLeast"/>
-        <w:rPr>
-          <w:noProof/>
-          <w:color w:val="333333"/>
-        </w:rPr>
-      </w:pPr>
-    </w:p>
-    <w:p>
-      <w:pPr>
-        <w:pStyle w:val="HTMLPreformatted"/>
-        <w:spacing w:line="244" w:lineRule="atLeast"/>
-        <w:rPr>
-          <w:noProof/>
-          <w:color w:val="333333"/>
-        </w:rPr>
-      </w:pPr>
-      <w:r>
-        <w:rPr>
-          <w:b/>
-          <w:bCs/>
-          <w:noProof/>
-          <w:color w:val="333399"/>
-        </w:rPr>
-        <w:t>int</w:t>
-      </w:r>
-      <w:r>
-        <w:rPr>
-          <w:noProof/>
-          <w:color w:val="333333"/>
-        </w:rPr>
-        <w:t xml:space="preserve"> </w:t>
-      </w:r>
-      <w:r>
-        <w:rPr>
-          <w:b/>
-          <w:bCs/>
-          <w:noProof/>
-          <w:color w:val="0066BB"/>
-        </w:rPr>
-        <w:t>main</w:t>
-      </w:r>
-      <w:r>
-        <w:rPr>
-          <w:noProof/>
-          <w:color w:val="333333"/>
-        </w:rPr>
-        <w:t>() {</w:t>
-      </w:r>
-    </w:p>
-    <w:p>
-      <w:pPr>
-        <w:pStyle w:val="HTMLPreformatted"/>
-        <w:spacing w:line="244" w:lineRule="atLeast"/>
-        <w:rPr>
-          <w:noProof/>
-          <w:color w:val="333333"/>
-        </w:rPr>
-      </w:pPr>
-      <w:r>
-        <w:rPr>
-          <w:noProof/>
-          <w:color w:val="333333"/>
-        </w:rPr>
-        <w:t xml:space="preserve">    </w:t>
-      </w:r>
-      <w:r>
-        <w:rPr>
-          <w:b/>
-          <w:bCs/>
-          <w:noProof/>
-          <w:color w:val="333399"/>
-        </w:rPr>
-        <w:t>int</w:t>
-      </w:r>
-      <w:r>
-        <w:rPr>
-          <w:noProof/>
-          <w:color w:val="333333"/>
-        </w:rPr>
-        <w:t xml:space="preserve"> a, b, c,</w:t>
-      </w:r>
-    </w:p>
-    <w:p>
-      <w:pPr>
-        <w:pStyle w:val="HTMLPreformatted"/>
-        <w:spacing w:line="244" w:lineRule="atLeast"/>
-        <w:rPr>
-          <w:noProof/>
-          <w:color w:val="333333"/>
-        </w:rPr>
-      </w:pPr>
-      <w:r>
-        <w:rPr>
-          <w:noProof/>
-          <w:color w:val="333333"/>
-        </w:rPr>
-        <w:t xml:space="preserve">        result;</w:t>
-      </w:r>
-    </w:p>
-    <w:p>
-      <w:pPr>
-        <w:pStyle w:val="HTMLPreformatted"/>
-        <w:spacing w:line="244" w:lineRule="atLeast"/>
-        <w:rPr>
-          <w:noProof/>
-          <w:color w:val="333333"/>
-        </w:rPr>
-      </w:pPr>
-    </w:p>
-    <w:p>
-      <w:pPr>
-        <w:pStyle w:val="HTMLPreformatted"/>
-        <w:spacing w:line="244" w:lineRule="atLeast"/>
-        <w:rPr>
-          <w:noProof/>
-          <w:color w:val="333333"/>
-        </w:rPr>
-      </w:pPr>
-      <w:r>
-        <w:rPr>
-          <w:noProof/>
-          <w:color w:val="333333"/>
-        </w:rPr>
-        <w:t xml:space="preserve">    init(a, b, c);</w:t>
-      </w:r>
-    </w:p>
-    <w:p>
-      <w:pPr>
-        <w:pStyle w:val="HTMLPreformatted"/>
-        <w:spacing w:line="244" w:lineRule="atLeast"/>
-        <w:rPr>
-          <w:noProof/>
-          <w:color w:val="333333"/>
-        </w:rPr>
-      </w:pPr>
-      <w:r>
-        <w:rPr>
-          <w:noProof/>
-          <w:color w:val="333333"/>
-        </w:rPr>
-        <w:t xml:space="preserve">    result = gcd(a, b, c);</w:t>
-      </w:r>
-    </w:p>
-    <w:p>
-      <w:pPr>
-        <w:pStyle w:val="HTMLPreformatted"/>
-        <w:spacing w:line="244" w:lineRule="atLeast"/>
-        <w:rPr>
-          <w:noProof/>
-          <w:color w:val="333333"/>
-        </w:rPr>
-      </w:pPr>
-      <w:r>
-        <w:rPr>
-          <w:noProof/>
-          <w:color w:val="333333"/>
-        </w:rPr>
-        <w:t xml:space="preserve">    browse(a, b, c, result);</w:t>
-      </w:r>
-    </w:p>
-    <w:p>
-      <w:pPr>
-        <w:pStyle w:val="HTMLPreformatted"/>
-        <w:spacing w:line="244" w:lineRule="atLeast"/>
-        <w:rPr>
-          <w:noProof/>
-          <w:color w:val="333333"/>
-        </w:rPr>
-      </w:pPr>
-    </w:p>
-    <w:p>
-      <w:pPr>
-        <w:pStyle w:val="HTMLPreformatted"/>
-        <w:spacing w:line="244" w:lineRule="atLeast"/>
-        <w:rPr>
-          <w:noProof/>
-          <w:color w:val="333333"/>
-        </w:rPr>
-      </w:pPr>
-      <w:r>
-        <w:rPr>
-          <w:noProof/>
-          <w:color w:val="333333"/>
-        </w:rPr>
-        <w:t xml:space="preserve">    </w:t>
-      </w:r>
-      <w:r>
-        <w:rPr>
-          <w:b/>
-          <w:bCs/>
-          <w:noProof/>
-          <w:color w:val="008800"/>
-        </w:rPr>
-        <w:t>return</w:t>
-      </w:r>
-      <w:r>
-        <w:rPr>
-          <w:noProof/>
-          <w:color w:val="333333"/>
-        </w:rPr>
-        <w:t xml:space="preserve"> </w:t>
-      </w:r>
-      <w:r>
-        <w:rPr>
-          <w:b/>
-          <w:bCs/>
-          <w:noProof/>
-          <w:color w:val="0000DD"/>
-        </w:rPr>
-        <w:t>0</w:t>
-      </w:r>
-      <w:r>
-        <w:rPr>
-          <w:noProof/>
-          <w:color w:val="333333"/>
-        </w:rPr>
-        <w:t>;</w:t>
-      </w:r>
-    </w:p>
-    <w:p>
-      <w:pPr>
-        <w:pStyle w:val="HTMLPreformatted"/>
-        <w:spacing w:line="244" w:lineRule="atLeast"/>
-        <w:rPr>
-          <w:noProof/>
-          <w:color w:val="333333"/>
-        </w:rPr>
-      </w:pPr>
-      <w:r>
-        <w:rPr>
-          <w:noProof/>
-          <w:color w:val="333333"/>
-        </w:rPr>
-        <w:t>}</w:t>
-      </w:r>
-    </w:p>
-    <w:p>
-      <w:pPr>
-        <w:pStyle w:val="HTMLPreformatted"/>
-        <w:spacing w:line="244" w:lineRule="atLeast"/>
-        <w:rPr>
-          <w:noProof/>
-          <w:color w:val="333333"/>
-        </w:rPr>
-      </w:pPr>
-    </w:p>
-    <w:p>
-      <w:pPr>
-        <w:pStyle w:val="HTMLPreformatted"/>
-        <w:spacing w:line="244" w:lineRule="atLeast"/>
-        <w:rPr>
-          <w:noProof/>
-          <w:color w:val="333333"/>
-        </w:rPr>
-      </w:pPr>
-      <w:r>
-        <w:rPr>
-          <w:b/>
-          <w:bCs/>
-          <w:noProof/>
-          <w:color w:val="333399"/>
-        </w:rPr>
-        <w:t>void</w:t>
-      </w:r>
-      <w:r>
-        <w:rPr>
-          <w:noProof/>
-          <w:color w:val="333333"/>
-        </w:rPr>
-        <w:t xml:space="preserve"> </w:t>
-      </w:r>
-      <w:r>
-        <w:rPr>
-          <w:b/>
-          <w:bCs/>
-          <w:noProof/>
-          <w:color w:val="0066BB"/>
-        </w:rPr>
-        <w:t>init</w:t>
-      </w:r>
-      <w:r>
-        <w:rPr>
-          <w:noProof/>
-          <w:color w:val="333333"/>
-        </w:rPr>
-        <w:t>(</w:t>
-      </w:r>
-      <w:r>
-        <w:rPr>
-          <w:b/>
-          <w:bCs/>
-          <w:noProof/>
-          <w:color w:val="333399"/>
-        </w:rPr>
-        <w:t>int</w:t>
-      </w:r>
-      <w:r>
-        <w:rPr>
-          <w:noProof/>
-          <w:color w:val="333333"/>
-        </w:rPr>
-        <w:t xml:space="preserve"> &amp;a, </w:t>
-      </w:r>
-      <w:r>
-        <w:rPr>
-          <w:b/>
-          <w:bCs/>
-          <w:noProof/>
-          <w:color w:val="333399"/>
-        </w:rPr>
-        <w:t>int</w:t>
-      </w:r>
-      <w:r>
-        <w:rPr>
-          <w:noProof/>
-          <w:color w:val="333333"/>
-        </w:rPr>
-        <w:t xml:space="preserve"> &amp;b, </w:t>
-      </w:r>
-      <w:r>
-        <w:rPr>
-          <w:b/>
-          <w:bCs/>
-          <w:noProof/>
-          <w:color w:val="333399"/>
-        </w:rPr>
-        <w:t>int</w:t>
-      </w:r>
-      <w:r>
-        <w:rPr>
-          <w:noProof/>
-          <w:color w:val="333333"/>
-        </w:rPr>
-        <w:t xml:space="preserve"> &amp;c) {</w:t>
-      </w:r>
-    </w:p>
-    <w:p>
-      <w:pPr>
-        <w:pStyle w:val="HTMLPreformatted"/>
-        <w:spacing w:line="244" w:lineRule="atLeast"/>
-        <w:rPr>
-          <w:noProof/>
-          <w:color w:val="333333"/>
-        </w:rPr>
-      </w:pPr>
-      <w:r>
-        <w:rPr>
-          <w:noProof/>
-          <w:color w:val="333333"/>
+          <w:rFonts w:ascii="Courier New" w:eastAsia="Times New Roman" w:hAnsi="Courier New" w:cs="Courier New"/>
+          <w:noProof/>
+          <w:color w:val="333333"/>
+          <w:sz w:val="20"/>
+          <w:szCs w:val="20"/>
+        </w:rPr>
+        <w:t xml:space="preserve"> result) {</w:t>
+      </w:r>
+    </w:p>
+    <w:p>
+      <w:pPr>
+        <w:tabs>
+          <w:tab w:val="left" w:pos="916"/>
+          <w:tab w:val="left" w:pos="1832"/>
+          <w:tab w:val="left" w:pos="2748"/>
+          <w:tab w:val="left" w:pos="3664"/>
+          <w:tab w:val="left" w:pos="4580"/>
+          <w:tab w:val="left" w:pos="5496"/>
+          <w:tab w:val="left" w:pos="6412"/>
+          <w:tab w:val="left" w:pos="7328"/>
+          <w:tab w:val="left" w:pos="8244"/>
+          <w:tab w:val="left" w:pos="9160"/>
+          <w:tab w:val="left" w:pos="10076"/>
+          <w:tab w:val="left" w:pos="10992"/>
+          <w:tab w:val="left" w:pos="11908"/>
+          <w:tab w:val="left" w:pos="12824"/>
+          <w:tab w:val="left" w:pos="13740"/>
+          <w:tab w:val="left" w:pos="14656"/>
+        </w:tabs>
+        <w:spacing w:after="0" w:line="244" w:lineRule="atLeast"/>
+        <w:rPr>
+          <w:rFonts w:ascii="Courier New" w:eastAsia="Times New Roman" w:hAnsi="Courier New" w:cs="Courier New"/>
+          <w:noProof/>
+          <w:color w:val="333333"/>
+          <w:sz w:val="20"/>
+          <w:szCs w:val="20"/>
+        </w:rPr>
+      </w:pPr>
+      <w:r>
+        <w:rPr>
+          <w:rFonts w:ascii="Courier New" w:eastAsia="Times New Roman" w:hAnsi="Courier New" w:cs="Courier New"/>
+          <w:noProof/>
+          <w:color w:val="333333"/>
+          <w:sz w:val="20"/>
+          <w:szCs w:val="20"/>
         </w:rPr>
         <w:t xml:space="preserve">    cout &lt;&lt; </w:t>
       </w:r>
       <w:r>
         <w:rPr>
-          <w:noProof/>
-          <w:color w:val="333333"/>
+          <w:rFonts w:ascii="Courier New" w:eastAsia="Times New Roman" w:hAnsi="Courier New" w:cs="Courier New"/>
+          <w:noProof/>
+          <w:color w:val="333333"/>
+          <w:sz w:val="20"/>
+          <w:szCs w:val="20"/>
           <w:shd w:val="clear" w:color="auto" w:fill="FFF0F0"/>
         </w:rPr>
-        <w:t>"Введіть а: "</w:t>
-      </w:r>
-      <w:r>
-        <w:rPr>
-          <w:noProof/>
-          <w:color w:val="333333"/>
-        </w:rPr>
-        <w:t>; cin &gt;&gt; a;</w:t>
-      </w:r>
-    </w:p>
-    <w:p>
-      <w:pPr>
-        <w:pStyle w:val="HTMLPreformatted"/>
-        <w:spacing w:line="244" w:lineRule="atLeast"/>
-        <w:rPr>
-          <w:noProof/>
-          <w:color w:val="333333"/>
-        </w:rPr>
-      </w:pPr>
-      <w:r>
-        <w:rPr>
-          <w:noProof/>
-          <w:color w:val="333333"/>
-        </w:rPr>
-        <w:t xml:space="preserve">    cout &lt;&lt; </w:t>
-      </w:r>
-      <w:r>
-        <w:rPr>
-          <w:noProof/>
-          <w:color w:val="333333"/>
+        <w:t>"НСД("</w:t>
+      </w:r>
+      <w:r>
+        <w:rPr>
+          <w:rFonts w:ascii="Courier New" w:eastAsia="Times New Roman" w:hAnsi="Courier New" w:cs="Courier New"/>
+          <w:noProof/>
+          <w:color w:val="333333"/>
+          <w:sz w:val="20"/>
+          <w:szCs w:val="20"/>
+        </w:rPr>
+        <w:t xml:space="preserve"> &lt;&lt; a &lt;&lt; </w:t>
+      </w:r>
+      <w:r>
+        <w:rPr>
+          <w:rFonts w:ascii="Courier New" w:eastAsia="Times New Roman" w:hAnsi="Courier New" w:cs="Courier New"/>
+          <w:noProof/>
+          <w:color w:val="333333"/>
+          <w:sz w:val="20"/>
+          <w:szCs w:val="20"/>
           <w:shd w:val="clear" w:color="auto" w:fill="FFF0F0"/>
         </w:rPr>
-        <w:t>"Введіть b: "</w:t>
-      </w:r>
-      <w:r>
-        <w:rPr>
-          <w:noProof/>
-          <w:color w:val="333333"/>
-        </w:rPr>
-        <w:t>; cin &gt;&gt; b;</w:t>
-      </w:r>
-    </w:p>
-    <w:p>
-      <w:pPr>
-        <w:pStyle w:val="HTMLPreformatted"/>
-        <w:spacing w:line="244" w:lineRule="atLeast"/>
-        <w:rPr>
-          <w:noProof/>
-          <w:color w:val="333333"/>
-        </w:rPr>
-      </w:pPr>
-      <w:r>
-        <w:rPr>
-          <w:noProof/>
-          <w:color w:val="333333"/>
-        </w:rPr>
-        <w:t xml:space="preserve">    cout &lt;&lt; </w:t>
-      </w:r>
-      <w:r>
-        <w:rPr>
-          <w:noProof/>
-          <w:color w:val="333333"/>
+        <w:t>", "</w:t>
+      </w:r>
+      <w:r>
+        <w:rPr>
+          <w:rFonts w:ascii="Courier New" w:eastAsia="Times New Roman" w:hAnsi="Courier New" w:cs="Courier New"/>
+          <w:noProof/>
+          <w:color w:val="333333"/>
+          <w:sz w:val="20"/>
+          <w:szCs w:val="20"/>
+        </w:rPr>
+        <w:t xml:space="preserve"> &lt;&lt; b &lt;&lt; </w:t>
+      </w:r>
+      <w:r>
+        <w:rPr>
+          <w:rFonts w:ascii="Courier New" w:eastAsia="Times New Roman" w:hAnsi="Courier New" w:cs="Courier New"/>
+          <w:noProof/>
+          <w:color w:val="333333"/>
+          <w:sz w:val="20"/>
+          <w:szCs w:val="20"/>
           <w:shd w:val="clear" w:color="auto" w:fill="FFF0F0"/>
         </w:rPr>
-        <w:t>"Введіть c: "</w:t>
-      </w:r>
-      <w:r>
-        <w:rPr>
-          <w:noProof/>
-          <w:color w:val="333333"/>
-        </w:rPr>
-        <w:t>; cin &gt;&gt; c;</w:t>
-      </w:r>
-    </w:p>
-    <w:p>
-      <w:pPr>
-        <w:pStyle w:val="HTMLPreformatted"/>
-        <w:spacing w:line="244" w:lineRule="atLeast"/>
-        <w:rPr>
-          <w:noProof/>
-          <w:color w:val="333333"/>
-        </w:rPr>
-      </w:pPr>
-      <w:r>
-        <w:rPr>
-          <w:noProof/>
-          <w:color w:val="333333"/>
-        </w:rPr>
-        <w:t>}</w:t>
-      </w:r>
-    </w:p>
-    <w:p>
-      <w:pPr>
-        <w:pStyle w:val="HTMLPreformatted"/>
-        <w:spacing w:line="244" w:lineRule="atLeast"/>
-        <w:rPr>
-          <w:noProof/>
-          <w:color w:val="333333"/>
-        </w:rPr>
-      </w:pPr>
-    </w:p>
-    <w:p>
-      <w:pPr>
-        <w:pStyle w:val="HTMLPreformatted"/>
-        <w:spacing w:line="244" w:lineRule="atLeast"/>
-        <w:rPr>
-          <w:noProof/>
-          <w:color w:val="333333"/>
-        </w:rPr>
-      </w:pPr>
-      <w:r>
-        <w:rPr>
-          <w:noProof/>
-          <w:color w:val="888888"/>
-        </w:rPr>
-        <w:t>// Знаходить найбільше спільне кратне ДВОХ чисел.</w:t>
-      </w:r>
-    </w:p>
-    <w:p>
-      <w:pPr>
-        <w:pStyle w:val="HTMLPreformatted"/>
-        <w:spacing w:line="244" w:lineRule="atLeast"/>
-        <w:rPr>
-          <w:noProof/>
-          <w:color w:val="333333"/>
-        </w:rPr>
-      </w:pPr>
-      <w:r>
-        <w:rPr>
-          <w:noProof/>
-          <w:color w:val="888888"/>
-        </w:rPr>
-        <w:t>// Використовує алгоритм Евкліда.</w:t>
-      </w:r>
-    </w:p>
-    <w:p>
-      <w:pPr>
-        <w:pStyle w:val="HTMLPreformatted"/>
-        <w:spacing w:line="244" w:lineRule="atLeast"/>
-        <w:rPr>
-          <w:noProof/>
-          <w:color w:val="333333"/>
-        </w:rPr>
-      </w:pPr>
-      <w:r>
-        <w:rPr>
-          <w:b/>
-          <w:bCs/>
-          <w:noProof/>
-          <w:color w:val="333399"/>
-        </w:rPr>
-        <w:t>int</w:t>
-      </w:r>
-      <w:r>
-        <w:rPr>
-          <w:noProof/>
-          <w:color w:val="333333"/>
-        </w:rPr>
-        <w:t xml:space="preserve"> </w:t>
-      </w:r>
-      <w:r>
-        <w:rPr>
-          <w:b/>
-          <w:bCs/>
-          <w:noProof/>
-          <w:color w:val="0066BB"/>
-        </w:rPr>
-        <w:t>gcd</w:t>
-      </w:r>
-      <w:r>
-        <w:rPr>
-          <w:noProof/>
-          <w:color w:val="333333"/>
-        </w:rPr>
-        <w:t>(</w:t>
-      </w:r>
-      <w:r>
-        <w:rPr>
-          <w:b/>
-          <w:bCs/>
-          <w:noProof/>
-          <w:color w:val="333399"/>
-        </w:rPr>
-        <w:t>int</w:t>
-      </w:r>
-      <w:r>
-        <w:rPr>
-          <w:noProof/>
-          <w:color w:val="333333"/>
-        </w:rPr>
-        <w:t xml:space="preserve"> a, </w:t>
-      </w:r>
-      <w:r>
-        <w:rPr>
-          <w:b/>
-          <w:bCs/>
-          <w:noProof/>
-          <w:color w:val="333399"/>
-        </w:rPr>
-        <w:t>int</w:t>
-      </w:r>
-      <w:r>
-        <w:rPr>
-          <w:noProof/>
-          <w:color w:val="333333"/>
-        </w:rPr>
-        <w:t xml:space="preserve"> b) {</w:t>
-      </w:r>
-    </w:p>
-    <w:p>
-      <w:pPr>
-        <w:pStyle w:val="HTMLPreformatted"/>
-        <w:spacing w:line="244" w:lineRule="atLeast"/>
-        <w:rPr>
-          <w:noProof/>
-          <w:color w:val="333333"/>
-        </w:rPr>
-      </w:pPr>
-      <w:r>
-        <w:rPr>
-          <w:noProof/>
-          <w:color w:val="333333"/>
-        </w:rPr>
-        <w:t xml:space="preserve">    </w:t>
-      </w:r>
-      <w:r>
-        <w:rPr>
-          <w:b/>
-          <w:bCs/>
-          <w:noProof/>
-          <w:color w:val="008800"/>
-        </w:rPr>
-        <w:t>if</w:t>
-      </w:r>
-      <w:r>
-        <w:rPr>
-          <w:noProof/>
-          <w:color w:val="333333"/>
-        </w:rPr>
-        <w:t xml:space="preserve"> (a &lt; b)</w:t>
-      </w:r>
-    </w:p>
-    <w:p>
-      <w:pPr>
-        <w:pStyle w:val="HTMLPreformatted"/>
-        <w:spacing w:line="244" w:lineRule="atLeast"/>
-        <w:rPr>
-          <w:noProof/>
-          <w:color w:val="333333"/>
-        </w:rPr>
-      </w:pPr>
-      <w:r>
-        <w:rPr>
-          <w:noProof/>
-          <w:color w:val="333333"/>
-        </w:rPr>
-        <w:t xml:space="preserve">        swap(a, b);</w:t>
-      </w:r>
-    </w:p>
-    <w:p>
-      <w:pPr>
-        <w:pStyle w:val="HTMLPreformatted"/>
-        <w:spacing w:line="244" w:lineRule="atLeast"/>
-        <w:rPr>
-          <w:noProof/>
-          <w:color w:val="333333"/>
-        </w:rPr>
-      </w:pPr>
-    </w:p>
-    <w:p>
-      <w:pPr>
-        <w:pStyle w:val="HTMLPreformatted"/>
-        <w:spacing w:line="244" w:lineRule="atLeast"/>
-        <w:rPr>
-          <w:noProof/>
-          <w:color w:val="333333"/>
-        </w:rPr>
-      </w:pPr>
-      <w:r>
-        <w:rPr>
-          <w:noProof/>
-          <w:color w:val="333333"/>
-        </w:rPr>
-        <w:t xml:space="preserve">    </w:t>
-      </w:r>
-      <w:r>
-        <w:rPr>
-          <w:b/>
-          <w:bCs/>
-          <w:noProof/>
-          <w:color w:val="008800"/>
-        </w:rPr>
-        <w:t>while</w:t>
-      </w:r>
-      <w:r>
-        <w:rPr>
-          <w:noProof/>
-          <w:color w:val="333333"/>
-        </w:rPr>
-        <w:t xml:space="preserve"> (b != </w:t>
-      </w:r>
-      <w:r>
-        <w:rPr>
-          <w:b/>
-          <w:bCs/>
-          <w:noProof/>
-          <w:color w:val="0000DD"/>
-        </w:rPr>
-        <w:t>0</w:t>
-      </w:r>
-      <w:r>
-        <w:rPr>
-          <w:noProof/>
-          <w:color w:val="333333"/>
-        </w:rPr>
-        <w:t>) {</w:t>
-      </w:r>
-    </w:p>
-    <w:p>
-      <w:pPr>
-        <w:pStyle w:val="HTMLPreformatted"/>
-        <w:spacing w:line="244" w:lineRule="atLeast"/>
-        <w:rPr>
-          <w:noProof/>
-          <w:color w:val="333333"/>
-        </w:rPr>
-      </w:pPr>
-      <w:r>
-        <w:rPr>
-          <w:noProof/>
-          <w:color w:val="333333"/>
-        </w:rPr>
-        <w:t xml:space="preserve">        a %= b;</w:t>
-      </w:r>
-    </w:p>
-    <w:p>
-      <w:pPr>
-        <w:pStyle w:val="HTMLPreformatted"/>
-        <w:spacing w:line="244" w:lineRule="atLeast"/>
-        <w:rPr>
-          <w:noProof/>
-          <w:color w:val="333333"/>
-        </w:rPr>
-      </w:pPr>
-      <w:r>
-        <w:rPr>
-          <w:noProof/>
-          <w:color w:val="333333"/>
-        </w:rPr>
-        <w:t xml:space="preserve">        swap(a, b);</w:t>
-      </w:r>
-    </w:p>
-    <w:p>
-      <w:pPr>
-        <w:pStyle w:val="HTMLPreformatted"/>
-        <w:spacing w:line="244" w:lineRule="atLeast"/>
-        <w:rPr>
-          <w:noProof/>
-          <w:color w:val="333333"/>
-        </w:rPr>
-      </w:pPr>
-      <w:r>
-        <w:rPr>
-          <w:noProof/>
-          <w:color w:val="333333"/>
-        </w:rPr>
-        <w:t xml:space="preserve">    }</w:t>
-      </w:r>
-    </w:p>
-    <w:p>
-      <w:pPr>
-        <w:pStyle w:val="HTMLPreformatted"/>
-        <w:spacing w:line="244" w:lineRule="atLeast"/>
-        <w:rPr>
-          <w:noProof/>
-          <w:color w:val="333333"/>
-        </w:rPr>
-      </w:pPr>
-    </w:p>
-    <w:p>
-      <w:pPr>
-        <w:pStyle w:val="HTMLPreformatted"/>
-        <w:spacing w:line="244" w:lineRule="atLeast"/>
-        <w:rPr>
-          <w:noProof/>
-          <w:color w:val="333333"/>
-        </w:rPr>
-      </w:pPr>
-      <w:r>
-        <w:rPr>
-          <w:noProof/>
-          <w:color w:val="333333"/>
-        </w:rPr>
-        <w:t xml:space="preserve">    </w:t>
-      </w:r>
-      <w:r>
-        <w:rPr>
-          <w:b/>
-          <w:bCs/>
-          <w:noProof/>
-          <w:color w:val="008800"/>
-        </w:rPr>
-        <w:t>return</w:t>
-      </w:r>
-      <w:r>
-        <w:rPr>
-          <w:noProof/>
-          <w:color w:val="333333"/>
-        </w:rPr>
-        <w:t xml:space="preserve"> abs(a);</w:t>
-      </w:r>
-    </w:p>
-    <w:p>
-      <w:pPr>
-        <w:pStyle w:val="HTMLPreformatted"/>
-        <w:spacing w:line="244" w:lineRule="atLeast"/>
-        <w:rPr>
-          <w:noProof/>
-          <w:color w:val="333333"/>
-        </w:rPr>
-      </w:pPr>
-      <w:r>
-        <w:rPr>
-          <w:noProof/>
-          <w:color w:val="333333"/>
-        </w:rPr>
-        <w:t>}</w:t>
-      </w:r>
-    </w:p>
-    <w:p>
-      <w:pPr>
-        <w:pStyle w:val="HTMLPreformatted"/>
-        <w:spacing w:line="244" w:lineRule="atLeast"/>
-        <w:rPr>
-          <w:noProof/>
-          <w:color w:val="333333"/>
-        </w:rPr>
-      </w:pPr>
-    </w:p>
-    <w:p>
-      <w:pPr>
-        <w:pStyle w:val="HTMLPreformatted"/>
-        <w:spacing w:line="244" w:lineRule="atLeast"/>
-        <w:rPr>
-          <w:noProof/>
-          <w:color w:val="333333"/>
-        </w:rPr>
-      </w:pPr>
-      <w:r>
-        <w:rPr>
-          <w:noProof/>
-          <w:color w:val="888888"/>
-        </w:rPr>
-        <w:t>// Знаходить найбільше спільне кратне ТРЬОХ чисел.</w:t>
-      </w:r>
-    </w:p>
-    <w:p>
-      <w:pPr>
-        <w:pStyle w:val="HTMLPreformatted"/>
-        <w:spacing w:line="244" w:lineRule="atLeast"/>
-        <w:rPr>
-          <w:noProof/>
-          <w:color w:val="333333"/>
-        </w:rPr>
-      </w:pPr>
-      <w:r>
-        <w:rPr>
-          <w:noProof/>
-          <w:color w:val="888888"/>
-        </w:rPr>
-        <w:t>// Використувує власитвість НСД(a, b, c) = НСД(НСД(a, b), c)</w:t>
-      </w:r>
-    </w:p>
-    <w:p>
-      <w:pPr>
-        <w:pStyle w:val="HTMLPreformatted"/>
-        <w:spacing w:line="244" w:lineRule="atLeast"/>
-        <w:rPr>
-          <w:noProof/>
-          <w:color w:val="333333"/>
-        </w:rPr>
-      </w:pPr>
-      <w:r>
-        <w:rPr>
-          <w:b/>
-          <w:bCs/>
-          <w:noProof/>
-          <w:color w:val="008800"/>
-        </w:rPr>
-        <w:t>inline</w:t>
-      </w:r>
-      <w:r>
-        <w:rPr>
-          <w:noProof/>
-          <w:color w:val="333333"/>
-        </w:rPr>
-        <w:t xml:space="preserve"> </w:t>
-      </w:r>
-      <w:r>
-        <w:rPr>
-          <w:b/>
-          <w:bCs/>
-          <w:noProof/>
-          <w:color w:val="333399"/>
-        </w:rPr>
-        <w:t>int</w:t>
-      </w:r>
-      <w:r>
-        <w:rPr>
-          <w:noProof/>
-          <w:color w:val="333333"/>
-        </w:rPr>
-        <w:t xml:space="preserve"> </w:t>
-      </w:r>
-      <w:r>
-        <w:rPr>
-          <w:b/>
-          <w:bCs/>
-          <w:noProof/>
-          <w:color w:val="0066BB"/>
-        </w:rPr>
-        <w:t>gcd</w:t>
-      </w:r>
-      <w:r>
-        <w:rPr>
-          <w:noProof/>
-          <w:color w:val="333333"/>
-        </w:rPr>
-        <w:t>(</w:t>
-      </w:r>
-      <w:r>
-        <w:rPr>
-          <w:b/>
-          <w:bCs/>
-          <w:noProof/>
-          <w:color w:val="333399"/>
-        </w:rPr>
-        <w:t>int</w:t>
-      </w:r>
-      <w:r>
-        <w:rPr>
-          <w:noProof/>
-          <w:color w:val="333333"/>
-        </w:rPr>
-        <w:t xml:space="preserve"> a, </w:t>
-      </w:r>
-      <w:r>
-        <w:rPr>
-          <w:b/>
-          <w:bCs/>
-          <w:noProof/>
-          <w:color w:val="333399"/>
-        </w:rPr>
-        <w:t>int</w:t>
-      </w:r>
-      <w:r>
-        <w:rPr>
-          <w:noProof/>
-          <w:color w:val="333333"/>
-        </w:rPr>
-        <w:t xml:space="preserve"> b, </w:t>
-      </w:r>
-      <w:r>
-        <w:rPr>
-          <w:b/>
-          <w:bCs/>
-          <w:noProof/>
-          <w:color w:val="333399"/>
-        </w:rPr>
-        <w:t>int</w:t>
-      </w:r>
-      <w:r>
-        <w:rPr>
-          <w:noProof/>
-          <w:color w:val="333333"/>
-        </w:rPr>
-        <w:t xml:space="preserve"> c) {</w:t>
-      </w:r>
-    </w:p>
-    <w:p>
-      <w:pPr>
-        <w:pStyle w:val="HTMLPreformatted"/>
-        <w:spacing w:line="244" w:lineRule="atLeast"/>
-        <w:rPr>
-          <w:noProof/>
-          <w:color w:val="333333"/>
-        </w:rPr>
-      </w:pPr>
-      <w:r>
-        <w:rPr>
-          <w:noProof/>
-          <w:color w:val="333333"/>
-        </w:rPr>
-        <w:t xml:space="preserve">    </w:t>
-      </w:r>
-      <w:r>
-        <w:rPr>
-          <w:b/>
-          <w:bCs/>
-          <w:noProof/>
-          <w:color w:val="008800"/>
-        </w:rPr>
-        <w:t>return</w:t>
-      </w:r>
-      <w:r>
-        <w:rPr>
-          <w:noProof/>
-          <w:color w:val="333333"/>
-        </w:rPr>
-        <w:t xml:space="preserve"> gcd(gcd(a, b), c);</w:t>
-      </w:r>
-    </w:p>
-    <w:p>
-      <w:pPr>
-        <w:pStyle w:val="HTMLPreformatted"/>
-        <w:spacing w:line="244" w:lineRule="atLeast"/>
-        <w:rPr>
-          <w:noProof/>
-          <w:color w:val="333333"/>
-        </w:rPr>
-      </w:pPr>
-      <w:r>
-        <w:rPr>
-          <w:noProof/>
-          <w:color w:val="333333"/>
-        </w:rPr>
-        <w:t>}</w:t>
-      </w:r>
-    </w:p>
-    <w:p>
-      <w:pPr>
-        <w:pStyle w:val="HTMLPreformatted"/>
-        <w:spacing w:line="244" w:lineRule="atLeast"/>
-        <w:rPr>
-          <w:noProof/>
-          <w:color w:val="333333"/>
-        </w:rPr>
-      </w:pPr>
-    </w:p>
-    <w:p>
-      <w:pPr>
-        <w:pStyle w:val="HTMLPreformatted"/>
-        <w:spacing w:line="244" w:lineRule="atLeast"/>
-        <w:rPr>
-          <w:noProof/>
-          <w:color w:val="333333"/>
-        </w:rPr>
-      </w:pPr>
-      <w:r>
-        <w:rPr>
-          <w:b/>
-          <w:bCs/>
-          <w:noProof/>
-          <w:color w:val="333399"/>
-        </w:rPr>
-        <w:t>void</w:t>
-      </w:r>
-      <w:r>
-        <w:rPr>
-          <w:noProof/>
-          <w:color w:val="333333"/>
-        </w:rPr>
-        <w:t xml:space="preserve"> </w:t>
-      </w:r>
-      <w:r>
-        <w:rPr>
-          <w:b/>
-          <w:bCs/>
-          <w:noProof/>
-          <w:color w:val="0066BB"/>
-        </w:rPr>
-        <w:t>browse</w:t>
-      </w:r>
-      <w:r>
-        <w:rPr>
-          <w:noProof/>
-          <w:color w:val="333333"/>
-        </w:rPr>
-        <w:t>(</w:t>
-      </w:r>
-      <w:r>
-        <w:rPr>
-          <w:b/>
-          <w:bCs/>
-          <w:noProof/>
-          <w:color w:val="333399"/>
-        </w:rPr>
-        <w:t>int</w:t>
-      </w:r>
-      <w:r>
-        <w:rPr>
-          <w:noProof/>
-          <w:color w:val="333333"/>
-        </w:rPr>
-        <w:t xml:space="preserve"> a, </w:t>
-      </w:r>
-      <w:r>
-        <w:rPr>
-          <w:b/>
-          <w:bCs/>
-          <w:noProof/>
-          <w:color w:val="333399"/>
-        </w:rPr>
-        <w:t>int</w:t>
-      </w:r>
-      <w:r>
-        <w:rPr>
-          <w:noProof/>
-          <w:color w:val="333333"/>
-        </w:rPr>
-        <w:t xml:space="preserve"> b, </w:t>
-      </w:r>
-      <w:r>
-        <w:rPr>
-          <w:b/>
-          <w:bCs/>
-          <w:noProof/>
-          <w:color w:val="333399"/>
-        </w:rPr>
-        <w:t>int</w:t>
-      </w:r>
-      <w:r>
-        <w:rPr>
-          <w:noProof/>
-          <w:color w:val="333333"/>
-        </w:rPr>
-        <w:t xml:space="preserve"> c, </w:t>
-      </w:r>
-      <w:r>
-        <w:rPr>
-          <w:b/>
-          <w:bCs/>
-          <w:noProof/>
-          <w:color w:val="333399"/>
-        </w:rPr>
-        <w:t>int</w:t>
-      </w:r>
-      <w:r>
-        <w:rPr>
-          <w:noProof/>
-          <w:color w:val="333333"/>
-        </w:rPr>
-        <w:t xml:space="preserve"> result) {</w:t>
-      </w:r>
-    </w:p>
-    <w:p>
-      <w:pPr>
-        <w:pStyle w:val="HTMLPreformatted"/>
-        <w:spacing w:line="244" w:lineRule="atLeast"/>
-        <w:rPr>
-          <w:noProof/>
-          <w:color w:val="333333"/>
-        </w:rPr>
-      </w:pPr>
-      <w:r>
-        <w:rPr>
-          <w:noProof/>
-          <w:color w:val="333333"/>
-        </w:rPr>
-        <w:t xml:space="preserve">    cout &lt;&lt; </w:t>
-      </w:r>
-      <w:r>
-        <w:rPr>
-          <w:noProof/>
-          <w:color w:val="333333"/>
+        <w:t>", "</w:t>
+      </w:r>
+      <w:r>
+        <w:rPr>
+          <w:rFonts w:ascii="Courier New" w:eastAsia="Times New Roman" w:hAnsi="Courier New" w:cs="Courier New"/>
+          <w:noProof/>
+          <w:color w:val="333333"/>
+          <w:sz w:val="20"/>
+          <w:szCs w:val="20"/>
+        </w:rPr>
+        <w:t xml:space="preserve"> &lt;&lt; c &lt;&lt; </w:t>
+      </w:r>
+      <w:r>
+        <w:rPr>
+          <w:rFonts w:ascii="Courier New" w:eastAsia="Times New Roman" w:hAnsi="Courier New" w:cs="Courier New"/>
+          <w:noProof/>
+          <w:color w:val="333333"/>
+          <w:sz w:val="20"/>
+          <w:szCs w:val="20"/>
           <w:shd w:val="clear" w:color="auto" w:fill="FFF0F0"/>
         </w:rPr>
-        <w:t>"НСД("</w:t>
-      </w:r>
-      <w:r>
-        <w:rPr>
-          <w:noProof/>
-          <w:color w:val="333333"/>
-        </w:rPr>
-        <w:t xml:space="preserve"> &lt;&lt; a &lt;&lt; </w:t>
-      </w:r>
-      <w:r>
-        <w:rPr>
-          <w:noProof/>
-          <w:color w:val="333333"/>
-          <w:shd w:val="clear" w:color="auto" w:fill="FFF0F0"/>
-        </w:rPr>
-        <w:t>", "</w:t>
-      </w:r>
-      <w:r>
-        <w:rPr>
-          <w:noProof/>
-          <w:color w:val="333333"/>
-        </w:rPr>
-        <w:t xml:space="preserve"> &lt;&lt; b &lt;&lt; </w:t>
-      </w:r>
-      <w:r>
-        <w:rPr>
-          <w:noProof/>
-          <w:color w:val="333333"/>
-          <w:shd w:val="clear" w:color="auto" w:fill="FFF0F0"/>
-        </w:rPr>
-        <w:t>", "</w:t>
-      </w:r>
-      <w:r>
-        <w:rPr>
-          <w:noProof/>
-          <w:color w:val="333333"/>
-        </w:rPr>
-        <w:t xml:space="preserve"> &lt;&lt; c &lt;&lt; </w:t>
-      </w:r>
-      <w:r>
-        <w:rPr>
-          <w:noProof/>
-          <w:color w:val="333333"/>
-          <w:shd w:val="clear" w:color="auto" w:fill="FFF0F0"/>
-        </w:rPr>
         <w:t>") = "</w:t>
       </w:r>
       <w:r>
         <w:rPr>
-          <w:noProof/>
-          <w:color w:val="333333"/>
+          <w:rFonts w:ascii="Courier New" w:eastAsia="Times New Roman" w:hAnsi="Courier New" w:cs="Courier New"/>
+          <w:noProof/>
+          <w:color w:val="333333"/>
+          <w:sz w:val="20"/>
+          <w:szCs w:val="20"/>
         </w:rPr>
         <w:t xml:space="preserve"> &lt;&lt; result &lt;&lt; endl;</w:t>
       </w:r>
     </w:p>
     <w:p>
       <w:pPr>
-        <w:pStyle w:val="HTMLPreformatted"/>
-        <w:spacing w:line="244" w:lineRule="atLeast"/>
-        <w:rPr>
-          <w:noProof/>
-          <w:color w:val="333333"/>
-        </w:rPr>
-      </w:pPr>
-      <w:r>
-        <w:rPr>
-          <w:noProof/>
-          <w:color w:val="333333"/>
-        </w:rPr>
+        <w:tabs>
+          <w:tab w:val="left" w:pos="916"/>
+          <w:tab w:val="left" w:pos="1832"/>
+          <w:tab w:val="left" w:pos="2748"/>
+          <w:tab w:val="left" w:pos="3664"/>
+          <w:tab w:val="left" w:pos="4580"/>
+          <w:tab w:val="left" w:pos="5496"/>
+          <w:tab w:val="left" w:pos="6412"/>
+          <w:tab w:val="left" w:pos="7328"/>
+          <w:tab w:val="left" w:pos="8244"/>
+          <w:tab w:val="left" w:pos="9160"/>
+          <w:tab w:val="left" w:pos="10076"/>
+          <w:tab w:val="left" w:pos="10992"/>
+          <w:tab w:val="left" w:pos="11908"/>
+          <w:tab w:val="left" w:pos="12824"/>
+          <w:tab w:val="left" w:pos="13740"/>
+          <w:tab w:val="left" w:pos="14656"/>
+        </w:tabs>
+        <w:spacing w:after="0" w:line="244" w:lineRule="atLeast"/>
+        <w:rPr>
+          <w:rFonts w:ascii="Courier New" w:eastAsia="Times New Roman" w:hAnsi="Courier New" w:cs="Courier New"/>
+          <w:noProof/>
+          <w:color w:val="333333"/>
+          <w:sz w:val="20"/>
+          <w:szCs w:val="20"/>
+        </w:rPr>
+      </w:pPr>
+      <w:r>
+        <w:rPr>
+          <w:rFonts w:ascii="Courier New" w:eastAsia="Times New Roman" w:hAnsi="Courier New" w:cs="Courier New"/>
+          <w:noProof/>
+          <w:color w:val="333333"/>
+          <w:sz w:val="20"/>
+          <w:szCs w:val="20"/>
+        </w:rPr>
+        <w:lastRenderedPageBreak/>
         <w:t>}</w:t>
       </w:r>
     </w:p>
@@ -3797,7 +5743,7 @@
             <v:path o:extrusionok="f" gradientshapeok="t" o:connecttype="rect"/>
             <o:lock v:ext="edit" aspectratio="t"/>
           </v:shapetype>
-          <v:shape id="_x0000_i1053" type="#_x0000_t75" style="width:439.2pt;height:404.4pt;mso-position-horizontal:absolute">
+          <v:shape id="_x0000_i1025" type="#_x0000_t75" style="width:439.2pt;height:404.4pt;mso-position-horizontal:absolute">
             <v:imagedata r:id="rId9" o:title="06-gcd-of-three-numbers-cpp"/>
           </v:shape>
         </w:pict>
@@ -3808,7 +5754,7 @@
         </w:rPr>
         <w:lastRenderedPageBreak/>
         <w:pict>
-          <v:shape id="_x0000_i1054" type="#_x0000_t75" style="width:439.2pt;height:404.4pt;mso-position-horizontal:absolute">
+          <v:shape id="_x0000_i1026" type="#_x0000_t75" style="width:439.2pt;height:404.4pt;mso-position-horizontal:absolute">
             <v:imagedata r:id="rId10" o:title="06-gcd-of-three-numbers-python"/>
           </v:shape>
         </w:pict>
@@ -3937,23 +5883,7 @@
           <w:noProof/>
           <w:lang w:val="uk-UA"/>
         </w:rPr>
-        <w:t>для ініціалізації даних</w:t>
-      </w:r>
-      <w:r>
-        <w:rPr>
-          <w:noProof/>
-          <w:lang w:val="uk-UA"/>
-        </w:rPr>
-        <w:t>. Також</w:t>
-      </w:r>
-      <w:bookmarkStart w:id="0" w:name="_GoBack"/>
-      <w:bookmarkEnd w:id="0"/>
-      <w:r>
-        <w:rPr>
-          <w:noProof/>
-          <w:lang w:val="uk-UA"/>
-        </w:rPr>
-        <w:t xml:space="preserve"> було оголошено прототипи функцій в </w:t>
+        <w:t xml:space="preserve">для ініціалізації даних. Також було оголошено прототипи функцій в </w:t>
       </w:r>
       <w:r>
         <w:rPr>
@@ -5014,7 +6944,7 @@
 </file>
 
 <file path=customXml/itemProps1.xml><?xml version="1.0" encoding="utf-8"?>
-<ds:datastoreItem xmlns:ds="http://schemas.openxmlformats.org/officeDocument/2006/customXml" ds:itemID="{CF6875AE-5EB5-4E98-820B-EA20FA4DCD9E}">
+<ds:datastoreItem xmlns:ds="http://schemas.openxmlformats.org/officeDocument/2006/customXml" ds:itemID="{89393771-334C-4CC2-9793-64398DA2B75A}">
   <ds:schemaRefs>
     <ds:schemaRef ds:uri="http://schemas.openxmlformats.org/officeDocument/2006/bibliography"/>
   </ds:schemaRefs>

</xml_diff>